<commit_message>
Modified ImagePE.bat to generalize it. Updated documentation. Included pdf and docx.
Signed-off-by: Brent PICKUP <pickbr@brentp.net>
</commit_message>
<xml_diff>
--- a/Code/Documentation - BTDeploy.docx
+++ b/Code/Documentation - BTDeploy.docx
@@ -1210,17 +1210,513 @@
           </w:r>
         </w:p>
         <w:p>
-          <w:fldSimple w:instr=" TOC \o &quot;1-3&quot; \h \z \u ">
+          <w:pPr>
+            <w:pStyle w:val="TOC1"/>
+            <w:tabs>
+              <w:tab w:val="right" w:leader="dot" w:pos="9016"/>
+            </w:tabs>
+            <w:rPr>
+              <w:rFonts w:eastAsiaTheme="minorEastAsia"/>
+              <w:noProof/>
+              <w:lang w:eastAsia="en-AU"/>
+            </w:rPr>
+          </w:pPr>
+          <w:r>
+            <w:fldChar w:fldCharType="begin"/>
+          </w:r>
+          <w:r>
+            <w:instrText xml:space="preserve"> TOC \o "1-3" \h \z \u </w:instrText>
+          </w:r>
+          <w:r>
+            <w:fldChar w:fldCharType="separate"/>
+          </w:r>
+          <w:hyperlink w:anchor="_Toc285287599" w:history="1">
             <w:r>
               <w:rPr>
-                <w:b/>
-                <w:bCs/>
+                <w:rStyle w:val="Hyperlink"/>
                 <w:noProof/>
-                <w:lang w:val="en-US"/>
               </w:rPr>
-              <w:t>No table of contents entries found.</w:t>
+              <w:t>Introduction</w:t>
             </w:r>
-          </w:fldSimple>
+            <w:r>
+              <w:rPr>
+                <w:noProof/>
+                <w:webHidden/>
+              </w:rPr>
+              <w:tab/>
+            </w:r>
+            <w:r>
+              <w:rPr>
+                <w:noProof/>
+                <w:webHidden/>
+              </w:rPr>
+              <w:fldChar w:fldCharType="begin"/>
+            </w:r>
+            <w:r>
+              <w:rPr>
+                <w:noProof/>
+                <w:webHidden/>
+              </w:rPr>
+              <w:instrText xml:space="preserve"> PAGEREF _Toc285287599 \h </w:instrText>
+            </w:r>
+            <w:r>
+              <w:rPr>
+                <w:noProof/>
+                <w:webHidden/>
+              </w:rPr>
+            </w:r>
+            <w:r>
+              <w:rPr>
+                <w:noProof/>
+                <w:webHidden/>
+              </w:rPr>
+              <w:fldChar w:fldCharType="separate"/>
+            </w:r>
+            <w:r>
+              <w:rPr>
+                <w:noProof/>
+                <w:webHidden/>
+              </w:rPr>
+              <w:t>2</w:t>
+            </w:r>
+            <w:r>
+              <w:rPr>
+                <w:noProof/>
+                <w:webHidden/>
+              </w:rPr>
+              <w:fldChar w:fldCharType="end"/>
+            </w:r>
+          </w:hyperlink>
+        </w:p>
+        <w:p>
+          <w:pPr>
+            <w:pStyle w:val="TOC1"/>
+            <w:tabs>
+              <w:tab w:val="right" w:leader="dot" w:pos="9016"/>
+            </w:tabs>
+            <w:rPr>
+              <w:rFonts w:eastAsiaTheme="minorEastAsia"/>
+              <w:noProof/>
+              <w:lang w:eastAsia="en-AU"/>
+            </w:rPr>
+          </w:pPr>
+          <w:hyperlink w:anchor="_Toc285287600" w:history="1">
+            <w:r>
+              <w:rPr>
+                <w:rStyle w:val="Hyperlink"/>
+                <w:noProof/>
+              </w:rPr>
+              <w:t>Prerequisites</w:t>
+            </w:r>
+            <w:r>
+              <w:rPr>
+                <w:noProof/>
+                <w:webHidden/>
+              </w:rPr>
+              <w:tab/>
+            </w:r>
+            <w:r>
+              <w:rPr>
+                <w:noProof/>
+                <w:webHidden/>
+              </w:rPr>
+              <w:fldChar w:fldCharType="begin"/>
+            </w:r>
+            <w:r>
+              <w:rPr>
+                <w:noProof/>
+                <w:webHidden/>
+              </w:rPr>
+              <w:instrText xml:space="preserve"> PAGEREF _Toc285287600 \h </w:instrText>
+            </w:r>
+            <w:r>
+              <w:rPr>
+                <w:noProof/>
+                <w:webHidden/>
+              </w:rPr>
+            </w:r>
+            <w:r>
+              <w:rPr>
+                <w:noProof/>
+                <w:webHidden/>
+              </w:rPr>
+              <w:fldChar w:fldCharType="separate"/>
+            </w:r>
+            <w:r>
+              <w:rPr>
+                <w:noProof/>
+                <w:webHidden/>
+              </w:rPr>
+              <w:t>2</w:t>
+            </w:r>
+            <w:r>
+              <w:rPr>
+                <w:noProof/>
+                <w:webHidden/>
+              </w:rPr>
+              <w:fldChar w:fldCharType="end"/>
+            </w:r>
+          </w:hyperlink>
+        </w:p>
+        <w:p>
+          <w:pPr>
+            <w:pStyle w:val="TOC1"/>
+            <w:tabs>
+              <w:tab w:val="right" w:leader="dot" w:pos="9016"/>
+            </w:tabs>
+            <w:rPr>
+              <w:rFonts w:eastAsiaTheme="minorEastAsia"/>
+              <w:noProof/>
+              <w:lang w:eastAsia="en-AU"/>
+            </w:rPr>
+          </w:pPr>
+          <w:hyperlink w:anchor="_Toc285287601" w:history="1">
+            <w:r>
+              <w:rPr>
+                <w:rStyle w:val="Hyperlink"/>
+                <w:noProof/>
+              </w:rPr>
+              <w:t>Preparing your Images</w:t>
+            </w:r>
+            <w:r>
+              <w:rPr>
+                <w:noProof/>
+                <w:webHidden/>
+              </w:rPr>
+              <w:tab/>
+            </w:r>
+            <w:r>
+              <w:rPr>
+                <w:noProof/>
+                <w:webHidden/>
+              </w:rPr>
+              <w:fldChar w:fldCharType="begin"/>
+            </w:r>
+            <w:r>
+              <w:rPr>
+                <w:noProof/>
+                <w:webHidden/>
+              </w:rPr>
+              <w:instrText xml:space="preserve"> PAGEREF _Toc285287601 \h </w:instrText>
+            </w:r>
+            <w:r>
+              <w:rPr>
+                <w:noProof/>
+                <w:webHidden/>
+              </w:rPr>
+            </w:r>
+            <w:r>
+              <w:rPr>
+                <w:noProof/>
+                <w:webHidden/>
+              </w:rPr>
+              <w:fldChar w:fldCharType="separate"/>
+            </w:r>
+            <w:r>
+              <w:rPr>
+                <w:noProof/>
+                <w:webHidden/>
+              </w:rPr>
+              <w:t>2</w:t>
+            </w:r>
+            <w:r>
+              <w:rPr>
+                <w:noProof/>
+                <w:webHidden/>
+              </w:rPr>
+              <w:fldChar w:fldCharType="end"/>
+            </w:r>
+          </w:hyperlink>
+        </w:p>
+        <w:p>
+          <w:pPr>
+            <w:pStyle w:val="TOC1"/>
+            <w:tabs>
+              <w:tab w:val="right" w:leader="dot" w:pos="9016"/>
+            </w:tabs>
+            <w:rPr>
+              <w:rFonts w:eastAsiaTheme="minorEastAsia"/>
+              <w:noProof/>
+              <w:lang w:eastAsia="en-AU"/>
+            </w:rPr>
+          </w:pPr>
+          <w:hyperlink w:anchor="_Toc285287602" w:history="1">
+            <w:r>
+              <w:rPr>
+                <w:rStyle w:val="Hyperlink"/>
+                <w:noProof/>
+              </w:rPr>
+              <w:t>Generating your Torrent Files</w:t>
+            </w:r>
+            <w:r>
+              <w:rPr>
+                <w:noProof/>
+                <w:webHidden/>
+              </w:rPr>
+              <w:tab/>
+            </w:r>
+            <w:r>
+              <w:rPr>
+                <w:noProof/>
+                <w:webHidden/>
+              </w:rPr>
+              <w:fldChar w:fldCharType="begin"/>
+            </w:r>
+            <w:r>
+              <w:rPr>
+                <w:noProof/>
+                <w:webHidden/>
+              </w:rPr>
+              <w:instrText xml:space="preserve"> PAGEREF _Toc285287602 \h </w:instrText>
+            </w:r>
+            <w:r>
+              <w:rPr>
+                <w:noProof/>
+                <w:webHidden/>
+              </w:rPr>
+            </w:r>
+            <w:r>
+              <w:rPr>
+                <w:noProof/>
+                <w:webHidden/>
+              </w:rPr>
+              <w:fldChar w:fldCharType="separate"/>
+            </w:r>
+            <w:r>
+              <w:rPr>
+                <w:noProof/>
+                <w:webHidden/>
+              </w:rPr>
+              <w:t>3</w:t>
+            </w:r>
+            <w:r>
+              <w:rPr>
+                <w:noProof/>
+                <w:webHidden/>
+              </w:rPr>
+              <w:fldChar w:fldCharType="end"/>
+            </w:r>
+          </w:hyperlink>
+        </w:p>
+        <w:p>
+          <w:pPr>
+            <w:pStyle w:val="TOC1"/>
+            <w:tabs>
+              <w:tab w:val="right" w:leader="dot" w:pos="9016"/>
+            </w:tabs>
+            <w:rPr>
+              <w:rFonts w:eastAsiaTheme="minorEastAsia"/>
+              <w:noProof/>
+              <w:lang w:eastAsia="en-AU"/>
+            </w:rPr>
+          </w:pPr>
+          <w:hyperlink w:anchor="_Toc285287603" w:history="1">
+            <w:r>
+              <w:rPr>
+                <w:rStyle w:val="Hyperlink"/>
+                <w:noProof/>
+              </w:rPr>
+              <w:t>Actually Building BTDeploy</w:t>
+            </w:r>
+            <w:r>
+              <w:rPr>
+                <w:noProof/>
+                <w:webHidden/>
+              </w:rPr>
+              <w:tab/>
+            </w:r>
+            <w:r>
+              <w:rPr>
+                <w:noProof/>
+                <w:webHidden/>
+              </w:rPr>
+              <w:fldChar w:fldCharType="begin"/>
+            </w:r>
+            <w:r>
+              <w:rPr>
+                <w:noProof/>
+                <w:webHidden/>
+              </w:rPr>
+              <w:instrText xml:space="preserve"> PAGEREF _Toc285287603 \h </w:instrText>
+            </w:r>
+            <w:r>
+              <w:rPr>
+                <w:noProof/>
+                <w:webHidden/>
+              </w:rPr>
+            </w:r>
+            <w:r>
+              <w:rPr>
+                <w:noProof/>
+                <w:webHidden/>
+              </w:rPr>
+              <w:fldChar w:fldCharType="separate"/>
+            </w:r>
+            <w:r>
+              <w:rPr>
+                <w:noProof/>
+                <w:webHidden/>
+              </w:rPr>
+              <w:t>4</w:t>
+            </w:r>
+            <w:r>
+              <w:rPr>
+                <w:noProof/>
+                <w:webHidden/>
+              </w:rPr>
+              <w:fldChar w:fldCharType="end"/>
+            </w:r>
+          </w:hyperlink>
+        </w:p>
+        <w:p>
+          <w:pPr>
+            <w:pStyle w:val="TOC1"/>
+            <w:tabs>
+              <w:tab w:val="right" w:leader="dot" w:pos="9016"/>
+            </w:tabs>
+            <w:rPr>
+              <w:rFonts w:eastAsiaTheme="minorEastAsia"/>
+              <w:noProof/>
+              <w:lang w:eastAsia="en-AU"/>
+            </w:rPr>
+          </w:pPr>
+          <w:hyperlink w:anchor="_Toc285287604" w:history="1">
+            <w:r>
+              <w:rPr>
+                <w:rStyle w:val="Hyperlink"/>
+                <w:noProof/>
+              </w:rPr>
+              <w:t>Setting up the server-side</w:t>
+            </w:r>
+            <w:r>
+              <w:rPr>
+                <w:noProof/>
+                <w:webHidden/>
+              </w:rPr>
+              <w:tab/>
+            </w:r>
+            <w:r>
+              <w:rPr>
+                <w:noProof/>
+                <w:webHidden/>
+              </w:rPr>
+              <w:fldChar w:fldCharType="begin"/>
+            </w:r>
+            <w:r>
+              <w:rPr>
+                <w:noProof/>
+                <w:webHidden/>
+              </w:rPr>
+              <w:instrText xml:space="preserve"> PAGEREF _Toc285287604 \h </w:instrText>
+            </w:r>
+            <w:r>
+              <w:rPr>
+                <w:noProof/>
+                <w:webHidden/>
+              </w:rPr>
+            </w:r>
+            <w:r>
+              <w:rPr>
+                <w:noProof/>
+                <w:webHidden/>
+              </w:rPr>
+              <w:fldChar w:fldCharType="separate"/>
+            </w:r>
+            <w:r>
+              <w:rPr>
+                <w:noProof/>
+                <w:webHidden/>
+              </w:rPr>
+              <w:t>5</w:t>
+            </w:r>
+            <w:r>
+              <w:rPr>
+                <w:noProof/>
+                <w:webHidden/>
+              </w:rPr>
+              <w:fldChar w:fldCharType="end"/>
+            </w:r>
+          </w:hyperlink>
+        </w:p>
+        <w:p>
+          <w:pPr>
+            <w:pStyle w:val="TOC1"/>
+            <w:tabs>
+              <w:tab w:val="right" w:leader="dot" w:pos="9016"/>
+            </w:tabs>
+            <w:rPr>
+              <w:rFonts w:eastAsiaTheme="minorEastAsia"/>
+              <w:noProof/>
+              <w:lang w:eastAsia="en-AU"/>
+            </w:rPr>
+          </w:pPr>
+          <w:hyperlink w:anchor="_Toc285287605" w:history="1">
+            <w:r>
+              <w:rPr>
+                <w:rStyle w:val="Hyperlink"/>
+                <w:noProof/>
+              </w:rPr>
+              <w:t>Settings.ini</w:t>
+            </w:r>
+            <w:r>
+              <w:rPr>
+                <w:noProof/>
+                <w:webHidden/>
+              </w:rPr>
+              <w:tab/>
+            </w:r>
+            <w:r>
+              <w:rPr>
+                <w:noProof/>
+                <w:webHidden/>
+              </w:rPr>
+              <w:fldChar w:fldCharType="begin"/>
+            </w:r>
+            <w:r>
+              <w:rPr>
+                <w:noProof/>
+                <w:webHidden/>
+              </w:rPr>
+              <w:instrText xml:space="preserve"> PAGEREF _Toc285287605 \h </w:instrText>
+            </w:r>
+            <w:r>
+              <w:rPr>
+                <w:noProof/>
+                <w:webHidden/>
+              </w:rPr>
+            </w:r>
+            <w:r>
+              <w:rPr>
+                <w:noProof/>
+                <w:webHidden/>
+              </w:rPr>
+              <w:fldChar w:fldCharType="separate"/>
+            </w:r>
+            <w:r>
+              <w:rPr>
+                <w:noProof/>
+                <w:webHidden/>
+              </w:rPr>
+              <w:t>5</w:t>
+            </w:r>
+            <w:r>
+              <w:rPr>
+                <w:noProof/>
+                <w:webHidden/>
+              </w:rPr>
+              <w:fldChar w:fldCharType="end"/>
+            </w:r>
+          </w:hyperlink>
+        </w:p>
+        <w:p>
+          <w:r>
+            <w:rPr>
+              <w:b/>
+              <w:bCs/>
+              <w:noProof/>
+            </w:rPr>
+            <w:fldChar w:fldCharType="end"/>
+          </w:r>
         </w:p>
       </w:sdtContent>
     </w:sdt>
@@ -1233,10 +1729,12 @@
       <w:pPr>
         <w:pStyle w:val="Heading1"/>
       </w:pPr>
+      <w:bookmarkStart w:id="0" w:name="_Toc285287599"/>
       <w:r>
         <w:lastRenderedPageBreak/>
         <w:t>Introduction</w:t>
       </w:r>
+      <w:bookmarkEnd w:id="0"/>
     </w:p>
     <w:p>
       <w:r>
@@ -1251,9 +1749,11 @@
       <w:pPr>
         <w:pStyle w:val="Heading1"/>
       </w:pPr>
+      <w:bookmarkStart w:id="1" w:name="_Toc285287600"/>
       <w:r>
         <w:t>Prerequisites</w:t>
       </w:r>
+      <w:bookmarkEnd w:id="1"/>
     </w:p>
     <w:p>
       <w:r>
@@ -1384,13 +1884,1164 @@
         <w:t>Drivers for your OS [be it Win7 or Vista]</w:t>
       </w:r>
     </w:p>
+    <w:p>
+      <w:pPr>
+        <w:pStyle w:val="ListParagraph"/>
+        <w:numPr>
+          <w:ilvl w:val="0"/>
+          <w:numId w:val="2"/>
+        </w:numPr>
+      </w:pPr>
+      <w:proofErr w:type="gramStart"/>
+      <w:r>
+        <w:t>uTorrent</w:t>
+      </w:r>
+      <w:proofErr w:type="gramEnd"/>
+      <w:r>
+        <w:t xml:space="preserve">, or another </w:t>
+      </w:r>
+      <w:proofErr w:type="spellStart"/>
+      <w:r>
+        <w:t>BitTorrent</w:t>
+      </w:r>
+      <w:proofErr w:type="spellEnd"/>
+      <w:r>
+        <w:t xml:space="preserve"> client with a built in tracker [</w:t>
+      </w:r>
+      <w:proofErr w:type="spellStart"/>
+      <w:r>
+        <w:t>Azeureus</w:t>
+      </w:r>
+      <w:proofErr w:type="spellEnd"/>
+      <w:r>
+        <w:t>/</w:t>
+      </w:r>
+      <w:proofErr w:type="spellStart"/>
+      <w:r>
+        <w:t>Vuze</w:t>
+      </w:r>
+      <w:proofErr w:type="spellEnd"/>
+      <w:r>
+        <w:t xml:space="preserve"> maybe?].  If using uTorrent, get the latest beta version rather than the stable.  It has bugs if running on Win7 and tends to hang.</w:t>
+      </w:r>
+    </w:p>
+    <w:p>
+      <w:pPr>
+        <w:pStyle w:val="ListParagraph"/>
+        <w:numPr>
+          <w:ilvl w:val="0"/>
+          <w:numId w:val="2"/>
+        </w:numPr>
+      </w:pPr>
+      <w:r>
+        <w:t>AutoIT3/SciTE4AutoIt3</w:t>
+      </w:r>
+    </w:p>
+    <w:p>
+      <w:pPr>
+        <w:pStyle w:val="Heading1"/>
+      </w:pPr>
+      <w:bookmarkStart w:id="2" w:name="_Toc285287601"/>
+      <w:r>
+        <w:t>Preparing your Images</w:t>
+      </w:r>
+      <w:bookmarkEnd w:id="2"/>
+    </w:p>
+    <w:p>
+      <w:r>
+        <w:t xml:space="preserve">For your images to be compatible with </w:t>
+      </w:r>
+      <w:proofErr w:type="spellStart"/>
+      <w:r>
+        <w:t>BTDeploy</w:t>
+      </w:r>
+      <w:proofErr w:type="spellEnd"/>
+      <w:r>
+        <w:t>, you have to ensure that the partitions are setup in the correct order in the WIM file, or, in the “Settings.ini” file in “Program Files\DETA”.  All indices in WIM files start at ‘1’ [not 0, as is common in most programming languages].  The default layout is set as the following [for a Desktop WIM Image]:</w:t>
+      </w:r>
+    </w:p>
+    <w:p>
+      <w:pPr>
+        <w:pStyle w:val="ListParagraph"/>
+        <w:numPr>
+          <w:ilvl w:val="0"/>
+          <w:numId w:val="4"/>
+        </w:numPr>
+      </w:pPr>
+      <w:r>
+        <w:t>1: System [The actual Windows 7 Install]</w:t>
+      </w:r>
+    </w:p>
+    <w:p>
+      <w:pPr>
+        <w:pStyle w:val="ListParagraph"/>
+        <w:numPr>
+          <w:ilvl w:val="0"/>
+          <w:numId w:val="4"/>
+        </w:numPr>
+      </w:pPr>
+      <w:r>
+        <w:t>2: Reserved [The 100MB Win7 ‘Reserved’ partition.]</w:t>
+      </w:r>
+    </w:p>
+    <w:p>
+      <w:pPr>
+        <w:pStyle w:val="ListParagraph"/>
+        <w:numPr>
+          <w:ilvl w:val="0"/>
+          <w:numId w:val="4"/>
+        </w:numPr>
+      </w:pPr>
+      <w:r>
+        <w:t>3: Data [The Extended ‘Data’ partition (D: Drive)]</w:t>
+      </w:r>
+    </w:p>
+    <w:p>
+      <w:r>
+        <w:t>If they are not in that precise order [by default], the software will, for example, apply D: to C</w:t>
+      </w:r>
+      <w:proofErr w:type="gramStart"/>
+      <w:r>
+        <w:t>:,</w:t>
+      </w:r>
+      <w:proofErr w:type="gramEnd"/>
+      <w:r>
+        <w:t xml:space="preserve"> and vice versa.</w:t>
+      </w:r>
+    </w:p>
+    <w:p>
+      <w:pPr>
+        <w:rPr>
+          <w:rFonts w:asciiTheme="majorHAnsi" w:eastAsiaTheme="majorEastAsia" w:hAnsiTheme="majorHAnsi" w:cstheme="majorBidi"/>
+          <w:b/>
+          <w:bCs/>
+          <w:color w:val="5A5C5E" w:themeColor="accent1" w:themeShade="BF"/>
+          <w:sz w:val="28"/>
+          <w:szCs w:val="28"/>
+        </w:rPr>
+      </w:pPr>
+      <w:r>
+        <w:br w:type="page"/>
+      </w:r>
+    </w:p>
+    <w:p>
+      <w:pPr>
+        <w:pStyle w:val="Heading1"/>
+      </w:pPr>
+      <w:bookmarkStart w:id="3" w:name="_Toc285287602"/>
+      <w:r>
+        <w:lastRenderedPageBreak/>
+        <w:t>Generating your Torrent Files</w:t>
+      </w:r>
+      <w:bookmarkEnd w:id="3"/>
+    </w:p>
+    <w:p>
+      <w:r>
+        <w:t xml:space="preserve">First thing we need to do is generate our torrent files for the install, so </w:t>
+      </w:r>
+      <w:proofErr w:type="spellStart"/>
+      <w:r>
+        <w:t>BTDeploy</w:t>
+      </w:r>
+      <w:proofErr w:type="spellEnd"/>
+      <w:r>
+        <w:t xml:space="preserve"> has something to actually use.  In uTorrent, this is a fairly straightforward setup, and I’m going to assume we have a folder layout something similar to the following for the next step:</w:t>
+      </w:r>
+    </w:p>
+    <w:p>
+      <w:pPr>
+        <w:pStyle w:val="ListParagraph"/>
+        <w:numPr>
+          <w:ilvl w:val="0"/>
+          <w:numId w:val="6"/>
+        </w:numPr>
+      </w:pPr>
+      <w:r>
+        <w:t>Root</w:t>
+      </w:r>
+    </w:p>
+    <w:p>
+      <w:pPr>
+        <w:pStyle w:val="ListParagraph"/>
+        <w:numPr>
+          <w:ilvl w:val="1"/>
+          <w:numId w:val="6"/>
+        </w:numPr>
+      </w:pPr>
+      <w:r>
+        <w:t>CFS</w:t>
+      </w:r>
+    </w:p>
+    <w:p>
+      <w:pPr>
+        <w:pStyle w:val="ListParagraph"/>
+        <w:numPr>
+          <w:ilvl w:val="2"/>
+          <w:numId w:val="6"/>
+        </w:numPr>
+      </w:pPr>
+      <w:proofErr w:type="spellStart"/>
+      <w:r>
+        <w:t>Image.WIM</w:t>
+      </w:r>
+      <w:proofErr w:type="spellEnd"/>
+    </w:p>
+    <w:p>
+      <w:pPr>
+        <w:pStyle w:val="ListParagraph"/>
+        <w:numPr>
+          <w:ilvl w:val="1"/>
+          <w:numId w:val="6"/>
+        </w:numPr>
+      </w:pPr>
+      <w:r>
+        <w:t>Desktop</w:t>
+      </w:r>
+    </w:p>
+    <w:p>
+      <w:pPr>
+        <w:pStyle w:val="ListParagraph"/>
+        <w:numPr>
+          <w:ilvl w:val="2"/>
+          <w:numId w:val="6"/>
+        </w:numPr>
+      </w:pPr>
+      <w:proofErr w:type="spellStart"/>
+      <w:r>
+        <w:t>Image.WIM</w:t>
+      </w:r>
+      <w:proofErr w:type="spellEnd"/>
+    </w:p>
+    <w:p>
+      <w:pPr>
+        <w:pStyle w:val="ListParagraph"/>
+        <w:numPr>
+          <w:ilvl w:val="1"/>
+          <w:numId w:val="6"/>
+        </w:numPr>
+      </w:pPr>
+      <w:r>
+        <w:t>CFT</w:t>
+      </w:r>
+    </w:p>
+    <w:p>
+      <w:pPr>
+        <w:pStyle w:val="ListParagraph"/>
+        <w:numPr>
+          <w:ilvl w:val="2"/>
+          <w:numId w:val="6"/>
+        </w:numPr>
+      </w:pPr>
+      <w:proofErr w:type="spellStart"/>
+      <w:r>
+        <w:t>Image.WIM</w:t>
+      </w:r>
+      <w:proofErr w:type="spellEnd"/>
+    </w:p>
+    <w:p>
+      <w:pPr>
+        <w:jc w:val="both"/>
+      </w:pPr>
+      <w:r>
+        <w:t>Before we can actually generate, we will need to enable tracker support in uTorrent.  This can be done by going to the Settings dialog, then clicking on Advanced, and changing ‘</w:t>
+      </w:r>
+      <w:proofErr w:type="spellStart"/>
+      <w:r>
+        <w:rPr>
+          <w:i/>
+        </w:rPr>
+        <w:t>bt.enable_tracker</w:t>
+      </w:r>
+      <w:proofErr w:type="spellEnd"/>
+      <w:r>
+        <w:rPr>
+          <w:i/>
+        </w:rPr>
+        <w:t>’</w:t>
+      </w:r>
+      <w:r>
+        <w:t xml:space="preserve"> to ‘True’.</w:t>
+      </w:r>
+    </w:p>
+    <w:p>
+      <w:pPr>
+        <w:jc w:val="both"/>
+      </w:pPr>
+      <w:bookmarkStart w:id="4" w:name="_GoBack"/>
+      <w:r>
+        <w:rPr>
+          <w:noProof/>
+          <w:lang w:eastAsia="en-AU"/>
+        </w:rPr>
+        <w:drawing>
+          <wp:inline distT="0" distB="0" distL="0" distR="0">
+            <wp:extent cx="4448592" cy="3295290"/>
+            <wp:effectExtent l="0" t="0" r="9525" b="635"/>
+            <wp:docPr id="1" name="Picture 1"/>
+            <wp:cNvGraphicFramePr>
+              <a:graphicFrameLocks xmlns:a="http://schemas.openxmlformats.org/drawingml/2006/main" noChangeAspect="1"/>
+            </wp:cNvGraphicFramePr>
+            <a:graphic xmlns:a="http://schemas.openxmlformats.org/drawingml/2006/main">
+              <a:graphicData uri="http://schemas.openxmlformats.org/drawingml/2006/picture">
+                <pic:pic xmlns:pic="http://schemas.openxmlformats.org/drawingml/2006/picture">
+                  <pic:nvPicPr>
+                    <pic:cNvPr id="0" name="6E83811.tmp"/>
+                    <pic:cNvPicPr/>
+                  </pic:nvPicPr>
+                  <pic:blipFill>
+                    <a:blip r:embed="rId11">
+                      <a:extLst>
+                        <a:ext uri="{28A0092B-C50C-407E-A947-70E740481C1C}">
+                          <a14:useLocalDpi xmlns:a14="http://schemas.microsoft.com/office/drawing/2010/main" val="0"/>
+                        </a:ext>
+                      </a:extLst>
+                    </a:blip>
+                    <a:stretch>
+                      <a:fillRect/>
+                    </a:stretch>
+                  </pic:blipFill>
+                  <pic:spPr>
+                    <a:xfrm>
+                      <a:off x="0" y="0"/>
+                      <a:ext cx="4452346" cy="3298071"/>
+                    </a:xfrm>
+                    <a:prstGeom prst="rect">
+                      <a:avLst/>
+                    </a:prstGeom>
+                  </pic:spPr>
+                </pic:pic>
+              </a:graphicData>
+            </a:graphic>
+          </wp:inline>
+        </w:drawing>
+      </w:r>
+      <w:bookmarkEnd w:id="4"/>
+    </w:p>
+    <w:p>
+      <w:pPr>
+        <w:jc w:val="both"/>
+      </w:pPr>
+      <w:r>
+        <w:t xml:space="preserve">Once that is done, we will actually generate our torrent.  You will need the port number that you setup for uTorrent to run on </w:t>
+      </w:r>
+      <w:r>
+        <w:rPr>
+          <w:b/>
+        </w:rPr>
+        <w:t>[I always choose ‘10000’ – nice round number, easy to remember – it’s what I’ll use in all the samples from here on out]</w:t>
+      </w:r>
+      <w:r>
+        <w:rPr>
+          <w:b/>
+        </w:rPr>
+        <w:t xml:space="preserve">. </w:t>
+      </w:r>
+      <w:r>
+        <w:t>Go to File -&gt; Create new Torrent, and set it up so it’s something like the following screenshot:</w:t>
+      </w:r>
+    </w:p>
+    <w:p>
+      <w:pPr>
+        <w:jc w:val="both"/>
+      </w:pPr>
+      <w:r>
+        <w:rPr>
+          <w:noProof/>
+          <w:lang w:eastAsia="en-AU"/>
+        </w:rPr>
+        <w:lastRenderedPageBreak/>
+        <w:drawing>
+          <wp:inline distT="0" distB="0" distL="0" distR="0">
+            <wp:extent cx="2993366" cy="3673677"/>
+            <wp:effectExtent l="0" t="0" r="0" b="3175"/>
+            <wp:docPr id="2" name="Picture 2"/>
+            <wp:cNvGraphicFramePr>
+              <a:graphicFrameLocks xmlns:a="http://schemas.openxmlformats.org/drawingml/2006/main" noChangeAspect="1"/>
+            </wp:cNvGraphicFramePr>
+            <a:graphic xmlns:a="http://schemas.openxmlformats.org/drawingml/2006/main">
+              <a:graphicData uri="http://schemas.openxmlformats.org/drawingml/2006/picture">
+                <pic:pic xmlns:pic="http://schemas.openxmlformats.org/drawingml/2006/picture">
+                  <pic:nvPicPr>
+                    <pic:cNvPr id="0" name="6E86B0A.tmp"/>
+                    <pic:cNvPicPr/>
+                  </pic:nvPicPr>
+                  <pic:blipFill>
+                    <a:blip r:embed="rId12">
+                      <a:extLst>
+                        <a:ext uri="{28A0092B-C50C-407E-A947-70E740481C1C}">
+                          <a14:useLocalDpi xmlns:a14="http://schemas.microsoft.com/office/drawing/2010/main" val="0"/>
+                        </a:ext>
+                      </a:extLst>
+                    </a:blip>
+                    <a:stretch>
+                      <a:fillRect/>
+                    </a:stretch>
+                  </pic:blipFill>
+                  <pic:spPr>
+                    <a:xfrm>
+                      <a:off x="0" y="0"/>
+                      <a:ext cx="2995040" cy="3675731"/>
+                    </a:xfrm>
+                    <a:prstGeom prst="rect">
+                      <a:avLst/>
+                    </a:prstGeom>
+                  </pic:spPr>
+                </pic:pic>
+              </a:graphicData>
+            </a:graphic>
+          </wp:inline>
+        </w:drawing>
+      </w:r>
+    </w:p>
+    <w:p>
+      <w:r>
+        <w:t xml:space="preserve">You can also specify a web seed if you want. A web seed is basically a location on a webserver where the file that you’re seeding resides.  So, you can place your CFS/Desktop/CFT folders on your IIS server, put the paths to the files in there, and it *should* enable a faster download [don’t quote me on this – I’m unsure if aria2c – the downloader </w:t>
+      </w:r>
+      <w:proofErr w:type="spellStart"/>
+      <w:r>
+        <w:t>BTDeploy</w:t>
+      </w:r>
+      <w:proofErr w:type="spellEnd"/>
+      <w:r>
+        <w:t xml:space="preserve"> uses, supports web seeds].</w:t>
+      </w:r>
+    </w:p>
+    <w:p>
+      <w:r>
+        <w:t xml:space="preserve">Once you’ve setup the basics, press “Create and Save as”.  Ensure the Private Torrent box is </w:t>
+      </w:r>
+      <w:proofErr w:type="spellStart"/>
+      <w:r>
+        <w:t>unticked</w:t>
+      </w:r>
+      <w:proofErr w:type="spellEnd"/>
+      <w:r>
+        <w:t>, because that will disable DHT and local peer discovery, which can be handy in the instance that your tracker is down, and you want your clients to operate independently.</w:t>
+      </w:r>
+    </w:p>
+    <w:p>
+      <w:pPr>
+        <w:pStyle w:val="Heading1"/>
+      </w:pPr>
+      <w:bookmarkStart w:id="5" w:name="_Toc285287603"/>
+      <w:r>
+        <w:t xml:space="preserve">Actually Building </w:t>
+      </w:r>
+      <w:proofErr w:type="spellStart"/>
+      <w:r>
+        <w:t>BTDeploy</w:t>
+      </w:r>
+      <w:bookmarkEnd w:id="5"/>
+      <w:proofErr w:type="spellEnd"/>
+    </w:p>
+    <w:p>
+      <w:r>
+        <w:t xml:space="preserve">Here’s the hard part – actually building </w:t>
+      </w:r>
+      <w:proofErr w:type="spellStart"/>
+      <w:r>
+        <w:t>BTDeploy</w:t>
+      </w:r>
+      <w:proofErr w:type="spellEnd"/>
+      <w:r>
+        <w:t>.  All of the files you need should be in .</w:t>
+      </w:r>
+      <w:proofErr w:type="spellStart"/>
+      <w:r>
+        <w:t>gitignore</w:t>
+      </w:r>
+      <w:proofErr w:type="spellEnd"/>
+      <w:r>
+        <w:t xml:space="preserve">. Not all of them are used anymore [like, </w:t>
+      </w:r>
+      <w:proofErr w:type="spellStart"/>
+      <w:r>
+        <w:t>MBRWizard</w:t>
+      </w:r>
+      <w:proofErr w:type="spellEnd"/>
+      <w:r>
+        <w:t>/</w:t>
+      </w:r>
+      <w:proofErr w:type="spellStart"/>
+      <w:r>
+        <w:t>MBRFix</w:t>
+      </w:r>
+      <w:proofErr w:type="spellEnd"/>
+      <w:r>
+        <w:t xml:space="preserve">].  The main files you need are </w:t>
+      </w:r>
+      <w:proofErr w:type="spellStart"/>
+      <w:r>
+        <w:t>ImageX</w:t>
+      </w:r>
+      <w:proofErr w:type="spellEnd"/>
+      <w:r>
+        <w:t xml:space="preserve">, and Ghost.  Assuming you’ve checked out the </w:t>
+      </w:r>
+      <w:proofErr w:type="spellStart"/>
+      <w:r>
+        <w:t>git</w:t>
+      </w:r>
+      <w:proofErr w:type="spellEnd"/>
+      <w:r>
+        <w:t xml:space="preserve"> repo exactly as-is, you’ll need to do the following:</w:t>
+      </w:r>
+    </w:p>
+    <w:p>
+      <w:pPr>
+        <w:pStyle w:val="ListParagraph"/>
+        <w:numPr>
+          <w:ilvl w:val="0"/>
+          <w:numId w:val="8"/>
+        </w:numPr>
+      </w:pPr>
+      <w:r>
+        <w:t xml:space="preserve">Put </w:t>
+      </w:r>
+      <w:proofErr w:type="gramStart"/>
+      <w:r>
+        <w:t>Ghost,</w:t>
+      </w:r>
+      <w:proofErr w:type="gramEnd"/>
+      <w:r>
+        <w:t xml:space="preserve"> and GDisk32 in the program files folder.</w:t>
+      </w:r>
+    </w:p>
+    <w:p>
+      <w:pPr>
+        <w:pStyle w:val="ListParagraph"/>
+        <w:numPr>
+          <w:ilvl w:val="0"/>
+          <w:numId w:val="8"/>
+        </w:numPr>
+      </w:pPr>
+      <w:proofErr w:type="spellStart"/>
+      <w:r>
+        <w:t>ImageX</w:t>
+      </w:r>
+      <w:proofErr w:type="spellEnd"/>
+      <w:r>
+        <w:t xml:space="preserve"> in the Windows/System32 folder [whatever it is in the .</w:t>
+      </w:r>
+      <w:proofErr w:type="spellStart"/>
+      <w:r>
+        <w:t>gitignore</w:t>
+      </w:r>
+      <w:proofErr w:type="spellEnd"/>
+      <w:r>
+        <w:t>].</w:t>
+      </w:r>
+    </w:p>
+    <w:p>
+      <w:pPr>
+        <w:pStyle w:val="ListParagraph"/>
+        <w:numPr>
+          <w:ilvl w:val="0"/>
+          <w:numId w:val="8"/>
+        </w:numPr>
+      </w:pPr>
+      <w:r>
+        <w:t xml:space="preserve">Explorer++ in the Program Files folder as described in </w:t>
+      </w:r>
+      <w:proofErr w:type="spellStart"/>
+      <w:r>
+        <w:t>gitignore</w:t>
+      </w:r>
+      <w:proofErr w:type="spellEnd"/>
+      <w:r>
+        <w:t>.</w:t>
+      </w:r>
+    </w:p>
+    <w:p>
+      <w:pPr>
+        <w:pStyle w:val="ListParagraph"/>
+        <w:numPr>
+          <w:ilvl w:val="0"/>
+          <w:numId w:val="8"/>
+        </w:numPr>
+      </w:pPr>
+      <w:proofErr w:type="spellStart"/>
+      <w:r>
+        <w:t>Grubinst</w:t>
+      </w:r>
+      <w:proofErr w:type="spellEnd"/>
+      <w:r>
+        <w:t xml:space="preserve"> [if you are using my CFS build] in the Program Files folder.</w:t>
+      </w:r>
+    </w:p>
+    <w:p>
+      <w:r>
+        <w:t>Once that prep is done, you can move on to editing the ImagePE.bat.  At the top of that file there are two variables that describe the locations for your build.  Change them to suit.</w:t>
+      </w:r>
+      <w:r>
+        <w:t xml:space="preserve">  The WPEDIR variable gets “-x86” and “-x64” appended to it, so don’t worry about adding those to the end of the path.  This is for when there is a 64bit compatible version of </w:t>
+      </w:r>
+      <w:proofErr w:type="spellStart"/>
+      <w:r>
+        <w:t>BTDeploy</w:t>
+      </w:r>
+      <w:proofErr w:type="spellEnd"/>
+      <w:r>
+        <w:t xml:space="preserve"> out.</w:t>
+      </w:r>
+    </w:p>
+    <w:p>
+      <w:proofErr w:type="gramStart"/>
+      <w:r>
+        <w:lastRenderedPageBreak/>
+        <w:t>Now, the next modification.</w:t>
+      </w:r>
+      <w:proofErr w:type="gramEnd"/>
+      <w:r>
+        <w:t xml:space="preserve">  Open up AyrSHSDeploy.au3 in SciTE4AutoIT3, and look at the top line.  Modify that to the path of your </w:t>
+      </w:r>
+      <w:proofErr w:type="spellStart"/>
+      <w:r>
+        <w:t>BTDeploy</w:t>
+      </w:r>
+      <w:proofErr w:type="spellEnd"/>
+      <w:r>
+        <w:t xml:space="preserve"> “Program Files” </w:t>
+      </w:r>
+      <w:proofErr w:type="gramStart"/>
+      <w:r>
+        <w:t>folder,</w:t>
+      </w:r>
+      <w:proofErr w:type="gramEnd"/>
+      <w:r>
+        <w:t xml:space="preserve"> otherwise updates/recompiles won’t go to the right place.  Once that is done, build the executable.  It should end up in the </w:t>
+      </w:r>
+      <w:proofErr w:type="spellStart"/>
+      <w:r>
+        <w:t>ImagePE</w:t>
+      </w:r>
+      <w:proofErr w:type="spellEnd"/>
+      <w:r>
+        <w:t xml:space="preserve"> directory.</w:t>
+      </w:r>
+    </w:p>
+    <w:p>
+      <w:r>
+        <w:t xml:space="preserve">Now, the next modification is to configure the deployment path [where </w:t>
+      </w:r>
+      <w:proofErr w:type="spellStart"/>
+      <w:r>
+        <w:t>BTDeploy</w:t>
+      </w:r>
+      <w:proofErr w:type="spellEnd"/>
+      <w:r>
+        <w:t xml:space="preserve"> will fetch your torrents from]</w:t>
+      </w:r>
+      <w:r>
+        <w:t xml:space="preserve">.  This is a reasonably simple one – go to the path where you put </w:t>
+      </w:r>
+      <w:proofErr w:type="spellStart"/>
+      <w:r>
+        <w:t>BTDeploy</w:t>
+      </w:r>
+      <w:proofErr w:type="spellEnd"/>
+      <w:r>
+        <w:t xml:space="preserve"> and go inside the “Program Files\DETA” folder, and you should see a Settings.ini.  Change the relevant setting in there.</w:t>
+      </w:r>
+    </w:p>
+    <w:p>
+      <w:r>
+        <w:t xml:space="preserve">Now, go to the start menu and start an elevated “Deployment Tools Command Prompt”.  You can do this by searching for ‘deploy’ in the start menu, then right clicking on the result, and click ‘Run as Administrator’.  This is needed because of the driver integration stuff that </w:t>
+      </w:r>
+      <w:proofErr w:type="spellStart"/>
+      <w:r>
+        <w:t>BTDeploy</w:t>
+      </w:r>
+      <w:proofErr w:type="spellEnd"/>
+      <w:r>
+        <w:t xml:space="preserve"> does.  Just say, for example, that you put your </w:t>
+      </w:r>
+      <w:proofErr w:type="spellStart"/>
+      <w:r>
+        <w:t>BTDeploy</w:t>
+      </w:r>
+      <w:proofErr w:type="spellEnd"/>
+      <w:r>
+        <w:t xml:space="preserve"> root folder in R:\Work\BTDeploy, type the following commands into the prompt:</w:t>
+      </w:r>
+    </w:p>
+    <w:p>
+      <w:pPr>
+        <w:rPr>
+          <w:i/>
+        </w:rPr>
+      </w:pPr>
+      <w:r>
+        <w:rPr>
+          <w:i/>
+        </w:rPr>
+        <w:t>R</w:t>
+      </w:r>
+      <w:proofErr w:type="gramStart"/>
+      <w:r>
+        <w:rPr>
+          <w:i/>
+        </w:rPr>
+        <w:t>:</w:t>
+      </w:r>
+      <w:proofErr w:type="gramEnd"/>
+      <w:r>
+        <w:rPr>
+          <w:i/>
+        </w:rPr>
+        <w:br/>
+        <w:t>cd Work\</w:t>
+      </w:r>
+      <w:proofErr w:type="spellStart"/>
+      <w:r>
+        <w:rPr>
+          <w:i/>
+        </w:rPr>
+        <w:t>BTDeploy</w:t>
+      </w:r>
+      <w:proofErr w:type="spellEnd"/>
+      <w:r>
+        <w:rPr>
+          <w:i/>
+        </w:rPr>
+        <w:br/>
+        <w:t>ImagePE.bat</w:t>
+      </w:r>
+    </w:p>
+    <w:p>
+      <w:pPr>
+        <w:rPr>
+          <w:b/>
+        </w:rPr>
+      </w:pPr>
+      <w:r>
+        <w:t xml:space="preserve">Answer ‘y’ to removal of the directories.  Once the </w:t>
+      </w:r>
+      <w:proofErr w:type="spellStart"/>
+      <w:r>
+        <w:t>iso</w:t>
+      </w:r>
+      <w:proofErr w:type="spellEnd"/>
+      <w:r>
+        <w:t xml:space="preserve"> is built, you should be able to test it in </w:t>
+      </w:r>
+      <w:proofErr w:type="spellStart"/>
+      <w:r>
+        <w:t>VMWare</w:t>
+      </w:r>
+      <w:proofErr w:type="spellEnd"/>
+      <w:r>
+        <w:t xml:space="preserve"> or </w:t>
+      </w:r>
+      <w:proofErr w:type="spellStart"/>
+      <w:r>
+        <w:t>VirtualBox</w:t>
+      </w:r>
+      <w:proofErr w:type="spellEnd"/>
+      <w:r>
+        <w:t xml:space="preserve"> with no troubles.  In my experience, </w:t>
+      </w:r>
+      <w:proofErr w:type="spellStart"/>
+      <w:r>
+        <w:t>VirtualBox</w:t>
+      </w:r>
+      <w:proofErr w:type="spellEnd"/>
+      <w:r>
+        <w:t xml:space="preserve"> seems much faster at booting WinPE, so use that to test it with your images to prove that everything is working correctly before you push it into production.  </w:t>
+      </w:r>
+      <w:r>
+        <w:rPr>
+          <w:b/>
+        </w:rPr>
+        <w:t xml:space="preserve">Always assume that code in the </w:t>
+      </w:r>
+      <w:proofErr w:type="spellStart"/>
+      <w:r>
+        <w:rPr>
+          <w:b/>
+        </w:rPr>
+        <w:t>BTDeploy</w:t>
+      </w:r>
+      <w:proofErr w:type="spellEnd"/>
+      <w:r>
+        <w:rPr>
+          <w:b/>
+        </w:rPr>
+        <w:t xml:space="preserve"> repository is untested.  Testing usually occurs after each commit.</w:t>
+      </w:r>
+    </w:p>
+    <w:p>
+      <w:pPr>
+        <w:pStyle w:val="Heading1"/>
+      </w:pPr>
+      <w:bookmarkStart w:id="6" w:name="_Toc285287604"/>
+      <w:r>
+        <w:t>Setting up the server-side</w:t>
+      </w:r>
+      <w:bookmarkEnd w:id="6"/>
+    </w:p>
+    <w:p>
+      <w:r>
+        <w:t>So, one major thing you should know is to always make sure that your deployment box has a static IP, otherwise you’ll have to regenerate the torrents [to change the tracker] each time the DHCP lease on that workstation expires.</w:t>
+      </w:r>
+    </w:p>
+    <w:p>
+      <w:proofErr w:type="gramStart"/>
+      <w:r>
+        <w:t>But, back to the “Deployment Path”, that you configured before.</w:t>
+      </w:r>
+      <w:proofErr w:type="gramEnd"/>
+      <w:r>
+        <w:t xml:space="preserve">  A sample layout is available at </w:t>
+      </w:r>
+      <w:hyperlink r:id="rId13" w:history="1">
+        <w:r>
+          <w:rPr>
+            <w:rStyle w:val="Hyperlink"/>
+          </w:rPr>
+          <w:t>http://drop.edgiest.net/brent/</w:t>
+        </w:r>
+      </w:hyperlink>
+      <w:r>
+        <w:t>.  It has the sample partitioning scripts in there that you’ll need to put on your server in the same folders/locations.</w:t>
+      </w:r>
+    </w:p>
+    <w:p>
+      <w:pPr>
+        <w:pStyle w:val="Heading1"/>
+      </w:pPr>
+      <w:bookmarkStart w:id="7" w:name="_Toc285287605"/>
+      <w:r>
+        <w:t>Settings.ini</w:t>
+      </w:r>
+      <w:bookmarkEnd w:id="7"/>
+    </w:p>
+    <w:p>
+      <w:r>
+        <w:t>Brief description of each Settings.ini variable:</w:t>
+      </w:r>
+    </w:p>
+    <w:p>
+      <w:pPr>
+        <w:rPr>
+          <w:sz w:val="14"/>
+        </w:rPr>
+      </w:pPr>
+      <w:r>
+        <w:rPr>
+          <w:sz w:val="14"/>
+        </w:rPr>
+        <w:t>[Main]</w:t>
+      </w:r>
+      <w:r>
+        <w:rPr>
+          <w:sz w:val="14"/>
+        </w:rPr>
+        <w:br/>
+      </w:r>
+      <w:proofErr w:type="spellStart"/>
+      <w:r>
+        <w:rPr>
+          <w:sz w:val="14"/>
+        </w:rPr>
+        <w:t>GuiMainLabel</w:t>
+      </w:r>
+      <w:proofErr w:type="spellEnd"/>
+      <w:r>
+        <w:rPr>
+          <w:sz w:val="14"/>
+        </w:rPr>
+        <w:t>=</w:t>
+      </w:r>
+      <w:proofErr w:type="spellStart"/>
+      <w:r>
+        <w:rPr>
+          <w:sz w:val="14"/>
+        </w:rPr>
+        <w:t>AyrSHS</w:t>
+      </w:r>
+      <w:proofErr w:type="spellEnd"/>
+      <w:r>
+        <w:rPr>
+          <w:sz w:val="14"/>
+        </w:rPr>
+        <w:t xml:space="preserve"> WinPE Environment </w:t>
+      </w:r>
+      <w:r>
+        <w:rPr>
+          <w:rStyle w:val="SubtleEmphasis"/>
+          <w:sz w:val="18"/>
+        </w:rPr>
+        <w:t>Text in main header.</w:t>
+      </w:r>
+      <w:r>
+        <w:rPr>
+          <w:sz w:val="14"/>
+        </w:rPr>
+        <w:br/>
+      </w:r>
+      <w:proofErr w:type="spellStart"/>
+      <w:proofErr w:type="gramStart"/>
+      <w:r>
+        <w:rPr>
+          <w:sz w:val="14"/>
+        </w:rPr>
+        <w:t>DeploymentHost</w:t>
+      </w:r>
+      <w:proofErr w:type="spellEnd"/>
+      <w:r>
+        <w:rPr>
+          <w:sz w:val="14"/>
+        </w:rPr>
+        <w:t xml:space="preserve">=http://drop.edgiest.net/brent/ </w:t>
+      </w:r>
+      <w:r>
+        <w:rPr>
+          <w:rStyle w:val="SubtleEmphasis"/>
+          <w:sz w:val="18"/>
+        </w:rPr>
+        <w:t>Deployment Host.</w:t>
+      </w:r>
+      <w:proofErr w:type="gramEnd"/>
+      <w:r>
+        <w:rPr>
+          <w:rStyle w:val="SubtleEmphasis"/>
+          <w:sz w:val="18"/>
+        </w:rPr>
+        <w:t xml:space="preserve">  See above.</w:t>
+      </w:r>
+      <w:r>
+        <w:rPr>
+          <w:sz w:val="14"/>
+        </w:rPr>
+        <w:br/>
+        <w:t>[</w:t>
+      </w:r>
+      <w:proofErr w:type="spellStart"/>
+      <w:r>
+        <w:rPr>
+          <w:sz w:val="14"/>
+        </w:rPr>
+        <w:t>ImageX</w:t>
+      </w:r>
+      <w:proofErr w:type="spellEnd"/>
+      <w:r>
+        <w:rPr>
+          <w:sz w:val="14"/>
+        </w:rPr>
+        <w:t xml:space="preserve">] </w:t>
+      </w:r>
+      <w:r>
+        <w:rPr>
+          <w:rStyle w:val="SubtleEmphasis"/>
+          <w:sz w:val="18"/>
+        </w:rPr>
+        <w:t>All of these settings pertain to the index in the respective WIM for the specified partitions.</w:t>
+      </w:r>
+      <w:r>
+        <w:rPr>
+          <w:sz w:val="14"/>
+        </w:rPr>
+        <w:br/>
+      </w:r>
+      <w:proofErr w:type="spellStart"/>
+      <w:r>
+        <w:rPr>
+          <w:sz w:val="14"/>
+        </w:rPr>
+        <w:t>CFSHomeIndex</w:t>
+      </w:r>
+      <w:proofErr w:type="spellEnd"/>
+      <w:r>
+        <w:rPr>
+          <w:sz w:val="14"/>
+        </w:rPr>
+        <w:t xml:space="preserve">=3 </w:t>
+      </w:r>
+      <w:r>
+        <w:rPr>
+          <w:sz w:val="14"/>
+        </w:rPr>
+        <w:br/>
+      </w:r>
+      <w:proofErr w:type="spellStart"/>
+      <w:r>
+        <w:rPr>
+          <w:sz w:val="14"/>
+        </w:rPr>
+        <w:t>CFSMOEIndex</w:t>
+      </w:r>
+      <w:proofErr w:type="spellEnd"/>
+      <w:r>
+        <w:rPr>
+          <w:sz w:val="14"/>
+        </w:rPr>
+        <w:t>=1</w:t>
+      </w:r>
+      <w:r>
+        <w:rPr>
+          <w:sz w:val="14"/>
+        </w:rPr>
+        <w:br/>
+      </w:r>
+      <w:proofErr w:type="spellStart"/>
+      <w:r>
+        <w:rPr>
+          <w:sz w:val="14"/>
+        </w:rPr>
+        <w:t>CFSRecoveryIndex</w:t>
+      </w:r>
+      <w:proofErr w:type="spellEnd"/>
+      <w:r>
+        <w:rPr>
+          <w:sz w:val="14"/>
+        </w:rPr>
+        <w:t>=2</w:t>
+      </w:r>
+      <w:r>
+        <w:rPr>
+          <w:sz w:val="14"/>
+        </w:rPr>
+        <w:br/>
+      </w:r>
+      <w:proofErr w:type="spellStart"/>
+      <w:r>
+        <w:rPr>
+          <w:sz w:val="14"/>
+        </w:rPr>
+        <w:t>CFSDataIndex</w:t>
+      </w:r>
+      <w:proofErr w:type="spellEnd"/>
+      <w:r>
+        <w:rPr>
+          <w:sz w:val="14"/>
+        </w:rPr>
+        <w:t>=4</w:t>
+      </w:r>
+      <w:r>
+        <w:rPr>
+          <w:sz w:val="14"/>
+        </w:rPr>
+        <w:br/>
+      </w:r>
+      <w:proofErr w:type="spellStart"/>
+      <w:r>
+        <w:rPr>
+          <w:sz w:val="14"/>
+        </w:rPr>
+        <w:t>DesktopMOEIndex</w:t>
+      </w:r>
+      <w:proofErr w:type="spellEnd"/>
+      <w:r>
+        <w:rPr>
+          <w:sz w:val="14"/>
+        </w:rPr>
+        <w:t>=1</w:t>
+      </w:r>
+      <w:r>
+        <w:rPr>
+          <w:sz w:val="14"/>
+        </w:rPr>
+        <w:br/>
+      </w:r>
+      <w:proofErr w:type="spellStart"/>
+      <w:r>
+        <w:rPr>
+          <w:sz w:val="14"/>
+        </w:rPr>
+        <w:t>DesktopRecoveryIndex</w:t>
+      </w:r>
+      <w:proofErr w:type="spellEnd"/>
+      <w:r>
+        <w:rPr>
+          <w:sz w:val="14"/>
+        </w:rPr>
+        <w:t>=2</w:t>
+      </w:r>
+      <w:r>
+        <w:rPr>
+          <w:sz w:val="14"/>
+        </w:rPr>
+        <w:br/>
+      </w:r>
+      <w:proofErr w:type="spellStart"/>
+      <w:r>
+        <w:rPr>
+          <w:sz w:val="14"/>
+        </w:rPr>
+        <w:t>DesktopDataIndex</w:t>
+      </w:r>
+      <w:proofErr w:type="spellEnd"/>
+      <w:r>
+        <w:rPr>
+          <w:sz w:val="14"/>
+        </w:rPr>
+        <w:t>=3</w:t>
+      </w:r>
+      <w:r>
+        <w:rPr>
+          <w:sz w:val="14"/>
+        </w:rPr>
+        <w:br/>
+      </w:r>
+      <w:proofErr w:type="spellStart"/>
+      <w:r>
+        <w:rPr>
+          <w:sz w:val="14"/>
+        </w:rPr>
+        <w:t>CFTMOEIndex</w:t>
+      </w:r>
+      <w:proofErr w:type="spellEnd"/>
+      <w:r>
+        <w:rPr>
+          <w:sz w:val="14"/>
+        </w:rPr>
+        <w:t>=1</w:t>
+      </w:r>
+      <w:r>
+        <w:rPr>
+          <w:sz w:val="14"/>
+        </w:rPr>
+        <w:br/>
+      </w:r>
+      <w:proofErr w:type="spellStart"/>
+      <w:r>
+        <w:rPr>
+          <w:sz w:val="14"/>
+        </w:rPr>
+        <w:t>CFTRecoveryIndex</w:t>
+      </w:r>
+      <w:proofErr w:type="spellEnd"/>
+      <w:r>
+        <w:rPr>
+          <w:sz w:val="14"/>
+        </w:rPr>
+        <w:t>=2</w:t>
+      </w:r>
+      <w:r>
+        <w:rPr>
+          <w:sz w:val="14"/>
+        </w:rPr>
+        <w:br/>
+      </w:r>
+      <w:proofErr w:type="spellStart"/>
+      <w:r>
+        <w:rPr>
+          <w:sz w:val="14"/>
+        </w:rPr>
+        <w:t>CFTDataIndex</w:t>
+      </w:r>
+      <w:proofErr w:type="spellEnd"/>
+      <w:r>
+        <w:rPr>
+          <w:sz w:val="14"/>
+        </w:rPr>
+        <w:t>=3</w:t>
+      </w:r>
+    </w:p>
     <w:sectPr>
-      <w:headerReference w:type="even" r:id="rId11"/>
-      <w:headerReference w:type="default" r:id="rId12"/>
-      <w:footerReference w:type="even" r:id="rId13"/>
-      <w:footerReference w:type="default" r:id="rId14"/>
-      <w:headerReference w:type="first" r:id="rId15"/>
-      <w:footerReference w:type="first" r:id="rId16"/>
+      <w:headerReference w:type="default" r:id="rId14"/>
+      <w:footerReference w:type="default" r:id="rId15"/>
       <w:pgSz w:w="11906" w:h="16838"/>
       <w:pgMar w:top="1440" w:right="1440" w:bottom="1440" w:left="1440" w:header="708" w:footer="708" w:gutter="0"/>
       <w:pgNumType w:start="0"/>
@@ -1432,16 +3083,6 @@
   <w:p>
     <w:pPr>
       <w:pStyle w:val="Footer"/>
-    </w:pPr>
-  </w:p>
-</w:ftr>
-</file>
-
-<file path=word/footer2.xml><?xml version="1.0" encoding="utf-8"?>
-<w:ftr xmlns:wpc="http://schemas.microsoft.com/office/word/2010/wordprocessingCanvas" xmlns:mc="http://schemas.openxmlformats.org/markup-compatibility/2006" xmlns:o="urn:schemas-microsoft-com:office:office" xmlns:r="http://schemas.openxmlformats.org/officeDocument/2006/relationships" xmlns:m="http://schemas.openxmlformats.org/officeDocument/2006/math" xmlns:v="urn:schemas-microsoft-com:vml" xmlns:wp14="http://schemas.microsoft.com/office/word/2010/wordprocessingDrawing" xmlns:wp="http://schemas.openxmlformats.org/drawingml/2006/wordprocessingDrawing" xmlns:w10="urn:schemas-microsoft-com:office:word" xmlns:w="http://schemas.openxmlformats.org/wordprocessingml/2006/main" xmlns:w14="http://schemas.microsoft.com/office/word/2010/wordml" xmlns:wpg="http://schemas.microsoft.com/office/word/2010/wordprocessingGroup" xmlns:wpi="http://schemas.microsoft.com/office/word/2010/wordprocessingInk" xmlns:wne="http://schemas.microsoft.com/office/word/2006/wordml" xmlns:wps="http://schemas.microsoft.com/office/word/2010/wordprocessingShape" mc:Ignorable="w14 wp14">
-  <w:p>
-    <w:pPr>
-      <w:pStyle w:val="Footer"/>
       <w:pBdr>
         <w:bottom w:val="single" w:sz="6" w:space="1" w:color="auto"/>
       </w:pBdr>
@@ -1478,6 +3119,7 @@
     <w:r>
       <w:rPr>
         <w:rStyle w:val="IntenseEmphasis"/>
+        <w:noProof/>
       </w:rPr>
       <w:t>R:\Work\ImagePE\Code\Documentation - BTDeploy.docx</w:t>
     </w:r>
@@ -1516,10 +3158,8 @@
         <w:rStyle w:val="IntenseEmphasis"/>
         <w:noProof/>
       </w:rPr>
-      <w:t>2/12/2011 4:18:21 AM</w:t>
+      <w:t>2/12/2011 3:25:29 PM</w:t>
     </w:r>
-    <w:bookmarkStart w:id="0" w:name="_GoBack"/>
-    <w:bookmarkEnd w:id="0"/>
     <w:r>
       <w:rPr>
         <w:rStyle w:val="IntenseEmphasis"/>
@@ -1534,16 +3174,6 @@
         <w:rStyle w:val="IntenseEmphasis"/>
         <w:lang w:val="en-US"/>
       </w:rPr>
-    </w:pPr>
-  </w:p>
-</w:ftr>
-</file>
-
-<file path=word/footer3.xml><?xml version="1.0" encoding="utf-8"?>
-<w:ftr xmlns:wpc="http://schemas.microsoft.com/office/word/2010/wordprocessingCanvas" xmlns:mc="http://schemas.openxmlformats.org/markup-compatibility/2006" xmlns:o="urn:schemas-microsoft-com:office:office" xmlns:r="http://schemas.openxmlformats.org/officeDocument/2006/relationships" xmlns:m="http://schemas.openxmlformats.org/officeDocument/2006/math" xmlns:v="urn:schemas-microsoft-com:vml" xmlns:wp14="http://schemas.microsoft.com/office/word/2010/wordprocessingDrawing" xmlns:wp="http://schemas.openxmlformats.org/drawingml/2006/wordprocessingDrawing" xmlns:w10="urn:schemas-microsoft-com:office:word" xmlns:w="http://schemas.openxmlformats.org/wordprocessingml/2006/main" xmlns:w14="http://schemas.microsoft.com/office/word/2010/wordml" xmlns:wpg="http://schemas.microsoft.com/office/word/2010/wordprocessingGroup" xmlns:wpi="http://schemas.microsoft.com/office/word/2010/wordprocessingInk" xmlns:wne="http://schemas.microsoft.com/office/word/2006/wordml" xmlns:wps="http://schemas.microsoft.com/office/word/2010/wordprocessingShape" mc:Ignorable="w14 wp14">
-  <w:p>
-    <w:pPr>
-      <w:pStyle w:val="Footer"/>
     </w:pPr>
   </w:p>
 </w:ftr>
@@ -1575,16 +3205,6 @@
 </file>
 
 <file path=word/header1.xml><?xml version="1.0" encoding="utf-8"?>
-<w:hdr xmlns:wpc="http://schemas.microsoft.com/office/word/2010/wordprocessingCanvas" xmlns:mc="http://schemas.openxmlformats.org/markup-compatibility/2006" xmlns:o="urn:schemas-microsoft-com:office:office" xmlns:r="http://schemas.openxmlformats.org/officeDocument/2006/relationships" xmlns:m="http://schemas.openxmlformats.org/officeDocument/2006/math" xmlns:v="urn:schemas-microsoft-com:vml" xmlns:wp14="http://schemas.microsoft.com/office/word/2010/wordprocessingDrawing" xmlns:wp="http://schemas.openxmlformats.org/drawingml/2006/wordprocessingDrawing" xmlns:w10="urn:schemas-microsoft-com:office:word" xmlns:w="http://schemas.openxmlformats.org/wordprocessingml/2006/main" xmlns:w14="http://schemas.microsoft.com/office/word/2010/wordml" xmlns:wpg="http://schemas.microsoft.com/office/word/2010/wordprocessingGroup" xmlns:wpi="http://schemas.microsoft.com/office/word/2010/wordprocessingInk" xmlns:wne="http://schemas.microsoft.com/office/word/2006/wordml" xmlns:wps="http://schemas.microsoft.com/office/word/2010/wordprocessingShape" mc:Ignorable="w14 wp14">
-  <w:p>
-    <w:pPr>
-      <w:pStyle w:val="Header"/>
-    </w:pPr>
-  </w:p>
-</w:hdr>
-</file>
-
-<file path=word/header2.xml><?xml version="1.0" encoding="utf-8"?>
 <w:hdr xmlns:wpc="http://schemas.microsoft.com/office/word/2010/wordprocessingCanvas" xmlns:mc="http://schemas.openxmlformats.org/markup-compatibility/2006" xmlns:o="urn:schemas-microsoft-com:office:office" xmlns:r="http://schemas.openxmlformats.org/officeDocument/2006/relationships" xmlns:m="http://schemas.openxmlformats.org/officeDocument/2006/math" xmlns:v="urn:schemas-microsoft-com:vml" xmlns:wp14="http://schemas.microsoft.com/office/word/2010/wordprocessingDrawing" xmlns:wp="http://schemas.openxmlformats.org/drawingml/2006/wordprocessingDrawing" xmlns:w10="urn:schemas-microsoft-com:office:word" xmlns:w="http://schemas.openxmlformats.org/wordprocessingml/2006/main" xmlns:w14="http://schemas.microsoft.com/office/word/2010/wordml" xmlns:wpg="http://schemas.microsoft.com/office/word/2010/wordprocessingGroup" xmlns:wpi="http://schemas.microsoft.com/office/word/2010/wordprocessingInk" xmlns:wne="http://schemas.microsoft.com/office/word/2006/wordml" xmlns:wps="http://schemas.microsoft.com/office/word/2010/wordprocessingShape" mc:Ignorable="w14 wp14">
   <w:p>
     <w:pPr>
@@ -1656,19 +3276,235 @@
 </w:hdr>
 </file>
 
-<file path=word/header3.xml><?xml version="1.0" encoding="utf-8"?>
-<w:hdr xmlns:wpc="http://schemas.microsoft.com/office/word/2010/wordprocessingCanvas" xmlns:mc="http://schemas.openxmlformats.org/markup-compatibility/2006" xmlns:o="urn:schemas-microsoft-com:office:office" xmlns:r="http://schemas.openxmlformats.org/officeDocument/2006/relationships" xmlns:m="http://schemas.openxmlformats.org/officeDocument/2006/math" xmlns:v="urn:schemas-microsoft-com:vml" xmlns:wp14="http://schemas.microsoft.com/office/word/2010/wordprocessingDrawing" xmlns:wp="http://schemas.openxmlformats.org/drawingml/2006/wordprocessingDrawing" xmlns:w10="urn:schemas-microsoft-com:office:word" xmlns:w="http://schemas.openxmlformats.org/wordprocessingml/2006/main" xmlns:w14="http://schemas.microsoft.com/office/word/2010/wordml" xmlns:wpg="http://schemas.microsoft.com/office/word/2010/wordprocessingGroup" xmlns:wpi="http://schemas.microsoft.com/office/word/2010/wordprocessingInk" xmlns:wne="http://schemas.microsoft.com/office/word/2006/wordml" xmlns:wps="http://schemas.microsoft.com/office/word/2010/wordprocessingShape" mc:Ignorable="w14 wp14">
-  <w:p>
-    <w:pPr>
-      <w:pStyle w:val="Header"/>
-    </w:pPr>
-  </w:p>
-</w:hdr>
-</file>
-
 <file path=word/numbering.xml><?xml version="1.0" encoding="utf-8"?>
 <w:numbering xmlns:wpc="http://schemas.microsoft.com/office/word/2010/wordprocessingCanvas" xmlns:mc="http://schemas.openxmlformats.org/markup-compatibility/2006" xmlns:o="urn:schemas-microsoft-com:office:office" xmlns:r="http://schemas.openxmlformats.org/officeDocument/2006/relationships" xmlns:m="http://schemas.openxmlformats.org/officeDocument/2006/math" xmlns:v="urn:schemas-microsoft-com:vml" xmlns:wp14="http://schemas.microsoft.com/office/word/2010/wordprocessingDrawing" xmlns:wp="http://schemas.openxmlformats.org/drawingml/2006/wordprocessingDrawing" xmlns:w10="urn:schemas-microsoft-com:office:word" xmlns:w="http://schemas.openxmlformats.org/wordprocessingml/2006/main" xmlns:w14="http://schemas.microsoft.com/office/word/2010/wordml" xmlns:wpg="http://schemas.microsoft.com/office/word/2010/wordprocessingGroup" xmlns:wpi="http://schemas.microsoft.com/office/word/2010/wordprocessingInk" xmlns:wne="http://schemas.microsoft.com/office/word/2006/wordml" xmlns:wps="http://schemas.microsoft.com/office/word/2010/wordprocessingShape" mc:Ignorable="w14 wp14">
   <w:abstractNum w:abstractNumId="0">
+    <w:nsid w:val="197F4275"/>
+    <w:multiLevelType w:val="hybridMultilevel"/>
+    <w:tmpl w:val="44C4A7D6"/>
+    <w:lvl w:ilvl="0" w:tplc="1264D1EA">
+      <w:start w:val="12"/>
+      <w:numFmt w:val="bullet"/>
+      <w:lvlText w:val="-"/>
+      <w:lvlJc w:val="left"/>
+      <w:pPr>
+        <w:ind w:left="720" w:hanging="360"/>
+      </w:pPr>
+      <w:rPr>
+        <w:rFonts w:ascii="Franklin Gothic Book" w:eastAsiaTheme="minorHAnsi" w:hAnsi="Franklin Gothic Book" w:cstheme="minorBidi" w:hint="default"/>
+      </w:rPr>
+    </w:lvl>
+    <w:lvl w:ilvl="1" w:tplc="0C090003" w:tentative="1">
+      <w:start w:val="1"/>
+      <w:numFmt w:val="bullet"/>
+      <w:lvlText w:val="o"/>
+      <w:lvlJc w:val="left"/>
+      <w:pPr>
+        <w:ind w:left="1440" w:hanging="360"/>
+      </w:pPr>
+      <w:rPr>
+        <w:rFonts w:ascii="Courier New" w:hAnsi="Courier New" w:cs="Courier New" w:hint="default"/>
+      </w:rPr>
+    </w:lvl>
+    <w:lvl w:ilvl="2" w:tplc="0C090005" w:tentative="1">
+      <w:start w:val="1"/>
+      <w:numFmt w:val="bullet"/>
+      <w:lvlText w:val=""/>
+      <w:lvlJc w:val="left"/>
+      <w:pPr>
+        <w:ind w:left="2160" w:hanging="360"/>
+      </w:pPr>
+      <w:rPr>
+        <w:rFonts w:ascii="Wingdings" w:hAnsi="Wingdings" w:hint="default"/>
+      </w:rPr>
+    </w:lvl>
+    <w:lvl w:ilvl="3" w:tplc="0C090001" w:tentative="1">
+      <w:start w:val="1"/>
+      <w:numFmt w:val="bullet"/>
+      <w:lvlText w:val=""/>
+      <w:lvlJc w:val="left"/>
+      <w:pPr>
+        <w:ind w:left="2880" w:hanging="360"/>
+      </w:pPr>
+      <w:rPr>
+        <w:rFonts w:ascii="Symbol" w:hAnsi="Symbol" w:hint="default"/>
+      </w:rPr>
+    </w:lvl>
+    <w:lvl w:ilvl="4" w:tplc="0C090003" w:tentative="1">
+      <w:start w:val="1"/>
+      <w:numFmt w:val="bullet"/>
+      <w:lvlText w:val="o"/>
+      <w:lvlJc w:val="left"/>
+      <w:pPr>
+        <w:ind w:left="3600" w:hanging="360"/>
+      </w:pPr>
+      <w:rPr>
+        <w:rFonts w:ascii="Courier New" w:hAnsi="Courier New" w:cs="Courier New" w:hint="default"/>
+      </w:rPr>
+    </w:lvl>
+    <w:lvl w:ilvl="5" w:tplc="0C090005" w:tentative="1">
+      <w:start w:val="1"/>
+      <w:numFmt w:val="bullet"/>
+      <w:lvlText w:val=""/>
+      <w:lvlJc w:val="left"/>
+      <w:pPr>
+        <w:ind w:left="4320" w:hanging="360"/>
+      </w:pPr>
+      <w:rPr>
+        <w:rFonts w:ascii="Wingdings" w:hAnsi="Wingdings" w:hint="default"/>
+      </w:rPr>
+    </w:lvl>
+    <w:lvl w:ilvl="6" w:tplc="0C090001" w:tentative="1">
+      <w:start w:val="1"/>
+      <w:numFmt w:val="bullet"/>
+      <w:lvlText w:val=""/>
+      <w:lvlJc w:val="left"/>
+      <w:pPr>
+        <w:ind w:left="5040" w:hanging="360"/>
+      </w:pPr>
+      <w:rPr>
+        <w:rFonts w:ascii="Symbol" w:hAnsi="Symbol" w:hint="default"/>
+      </w:rPr>
+    </w:lvl>
+    <w:lvl w:ilvl="7" w:tplc="0C090003" w:tentative="1">
+      <w:start w:val="1"/>
+      <w:numFmt w:val="bullet"/>
+      <w:lvlText w:val="o"/>
+      <w:lvlJc w:val="left"/>
+      <w:pPr>
+        <w:ind w:left="5760" w:hanging="360"/>
+      </w:pPr>
+      <w:rPr>
+        <w:rFonts w:ascii="Courier New" w:hAnsi="Courier New" w:cs="Courier New" w:hint="default"/>
+      </w:rPr>
+    </w:lvl>
+    <w:lvl w:ilvl="8" w:tplc="0C090005" w:tentative="1">
+      <w:start w:val="1"/>
+      <w:numFmt w:val="bullet"/>
+      <w:lvlText w:val=""/>
+      <w:lvlJc w:val="left"/>
+      <w:pPr>
+        <w:ind w:left="6480" w:hanging="360"/>
+      </w:pPr>
+      <w:rPr>
+        <w:rFonts w:ascii="Wingdings" w:hAnsi="Wingdings" w:hint="default"/>
+      </w:rPr>
+    </w:lvl>
+  </w:abstractNum>
+  <w:abstractNum w:abstractNumId="1">
+    <w:nsid w:val="33DD75BF"/>
+    <w:multiLevelType w:val="hybridMultilevel"/>
+    <w:tmpl w:val="FC7E2CB4"/>
+    <w:lvl w:ilvl="0" w:tplc="0C090001">
+      <w:start w:val="1"/>
+      <w:numFmt w:val="bullet"/>
+      <w:lvlText w:val=""/>
+      <w:lvlJc w:val="left"/>
+      <w:pPr>
+        <w:ind w:left="720" w:hanging="360"/>
+      </w:pPr>
+      <w:rPr>
+        <w:rFonts w:ascii="Symbol" w:hAnsi="Symbol" w:hint="default"/>
+      </w:rPr>
+    </w:lvl>
+    <w:lvl w:ilvl="1" w:tplc="0C090003" w:tentative="1">
+      <w:start w:val="1"/>
+      <w:numFmt w:val="bullet"/>
+      <w:lvlText w:val="o"/>
+      <w:lvlJc w:val="left"/>
+      <w:pPr>
+        <w:ind w:left="1440" w:hanging="360"/>
+      </w:pPr>
+      <w:rPr>
+        <w:rFonts w:ascii="Courier New" w:hAnsi="Courier New" w:cs="Courier New" w:hint="default"/>
+      </w:rPr>
+    </w:lvl>
+    <w:lvl w:ilvl="2" w:tplc="0C090005" w:tentative="1">
+      <w:start w:val="1"/>
+      <w:numFmt w:val="bullet"/>
+      <w:lvlText w:val=""/>
+      <w:lvlJc w:val="left"/>
+      <w:pPr>
+        <w:ind w:left="2160" w:hanging="360"/>
+      </w:pPr>
+      <w:rPr>
+        <w:rFonts w:ascii="Wingdings" w:hAnsi="Wingdings" w:hint="default"/>
+      </w:rPr>
+    </w:lvl>
+    <w:lvl w:ilvl="3" w:tplc="0C090001" w:tentative="1">
+      <w:start w:val="1"/>
+      <w:numFmt w:val="bullet"/>
+      <w:lvlText w:val=""/>
+      <w:lvlJc w:val="left"/>
+      <w:pPr>
+        <w:ind w:left="2880" w:hanging="360"/>
+      </w:pPr>
+      <w:rPr>
+        <w:rFonts w:ascii="Symbol" w:hAnsi="Symbol" w:hint="default"/>
+      </w:rPr>
+    </w:lvl>
+    <w:lvl w:ilvl="4" w:tplc="0C090003" w:tentative="1">
+      <w:start w:val="1"/>
+      <w:numFmt w:val="bullet"/>
+      <w:lvlText w:val="o"/>
+      <w:lvlJc w:val="left"/>
+      <w:pPr>
+        <w:ind w:left="3600" w:hanging="360"/>
+      </w:pPr>
+      <w:rPr>
+        <w:rFonts w:ascii="Courier New" w:hAnsi="Courier New" w:cs="Courier New" w:hint="default"/>
+      </w:rPr>
+    </w:lvl>
+    <w:lvl w:ilvl="5" w:tplc="0C090005" w:tentative="1">
+      <w:start w:val="1"/>
+      <w:numFmt w:val="bullet"/>
+      <w:lvlText w:val=""/>
+      <w:lvlJc w:val="left"/>
+      <w:pPr>
+        <w:ind w:left="4320" w:hanging="360"/>
+      </w:pPr>
+      <w:rPr>
+        <w:rFonts w:ascii="Wingdings" w:hAnsi="Wingdings" w:hint="default"/>
+      </w:rPr>
+    </w:lvl>
+    <w:lvl w:ilvl="6" w:tplc="0C090001" w:tentative="1">
+      <w:start w:val="1"/>
+      <w:numFmt w:val="bullet"/>
+      <w:lvlText w:val=""/>
+      <w:lvlJc w:val="left"/>
+      <w:pPr>
+        <w:ind w:left="5040" w:hanging="360"/>
+      </w:pPr>
+      <w:rPr>
+        <w:rFonts w:ascii="Symbol" w:hAnsi="Symbol" w:hint="default"/>
+      </w:rPr>
+    </w:lvl>
+    <w:lvl w:ilvl="7" w:tplc="0C090003" w:tentative="1">
+      <w:start w:val="1"/>
+      <w:numFmt w:val="bullet"/>
+      <w:lvlText w:val="o"/>
+      <w:lvlJc w:val="left"/>
+      <w:pPr>
+        <w:ind w:left="5760" w:hanging="360"/>
+      </w:pPr>
+      <w:rPr>
+        <w:rFonts w:ascii="Courier New" w:hAnsi="Courier New" w:cs="Courier New" w:hint="default"/>
+      </w:rPr>
+    </w:lvl>
+    <w:lvl w:ilvl="8" w:tplc="0C090005" w:tentative="1">
+      <w:start w:val="1"/>
+      <w:numFmt w:val="bullet"/>
+      <w:lvlText w:val=""/>
+      <w:lvlJc w:val="left"/>
+      <w:pPr>
+        <w:ind w:left="6480" w:hanging="360"/>
+      </w:pPr>
+      <w:rPr>
+        <w:rFonts w:ascii="Wingdings" w:hAnsi="Wingdings" w:hint="default"/>
+      </w:rPr>
+    </w:lvl>
+  </w:abstractNum>
+  <w:abstractNum w:abstractNumId="2">
     <w:nsid w:val="358E4545"/>
     <w:multiLevelType w:val="hybridMultilevel"/>
     <w:tmpl w:val="A9104C90"/>
@@ -1781,7 +3617,346 @@
       </w:rPr>
     </w:lvl>
   </w:abstractNum>
-  <w:abstractNum w:abstractNumId="1">
+  <w:abstractNum w:abstractNumId="3">
+    <w:nsid w:val="37D368E5"/>
+    <w:multiLevelType w:val="multilevel"/>
+    <w:tmpl w:val="6F58E696"/>
+    <w:lvl w:ilvl="0">
+      <w:start w:val="1"/>
+      <w:numFmt w:val="bullet"/>
+      <w:lvlText w:val=""/>
+      <w:lvlJc w:val="left"/>
+      <w:pPr>
+        <w:ind w:left="720" w:hanging="360"/>
+      </w:pPr>
+      <w:rPr>
+        <w:rFonts w:ascii="Symbol" w:hAnsi="Symbol" w:hint="default"/>
+      </w:rPr>
+    </w:lvl>
+    <w:lvl w:ilvl="1">
+      <w:start w:val="1"/>
+      <w:numFmt w:val="bullet"/>
+      <w:lvlText w:val=""/>
+      <w:lvlJc w:val="left"/>
+      <w:pPr>
+        <w:ind w:left="1080" w:hanging="360"/>
+      </w:pPr>
+      <w:rPr>
+        <w:rFonts w:ascii="Wingdings" w:hAnsi="Wingdings" w:hint="default"/>
+      </w:rPr>
+    </w:lvl>
+    <w:lvl w:ilvl="2">
+      <w:start w:val="1"/>
+      <w:numFmt w:val="bullet"/>
+      <w:lvlText w:val=""/>
+      <w:lvlJc w:val="left"/>
+      <w:pPr>
+        <w:ind w:left="1440" w:hanging="360"/>
+      </w:pPr>
+      <w:rPr>
+        <w:rFonts w:ascii="Wingdings" w:hAnsi="Wingdings" w:hint="default"/>
+      </w:rPr>
+    </w:lvl>
+    <w:lvl w:ilvl="3">
+      <w:start w:val="1"/>
+      <w:numFmt w:val="bullet"/>
+      <w:lvlText w:val=""/>
+      <w:lvlJc w:val="left"/>
+      <w:pPr>
+        <w:ind w:left="1800" w:hanging="360"/>
+      </w:pPr>
+      <w:rPr>
+        <w:rFonts w:ascii="Symbol" w:hAnsi="Symbol" w:hint="default"/>
+      </w:rPr>
+    </w:lvl>
+    <w:lvl w:ilvl="4">
+      <w:start w:val="1"/>
+      <w:numFmt w:val="bullet"/>
+      <w:lvlText w:val=""/>
+      <w:lvlJc w:val="left"/>
+      <w:pPr>
+        <w:ind w:left="2160" w:hanging="360"/>
+      </w:pPr>
+      <w:rPr>
+        <w:rFonts w:ascii="Symbol" w:hAnsi="Symbol" w:hint="default"/>
+      </w:rPr>
+    </w:lvl>
+    <w:lvl w:ilvl="5">
+      <w:start w:val="1"/>
+      <w:numFmt w:val="bullet"/>
+      <w:lvlText w:val=""/>
+      <w:lvlJc w:val="left"/>
+      <w:pPr>
+        <w:ind w:left="2520" w:hanging="360"/>
+      </w:pPr>
+      <w:rPr>
+        <w:rFonts w:ascii="Wingdings" w:hAnsi="Wingdings" w:hint="default"/>
+      </w:rPr>
+    </w:lvl>
+    <w:lvl w:ilvl="6">
+      <w:start w:val="1"/>
+      <w:numFmt w:val="bullet"/>
+      <w:lvlText w:val=""/>
+      <w:lvlJc w:val="left"/>
+      <w:pPr>
+        <w:ind w:left="2880" w:hanging="360"/>
+      </w:pPr>
+      <w:rPr>
+        <w:rFonts w:ascii="Wingdings" w:hAnsi="Wingdings" w:hint="default"/>
+      </w:rPr>
+    </w:lvl>
+    <w:lvl w:ilvl="7">
+      <w:start w:val="1"/>
+      <w:numFmt w:val="bullet"/>
+      <w:lvlText w:val=""/>
+      <w:lvlJc w:val="left"/>
+      <w:pPr>
+        <w:ind w:left="3240" w:hanging="360"/>
+      </w:pPr>
+      <w:rPr>
+        <w:rFonts w:ascii="Symbol" w:hAnsi="Symbol" w:hint="default"/>
+      </w:rPr>
+    </w:lvl>
+    <w:lvl w:ilvl="8">
+      <w:start w:val="1"/>
+      <w:numFmt w:val="bullet"/>
+      <w:lvlText w:val=""/>
+      <w:lvlJc w:val="left"/>
+      <w:pPr>
+        <w:ind w:left="3600" w:hanging="360"/>
+      </w:pPr>
+      <w:rPr>
+        <w:rFonts w:ascii="Symbol" w:hAnsi="Symbol" w:hint="default"/>
+      </w:rPr>
+    </w:lvl>
+  </w:abstractNum>
+  <w:abstractNum w:abstractNumId="4">
+    <w:nsid w:val="4EBE1C3E"/>
+    <w:multiLevelType w:val="hybridMultilevel"/>
+    <w:tmpl w:val="07302D52"/>
+    <w:lvl w:ilvl="0" w:tplc="1264D1EA">
+      <w:start w:val="12"/>
+      <w:numFmt w:val="bullet"/>
+      <w:lvlText w:val="-"/>
+      <w:lvlJc w:val="left"/>
+      <w:pPr>
+        <w:ind w:left="720" w:hanging="360"/>
+      </w:pPr>
+      <w:rPr>
+        <w:rFonts w:ascii="Franklin Gothic Book" w:eastAsiaTheme="minorHAnsi" w:hAnsi="Franklin Gothic Book" w:cstheme="minorBidi" w:hint="default"/>
+      </w:rPr>
+    </w:lvl>
+    <w:lvl w:ilvl="1" w:tplc="0C090003" w:tentative="1">
+      <w:start w:val="1"/>
+      <w:numFmt w:val="bullet"/>
+      <w:lvlText w:val="o"/>
+      <w:lvlJc w:val="left"/>
+      <w:pPr>
+        <w:ind w:left="1440" w:hanging="360"/>
+      </w:pPr>
+      <w:rPr>
+        <w:rFonts w:ascii="Courier New" w:hAnsi="Courier New" w:cs="Courier New" w:hint="default"/>
+      </w:rPr>
+    </w:lvl>
+    <w:lvl w:ilvl="2" w:tplc="0C090005" w:tentative="1">
+      <w:start w:val="1"/>
+      <w:numFmt w:val="bullet"/>
+      <w:lvlText w:val=""/>
+      <w:lvlJc w:val="left"/>
+      <w:pPr>
+        <w:ind w:left="2160" w:hanging="360"/>
+      </w:pPr>
+      <w:rPr>
+        <w:rFonts w:ascii="Wingdings" w:hAnsi="Wingdings" w:hint="default"/>
+      </w:rPr>
+    </w:lvl>
+    <w:lvl w:ilvl="3" w:tplc="0C090001" w:tentative="1">
+      <w:start w:val="1"/>
+      <w:numFmt w:val="bullet"/>
+      <w:lvlText w:val=""/>
+      <w:lvlJc w:val="left"/>
+      <w:pPr>
+        <w:ind w:left="2880" w:hanging="360"/>
+      </w:pPr>
+      <w:rPr>
+        <w:rFonts w:ascii="Symbol" w:hAnsi="Symbol" w:hint="default"/>
+      </w:rPr>
+    </w:lvl>
+    <w:lvl w:ilvl="4" w:tplc="0C090003" w:tentative="1">
+      <w:start w:val="1"/>
+      <w:numFmt w:val="bullet"/>
+      <w:lvlText w:val="o"/>
+      <w:lvlJc w:val="left"/>
+      <w:pPr>
+        <w:ind w:left="3600" w:hanging="360"/>
+      </w:pPr>
+      <w:rPr>
+        <w:rFonts w:ascii="Courier New" w:hAnsi="Courier New" w:cs="Courier New" w:hint="default"/>
+      </w:rPr>
+    </w:lvl>
+    <w:lvl w:ilvl="5" w:tplc="0C090005" w:tentative="1">
+      <w:start w:val="1"/>
+      <w:numFmt w:val="bullet"/>
+      <w:lvlText w:val=""/>
+      <w:lvlJc w:val="left"/>
+      <w:pPr>
+        <w:ind w:left="4320" w:hanging="360"/>
+      </w:pPr>
+      <w:rPr>
+        <w:rFonts w:ascii="Wingdings" w:hAnsi="Wingdings" w:hint="default"/>
+      </w:rPr>
+    </w:lvl>
+    <w:lvl w:ilvl="6" w:tplc="0C090001" w:tentative="1">
+      <w:start w:val="1"/>
+      <w:numFmt w:val="bullet"/>
+      <w:lvlText w:val=""/>
+      <w:lvlJc w:val="left"/>
+      <w:pPr>
+        <w:ind w:left="5040" w:hanging="360"/>
+      </w:pPr>
+      <w:rPr>
+        <w:rFonts w:ascii="Symbol" w:hAnsi="Symbol" w:hint="default"/>
+      </w:rPr>
+    </w:lvl>
+    <w:lvl w:ilvl="7" w:tplc="0C090003" w:tentative="1">
+      <w:start w:val="1"/>
+      <w:numFmt w:val="bullet"/>
+      <w:lvlText w:val="o"/>
+      <w:lvlJc w:val="left"/>
+      <w:pPr>
+        <w:ind w:left="5760" w:hanging="360"/>
+      </w:pPr>
+      <w:rPr>
+        <w:rFonts w:ascii="Courier New" w:hAnsi="Courier New" w:cs="Courier New" w:hint="default"/>
+      </w:rPr>
+    </w:lvl>
+    <w:lvl w:ilvl="8" w:tplc="0C090005" w:tentative="1">
+      <w:start w:val="1"/>
+      <w:numFmt w:val="bullet"/>
+      <w:lvlText w:val=""/>
+      <w:lvlJc w:val="left"/>
+      <w:pPr>
+        <w:ind w:left="6480" w:hanging="360"/>
+      </w:pPr>
+      <w:rPr>
+        <w:rFonts w:ascii="Wingdings" w:hAnsi="Wingdings" w:hint="default"/>
+      </w:rPr>
+    </w:lvl>
+  </w:abstractNum>
+  <w:abstractNum w:abstractNumId="5">
+    <w:nsid w:val="68C50B89"/>
+    <w:multiLevelType w:val="multilevel"/>
+    <w:tmpl w:val="0C090021"/>
+    <w:lvl w:ilvl="0">
+      <w:start w:val="1"/>
+      <w:numFmt w:val="bullet"/>
+      <w:lvlText w:val=""/>
+      <w:lvlJc w:val="left"/>
+      <w:pPr>
+        <w:ind w:left="360" w:hanging="360"/>
+      </w:pPr>
+      <w:rPr>
+        <w:rFonts w:ascii="Wingdings" w:hAnsi="Wingdings" w:hint="default"/>
+      </w:rPr>
+    </w:lvl>
+    <w:lvl w:ilvl="1">
+      <w:start w:val="1"/>
+      <w:numFmt w:val="bullet"/>
+      <w:lvlText w:val=""/>
+      <w:lvlJc w:val="left"/>
+      <w:pPr>
+        <w:ind w:left="720" w:hanging="360"/>
+      </w:pPr>
+      <w:rPr>
+        <w:rFonts w:ascii="Wingdings" w:hAnsi="Wingdings" w:hint="default"/>
+      </w:rPr>
+    </w:lvl>
+    <w:lvl w:ilvl="2">
+      <w:start w:val="1"/>
+      <w:numFmt w:val="bullet"/>
+      <w:lvlText w:val=""/>
+      <w:lvlJc w:val="left"/>
+      <w:pPr>
+        <w:ind w:left="1080" w:hanging="360"/>
+      </w:pPr>
+      <w:rPr>
+        <w:rFonts w:ascii="Wingdings" w:hAnsi="Wingdings" w:hint="default"/>
+      </w:rPr>
+    </w:lvl>
+    <w:lvl w:ilvl="3">
+      <w:start w:val="1"/>
+      <w:numFmt w:val="bullet"/>
+      <w:lvlText w:val=""/>
+      <w:lvlJc w:val="left"/>
+      <w:pPr>
+        <w:ind w:left="1440" w:hanging="360"/>
+      </w:pPr>
+      <w:rPr>
+        <w:rFonts w:ascii="Symbol" w:hAnsi="Symbol" w:hint="default"/>
+      </w:rPr>
+    </w:lvl>
+    <w:lvl w:ilvl="4">
+      <w:start w:val="1"/>
+      <w:numFmt w:val="bullet"/>
+      <w:lvlText w:val=""/>
+      <w:lvlJc w:val="left"/>
+      <w:pPr>
+        <w:ind w:left="1800" w:hanging="360"/>
+      </w:pPr>
+      <w:rPr>
+        <w:rFonts w:ascii="Symbol" w:hAnsi="Symbol" w:hint="default"/>
+      </w:rPr>
+    </w:lvl>
+    <w:lvl w:ilvl="5">
+      <w:start w:val="1"/>
+      <w:numFmt w:val="bullet"/>
+      <w:lvlText w:val=""/>
+      <w:lvlJc w:val="left"/>
+      <w:pPr>
+        <w:ind w:left="2160" w:hanging="360"/>
+      </w:pPr>
+      <w:rPr>
+        <w:rFonts w:ascii="Wingdings" w:hAnsi="Wingdings" w:hint="default"/>
+      </w:rPr>
+    </w:lvl>
+    <w:lvl w:ilvl="6">
+      <w:start w:val="1"/>
+      <w:numFmt w:val="bullet"/>
+      <w:lvlText w:val=""/>
+      <w:lvlJc w:val="left"/>
+      <w:pPr>
+        <w:ind w:left="2520" w:hanging="360"/>
+      </w:pPr>
+      <w:rPr>
+        <w:rFonts w:ascii="Wingdings" w:hAnsi="Wingdings" w:hint="default"/>
+      </w:rPr>
+    </w:lvl>
+    <w:lvl w:ilvl="7">
+      <w:start w:val="1"/>
+      <w:numFmt w:val="bullet"/>
+      <w:lvlText w:val=""/>
+      <w:lvlJc w:val="left"/>
+      <w:pPr>
+        <w:ind w:left="2880" w:hanging="360"/>
+      </w:pPr>
+      <w:rPr>
+        <w:rFonts w:ascii="Symbol" w:hAnsi="Symbol" w:hint="default"/>
+      </w:rPr>
+    </w:lvl>
+    <w:lvl w:ilvl="8">
+      <w:start w:val="1"/>
+      <w:numFmt w:val="bullet"/>
+      <w:lvlText w:val=""/>
+      <w:lvlJc w:val="left"/>
+      <w:pPr>
+        <w:ind w:left="3240" w:hanging="360"/>
+      </w:pPr>
+      <w:rPr>
+        <w:rFonts w:ascii="Symbol" w:hAnsi="Symbol" w:hint="default"/>
+      </w:rPr>
+    </w:lvl>
+  </w:abstractNum>
+  <w:abstractNum w:abstractNumId="6">
     <w:nsid w:val="6EAC7D50"/>
     <w:multiLevelType w:val="hybridMultilevel"/>
     <w:tmpl w:val="7B1A2CA4"/>
@@ -1894,11 +4069,142 @@
       </w:rPr>
     </w:lvl>
   </w:abstractNum>
+  <w:abstractNum w:abstractNumId="7">
+    <w:nsid w:val="71E411D9"/>
+    <w:multiLevelType w:val="multilevel"/>
+    <w:tmpl w:val="0C090021"/>
+    <w:lvl w:ilvl="0">
+      <w:start w:val="1"/>
+      <w:numFmt w:val="bullet"/>
+      <w:lvlText w:val=""/>
+      <w:lvlJc w:val="left"/>
+      <w:pPr>
+        <w:ind w:left="360" w:hanging="360"/>
+      </w:pPr>
+      <w:rPr>
+        <w:rFonts w:ascii="Wingdings" w:hAnsi="Wingdings" w:hint="default"/>
+      </w:rPr>
+    </w:lvl>
+    <w:lvl w:ilvl="1">
+      <w:start w:val="1"/>
+      <w:numFmt w:val="bullet"/>
+      <w:lvlText w:val=""/>
+      <w:lvlJc w:val="left"/>
+      <w:pPr>
+        <w:ind w:left="720" w:hanging="360"/>
+      </w:pPr>
+      <w:rPr>
+        <w:rFonts w:ascii="Wingdings" w:hAnsi="Wingdings" w:hint="default"/>
+      </w:rPr>
+    </w:lvl>
+    <w:lvl w:ilvl="2">
+      <w:start w:val="1"/>
+      <w:numFmt w:val="bullet"/>
+      <w:lvlText w:val=""/>
+      <w:lvlJc w:val="left"/>
+      <w:pPr>
+        <w:ind w:left="1080" w:hanging="360"/>
+      </w:pPr>
+      <w:rPr>
+        <w:rFonts w:ascii="Wingdings" w:hAnsi="Wingdings" w:hint="default"/>
+      </w:rPr>
+    </w:lvl>
+    <w:lvl w:ilvl="3">
+      <w:start w:val="1"/>
+      <w:numFmt w:val="bullet"/>
+      <w:lvlText w:val=""/>
+      <w:lvlJc w:val="left"/>
+      <w:pPr>
+        <w:ind w:left="1440" w:hanging="360"/>
+      </w:pPr>
+      <w:rPr>
+        <w:rFonts w:ascii="Symbol" w:hAnsi="Symbol" w:hint="default"/>
+      </w:rPr>
+    </w:lvl>
+    <w:lvl w:ilvl="4">
+      <w:start w:val="1"/>
+      <w:numFmt w:val="bullet"/>
+      <w:lvlText w:val=""/>
+      <w:lvlJc w:val="left"/>
+      <w:pPr>
+        <w:ind w:left="1800" w:hanging="360"/>
+      </w:pPr>
+      <w:rPr>
+        <w:rFonts w:ascii="Symbol" w:hAnsi="Symbol" w:hint="default"/>
+      </w:rPr>
+    </w:lvl>
+    <w:lvl w:ilvl="5">
+      <w:start w:val="1"/>
+      <w:numFmt w:val="bullet"/>
+      <w:lvlText w:val=""/>
+      <w:lvlJc w:val="left"/>
+      <w:pPr>
+        <w:ind w:left="2160" w:hanging="360"/>
+      </w:pPr>
+      <w:rPr>
+        <w:rFonts w:ascii="Wingdings" w:hAnsi="Wingdings" w:hint="default"/>
+      </w:rPr>
+    </w:lvl>
+    <w:lvl w:ilvl="6">
+      <w:start w:val="1"/>
+      <w:numFmt w:val="bullet"/>
+      <w:lvlText w:val=""/>
+      <w:lvlJc w:val="left"/>
+      <w:pPr>
+        <w:ind w:left="2520" w:hanging="360"/>
+      </w:pPr>
+      <w:rPr>
+        <w:rFonts w:ascii="Wingdings" w:hAnsi="Wingdings" w:hint="default"/>
+      </w:rPr>
+    </w:lvl>
+    <w:lvl w:ilvl="7">
+      <w:start w:val="1"/>
+      <w:numFmt w:val="bullet"/>
+      <w:lvlText w:val=""/>
+      <w:lvlJc w:val="left"/>
+      <w:pPr>
+        <w:ind w:left="2880" w:hanging="360"/>
+      </w:pPr>
+      <w:rPr>
+        <w:rFonts w:ascii="Symbol" w:hAnsi="Symbol" w:hint="default"/>
+      </w:rPr>
+    </w:lvl>
+    <w:lvl w:ilvl="8">
+      <w:start w:val="1"/>
+      <w:numFmt w:val="bullet"/>
+      <w:lvlText w:val=""/>
+      <w:lvlJc w:val="left"/>
+      <w:pPr>
+        <w:ind w:left="3240" w:hanging="360"/>
+      </w:pPr>
+      <w:rPr>
+        <w:rFonts w:ascii="Symbol" w:hAnsi="Symbol" w:hint="default"/>
+      </w:rPr>
+    </w:lvl>
+  </w:abstractNum>
   <w:num w:numId="1">
+    <w:abstractNumId w:val="6"/>
+  </w:num>
+  <w:num w:numId="2">
+    <w:abstractNumId w:val="2"/>
+  </w:num>
+  <w:num w:numId="3">
+    <w:abstractNumId w:val="0"/>
+  </w:num>
+  <w:num w:numId="4">
     <w:abstractNumId w:val="1"/>
   </w:num>
-  <w:num w:numId="2">
-    <w:abstractNumId w:val="0"/>
+  <w:num w:numId="5">
+    <w:abstractNumId w:val="4"/>
+  </w:num>
+  <w:num w:numId="6">
+    <w:abstractNumId w:val="5"/>
+  </w:num>
+  <w:num w:numId="7">
+    <w:abstractNumId w:val="7"/>
+  </w:num>
+  <w:num w:numId="8">
+    <w:abstractNumId w:val="3"/>
   </w:num>
 </w:numbering>
 </file>
@@ -2301,6 +4607,29 @@
       <w:color w:val="797B7E" w:themeColor="accent1"/>
     </w:rPr>
   </w:style>
+  <w:style w:type="character" w:styleId="SubtleEmphasis">
+    <w:name w:val="Subtle Emphasis"/>
+    <w:basedOn w:val="DefaultParagraphFont"/>
+    <w:uiPriority w:val="19"/>
+    <w:qFormat/>
+    <w:rsid w:val="009B6F24"/>
+    <w:rPr>
+      <w:i/>
+      <w:iCs/>
+      <w:color w:val="808080" w:themeColor="text1" w:themeTint="7F"/>
+    </w:rPr>
+  </w:style>
+  <w:style w:type="character" w:styleId="Emphasis">
+    <w:name w:val="Emphasis"/>
+    <w:basedOn w:val="DefaultParagraphFont"/>
+    <w:uiPriority w:val="20"/>
+    <w:qFormat/>
+    <w:rsid w:val="009B6F24"/>
+    <w:rPr>
+      <w:i/>
+      <w:iCs/>
+    </w:rPr>
+  </w:style>
 </w:styles>
 </file>
 
@@ -2702,6 +5031,29 @@
       <w:color w:val="797B7E" w:themeColor="accent1"/>
     </w:rPr>
   </w:style>
+  <w:style w:type="character" w:styleId="SubtleEmphasis">
+    <w:name w:val="Subtle Emphasis"/>
+    <w:basedOn w:val="DefaultParagraphFont"/>
+    <w:uiPriority w:val="19"/>
+    <w:qFormat/>
+    <w:rsid w:val="009B6F24"/>
+    <w:rPr>
+      <w:i/>
+      <w:iCs/>
+      <w:color w:val="808080" w:themeColor="text1" w:themeTint="7F"/>
+    </w:rPr>
+  </w:style>
+  <w:style w:type="character" w:styleId="Emphasis">
+    <w:name w:val="Emphasis"/>
+    <w:basedOn w:val="DefaultParagraphFont"/>
+    <w:uiPriority w:val="20"/>
+    <w:qFormat/>
+    <w:rsid w:val="009B6F24"/>
+    <w:rPr>
+      <w:i/>
+      <w:iCs/>
+    </w:rPr>
+  </w:style>
 </w:styles>
 </file>
 
@@ -2711,12 +5063,12 @@
 
 <file path=word/glossary/fontTable.xml><?xml version="1.0" encoding="utf-8"?>
 <w:fonts xmlns:mc="http://schemas.openxmlformats.org/markup-compatibility/2006" xmlns:r="http://schemas.openxmlformats.org/officeDocument/2006/relationships" xmlns:w="http://schemas.openxmlformats.org/wordprocessingml/2006/main" xmlns:w14="http://schemas.microsoft.com/office/word/2010/wordml" mc:Ignorable="w14">
-  <w:font w:name="Symbol">
-    <w:panose1 w:val="05050102010706020507"/>
-    <w:charset w:val="02"/>
-    <w:family w:val="roman"/>
+  <w:font w:name="Franklin Gothic Book">
+    <w:panose1 w:val="020B0503020102020204"/>
+    <w:charset w:val="00"/>
+    <w:family w:val="swiss"/>
     <w:pitch w:val="variable"/>
-    <w:sig w:usb0="00000000" w:usb1="10000000" w:usb2="00000000" w:usb3="00000000" w:csb0="80000000" w:csb1="00000000"/>
+    <w:sig w:usb0="00000287" w:usb1="00000000" w:usb2="00000000" w:usb3="00000000" w:csb0="0000009F" w:csb1="00000000"/>
   </w:font>
   <w:font w:name="Times New Roman">
     <w:panose1 w:val="02020603050405020304"/>
@@ -2739,12 +5091,12 @@
     <w:pitch w:val="variable"/>
     <w:sig w:usb0="00000000" w:usb1="10000000" w:usb2="00000000" w:usb3="00000000" w:csb0="80000000" w:csb1="00000000"/>
   </w:font>
-  <w:font w:name="Franklin Gothic Book">
-    <w:panose1 w:val="020B0503020102020204"/>
-    <w:charset w:val="00"/>
-    <w:family w:val="swiss"/>
+  <w:font w:name="Symbol">
+    <w:panose1 w:val="05050102010706020507"/>
+    <w:charset w:val="02"/>
+    <w:family w:val="roman"/>
     <w:pitch w:val="variable"/>
-    <w:sig w:usb0="00000287" w:usb1="00000000" w:usb2="00000000" w:usb3="00000000" w:csb0="0000009F" w:csb1="00000000"/>
+    <w:sig w:usb0="00000000" w:usb1="10000000" w:usb2="00000000" w:usb3="00000000" w:csb0="80000000" w:csb1="00000000"/>
   </w:font>
   <w:font w:name="Franklin Gothic Medium">
     <w:panose1 w:val="020B0603020102020204"/>
@@ -2791,8 +5143,8 @@
   </w:compat>
   <w:rsids>
     <w:rsidRoot w:val="00E61A49"/>
+    <w:rsid w:val="0054596E"/>
     <w:rsid w:val="00E61A49"/>
-    <w:rsid w:val="00EE5E81"/>
   </w:rsids>
   <m:mathPr>
     <m:mathFont m:val="Cambria Math"/>
@@ -3521,7 +5873,7 @@
 </file>
 
 <file path=customXml/itemProps2.xml><?xml version="1.0" encoding="utf-8"?>
-<ds:datastoreItem xmlns:ds="http://schemas.openxmlformats.org/officeDocument/2006/customXml" ds:itemID="{CD67E5B4-EDC6-48BA-9895-25B7296E9C83}">
+<ds:datastoreItem xmlns:ds="http://schemas.openxmlformats.org/officeDocument/2006/customXml" ds:itemID="{D36EBDA5-4445-4787-A23B-92443B74ADE1}">
   <ds:schemaRefs>
     <ds:schemaRef ds:uri="http://schemas.openxmlformats.org/officeDocument/2006/bibliography"/>
   </ds:schemaRefs>

</xml_diff>

<commit_message>
Updated gitignore and documentation.  To read the PDF you will have to 'clone' this repository.
Signed-off-by: Brent PICKUP <bpick36@eq.edu.au>
</commit_message>
<xml_diff>
--- a/Code/Documentation - BTDeploy.docx
+++ b/Code/Documentation - BTDeploy.docx
@@ -1,6 +1,6 @@
 
 <file path=word/document.xml><?xml version="1.0" encoding="utf-8"?>
-<w:document xmlns:wpc="http://schemas.microsoft.com/office/word/2010/wordprocessingCanvas" xmlns:mc="http://schemas.openxmlformats.org/markup-compatibility/2006" xmlns:o="urn:schemas-microsoft-com:office:office" xmlns:r="http://schemas.openxmlformats.org/officeDocument/2006/relationships" xmlns:m="http://schemas.openxmlformats.org/officeDocument/2006/math" xmlns:v="urn:schemas-microsoft-com:vml" xmlns:wp14="http://schemas.microsoft.com/office/word/2010/wordprocessingDrawing" xmlns:wp="http://schemas.openxmlformats.org/drawingml/2006/wordprocessingDrawing" xmlns:w10="urn:schemas-microsoft-com:office:word" xmlns:w="http://schemas.openxmlformats.org/wordprocessingml/2006/main" xmlns:w14="http://schemas.microsoft.com/office/word/2010/wordml" xmlns:wpg="http://schemas.microsoft.com/office/word/2010/wordprocessingGroup" xmlns:wpi="http://schemas.microsoft.com/office/word/2010/wordprocessingInk" xmlns:wne="http://schemas.microsoft.com/office/word/2006/wordml" xmlns:wps="http://schemas.microsoft.com/office/word/2010/wordprocessingShape" mc:Ignorable="w14 wp14">
+<w:document xmlns:wpc="http://schemas.microsoft.com/office/word/2010/wordprocessingCanvas" xmlns:mo="http://schemas.microsoft.com/office/mac/office/2008/main" xmlns:mc="http://schemas.openxmlformats.org/markup-compatibility/2006" xmlns:mv="urn:schemas-microsoft-com:mac:vml" xmlns:o="urn:schemas-microsoft-com:office:office" xmlns:r="http://schemas.openxmlformats.org/officeDocument/2006/relationships" xmlns:m="http://schemas.openxmlformats.org/officeDocument/2006/math" xmlns:v="urn:schemas-microsoft-com:vml" xmlns:wp14="http://schemas.microsoft.com/office/word/2010/wordprocessingDrawing" xmlns:wp="http://schemas.openxmlformats.org/drawingml/2006/wordprocessingDrawing" xmlns:w10="urn:schemas-microsoft-com:office:word" xmlns:w="http://schemas.openxmlformats.org/wordprocessingml/2006/main" xmlns:w14="http://schemas.microsoft.com/office/word/2010/wordml" xmlns:wpg="http://schemas.microsoft.com/office/word/2010/wordprocessingGroup" xmlns:wpi="http://schemas.microsoft.com/office/word/2010/wordprocessingInk" xmlns:wne="http://schemas.microsoft.com/office/word/2006/wordml" xmlns:wps="http://schemas.microsoft.com/office/word/2010/wordprocessingShape" mc:Ignorable="w14 wp14">
   <w:background w:color="F2F2F2" w:themeColor="background1" w:themeShade="F2"/>
   <w:body>
     <w:sdt>
@@ -17,12 +17,12 @@
           <w:r>
             <w:rPr>
               <w:noProof/>
-              <w:lang w:eastAsia="en-AU"/>
+              <w:lang w:val="en-US"/>
             </w:rPr>
             <mc:AlternateContent>
               <mc:Choice Requires="wpg">
                 <w:drawing>
-                  <wp:anchor distT="0" distB="0" distL="114300" distR="114300" simplePos="0" relativeHeight="251659264" behindDoc="0" locked="0" layoutInCell="0" allowOverlap="1" wp14:anchorId="5D2BE169" wp14:editId="777351C8">
+                  <wp:anchor distT="0" distB="0" distL="114300" distR="114300" simplePos="0" relativeHeight="251659264" behindDoc="0" locked="0" layoutInCell="0" allowOverlap="1" wp14:anchorId="53B0CBD7" wp14:editId="4088CF5F">
                     <wp:simplePos x="0" y="0"/>
                     <wp:positionH relativeFrom="page">
                       <wp:align>center</wp:align>
@@ -131,7 +131,7 @@
                                   <a:tailEnd/>
                                 </a:ln>
                                 <a:extLst>
-                                  <a:ext uri="{AF507438-7753-43E0-B8FC-AC1667EBCBE1}">
+                                  <a:ext uri="{AF507438-7753-43e0-B8FC-AC1667EBCBE1}">
                                     <a14:hiddenEffects xmlns:a14="http://schemas.microsoft.com/office/drawing/2010/main">
                                       <a:effectLst>
                                         <a:outerShdw dist="53882" dir="2700000" algn="ctr" rotWithShape="0">
@@ -188,7 +188,6 @@
                                         <w:szCs w:val="40"/>
                                       </w:rPr>
                                     </w:pPr>
-                                    <w:proofErr w:type="gramStart"/>
                                     <w:r>
                                       <w:rPr>
                                         <w:color w:val="FFFFFF" w:themeColor="background1"/>
@@ -215,7 +214,6 @@
                                       </w:rPr>
                                       <w:t xml:space="preserve"> program, and basic setup.</w:t>
                                     </w:r>
-                                    <w:proofErr w:type="gramEnd"/>
                                   </w:p>
                                   <w:p>
                                     <w:pPr>
@@ -322,7 +320,7 @@
                                     <a:tailEnd/>
                                   </a:ln>
                                   <a:extLst>
-                                    <a:ext uri="{AF507438-7753-43E0-B8FC-AC1667EBCBE1}">
+                                    <a:ext uri="{AF507438-7753-43e0-B8FC-AC1667EBCBE1}">
                                       <a14:hiddenEffects xmlns:a14="http://schemas.microsoft.com/office/drawing/2010/main">
                                         <a:effectLst>
                                           <a:outerShdw dist="53882" dir="2700000" algn="ctr" rotWithShape="0">
@@ -366,7 +364,7 @@
                                     <a:tailEnd/>
                                   </a:ln>
                                   <a:extLst>
-                                    <a:ext uri="{AF507438-7753-43E0-B8FC-AC1667EBCBE1}">
+                                    <a:ext uri="{AF507438-7753-43e0-B8FC-AC1667EBCBE1}">
                                       <a14:hiddenEffects xmlns:a14="http://schemas.microsoft.com/office/drawing/2010/main">
                                         <a:effectLst>
                                           <a:outerShdw dist="53882" dir="2700000" algn="ctr" rotWithShape="0">
@@ -410,7 +408,7 @@
                                     <a:tailEnd/>
                                   </a:ln>
                                   <a:extLst>
-                                    <a:ext uri="{AF507438-7753-43E0-B8FC-AC1667EBCBE1}">
+                                    <a:ext uri="{AF507438-7753-43e0-B8FC-AC1667EBCBE1}">
                                       <a14:hiddenEffects xmlns:a14="http://schemas.microsoft.com/office/drawing/2010/main">
                                         <a:effectLst>
                                           <a:outerShdw dist="53882" dir="2700000" algn="ctr" rotWithShape="0">
@@ -454,7 +452,7 @@
                                     <a:tailEnd/>
                                   </a:ln>
                                   <a:extLst>
-                                    <a:ext uri="{AF507438-7753-43E0-B8FC-AC1667EBCBE1}">
+                                    <a:ext uri="{AF507438-7753-43e0-B8FC-AC1667EBCBE1}">
                                       <a14:hiddenEffects xmlns:a14="http://schemas.microsoft.com/office/drawing/2010/main">
                                         <a:effectLst>
                                           <a:outerShdw dist="53882" dir="2700000" algn="ctr" rotWithShape="0">
@@ -498,7 +496,7 @@
                                     <a:tailEnd/>
                                   </a:ln>
                                   <a:extLst>
-                                    <a:ext uri="{AF507438-7753-43E0-B8FC-AC1667EBCBE1}">
+                                    <a:ext uri="{AF507438-7753-43e0-B8FC-AC1667EBCBE1}">
                                       <a14:hiddenEffects xmlns:a14="http://schemas.microsoft.com/office/drawing/2010/main">
                                         <a:effectLst>
                                           <a:outerShdw dist="53882" dir="2700000" algn="ctr" rotWithShape="0">
@@ -542,7 +540,7 @@
                                     <a:tailEnd/>
                                   </a:ln>
                                   <a:extLst>
-                                    <a:ext uri="{AF507438-7753-43E0-B8FC-AC1667EBCBE1}">
+                                    <a:ext uri="{AF507438-7753-43e0-B8FC-AC1667EBCBE1}">
                                       <a14:hiddenEffects xmlns:a14="http://schemas.microsoft.com/office/drawing/2010/main">
                                         <a:effectLst>
                                           <a:outerShdw dist="53882" dir="2700000" algn="ctr" rotWithShape="0">
@@ -583,7 +581,7 @@
                                   <a:tailEnd/>
                                 </a:ln>
                                 <a:extLst>
-                                  <a:ext uri="{AF507438-7753-43E0-B8FC-AC1667EBCBE1}">
+                                  <a:ext uri="{AF507438-7753-43e0-B8FC-AC1667EBCBE1}">
                                     <a14:hiddenEffects xmlns:a14="http://schemas.microsoft.com/office/drawing/2010/main">
                                       <a:effectLst>
                                         <a:outerShdw dist="53882" dir="2700000" algn="ctr" rotWithShape="0">
@@ -667,7 +665,7 @@
                                     <a:tailEnd/>
                                   </a:ln>
                                   <a:extLst>
-                                    <a:ext uri="{AF507438-7753-43E0-B8FC-AC1667EBCBE1}">
+                                    <a:ext uri="{AF507438-7753-43e0-B8FC-AC1667EBCBE1}">
                                       <a14:hiddenEffects xmlns:a14="http://schemas.microsoft.com/office/drawing/2010/main">
                                         <a:effectLst>
                                           <a:outerShdw dist="53882" dir="2700000" algn="ctr" rotWithShape="0">
@@ -707,7 +705,7 @@
                                     <a:tailEnd/>
                                   </a:ln>
                                   <a:extLst>
-                                    <a:ext uri="{AF507438-7753-43E0-B8FC-AC1667EBCBE1}">
+                                    <a:ext uri="{AF507438-7753-43e0-B8FC-AC1667EBCBE1}">
                                       <a14:hiddenEffects xmlns:a14="http://schemas.microsoft.com/office/drawing/2010/main">
                                         <a:effectLst>
                                           <a:outerShdw dist="53882" dir="2700000" algn="ctr" rotWithShape="0">
@@ -750,7 +748,7 @@
                                     <a:tailEnd/>
                                   </a:ln>
                                   <a:extLst>
-                                    <a:ext uri="{AF507438-7753-43E0-B8FC-AC1667EBCBE1}">
+                                    <a:ext uri="{AF507438-7753-43e0-B8FC-AC1667EBCBE1}">
                                       <a14:hiddenEffects xmlns:a14="http://schemas.microsoft.com/office/drawing/2010/main">
                                         <a:effectLst>
                                           <a:outerShdw dist="53882" dir="2700000" algn="ctr" rotWithShape="0">
@@ -781,7 +779,7 @@
                                 </a:prstGeom>
                                 <a:noFill/>
                                 <a:extLst>
-                                  <a:ext uri="{909E8E84-426E-40DD-AFC4-6F175D3DCCD1}">
+                                  <a:ext uri="{909E8E84-426E-40dd-AFC4-6F175D3DCCD1}">
                                     <a14:hiddenFill xmlns:a14="http://schemas.microsoft.com/office/drawing/2010/main">
                                       <a:solidFill>
                                         <a:srgbClr val="FFFFFF">
@@ -790,7 +788,7 @@
                                       </a:solidFill>
                                     </a14:hiddenFill>
                                   </a:ext>
-                                  <a:ext uri="{91240B29-F687-4F45-9708-019B960494DF}">
+                                  <a:ext uri="{91240B29-F687-4f45-9708-019B960494DF}">
                                     <a14:hiddenLine xmlns:a14="http://schemas.microsoft.com/office/drawing/2010/main" w="12700">
                                       <a:solidFill>
                                         <a:srgbClr val="FFFFFF"/>
@@ -800,7 +798,7 @@
                                       <a:tailEnd/>
                                     </a14:hiddenLine>
                                   </a:ext>
-                                  <a:ext uri="{AF507438-7753-43E0-B8FC-AC1667EBCBE1}">
+                                  <a:ext uri="{AF507438-7753-43e0-B8FC-AC1667EBCBE1}">
                                     <a14:hiddenEffects xmlns:a14="http://schemas.microsoft.com/office/drawing/2010/main">
                                       <a:effectLst>
                                         <a:outerShdw dist="53882" dir="2700000" algn="ctr" rotWithShape="0">
@@ -850,7 +848,7 @@
                                       <w:alias w:val="Date"/>
                                       <w:id w:val="-104045231"/>
                                       <w:dataBinding w:prefixMappings="xmlns:ns0='http://schemas.microsoft.com/office/2006/coverPageProps'" w:xpath="/ns0:CoverPageProperties[1]/ns0:PublishDate[1]" w:storeItemID="{55AF091B-3C7A-41E3-B477-F2FDAA23CFDA}"/>
-                                      <w:date w:fullDate="2011-02-12T00:00:00Z">
+                                      <w:date w:fullDate="2011-05-07T00:00:00Z">
                                         <w:dateFormat w:val="M/d/yyyy"/>
                                         <w:lid w:val="en-US"/>
                                         <w:storeMappedDataAs w:val="dateTime"/>
@@ -870,7 +868,7 @@
                                           <w:rPr>
                                             <w:color w:val="FFFFFF" w:themeColor="background1"/>
                                           </w:rPr>
-                                          <w:t>2/12/2011</w:t>
+                                          <w:t>5/7/2011</w:t>
                                         </w:r>
                                       </w:p>
                                     </w:sdtContent>
@@ -896,14 +894,13 @@
               </mc:Choice>
               <mc:Fallback>
                 <w:pict>
-                  <v:group id="Group 2" o:spid="_x0000_s1026" style="position:absolute;margin-left:0;margin-top:0;width:580.4pt;height:751.4pt;z-index:251659264;mso-width-percent:950;mso-height-percent:950;mso-position-horizontal:center;mso-position-horizontal-relative:page;mso-position-vertical:center;mso-position-vertical-relative:page;mso-width-percent:950;mso-height-percent:950" coordorigin="316,406" coordsize="11608,15028" o:gfxdata="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" o:allowincell="f">
-                    <v:group id="Group 3" o:spid="_x0000_s1027" style="position:absolute;left:316;top:406;width:11608;height:15028" coordorigin="321,406" coordsize="11600,15025" o:gfxdata="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">
-                      <v:rect id="Rectangle 4" o:spid="_x0000_s1028" alt="Zig zag" style="position:absolute;left:339;top:406;width:11582;height:15025;visibility:visible;mso-wrap-style:square;v-text-anchor:middle" o:gfxdata="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" strokecolor="white" strokeweight="1pt">
-                        <v:fill r:id="rId10" o:title="Zig zag" recolor="t" rotate="t" type="tile"/>
-                        <v:imagedata recolortarget="#d0d9db [2995]"/>
+                  <v:group id="Group 2" o:spid="_x0000_s1026" style="position:absolute;margin-left:0;margin-top:0;width:580.4pt;height:751.4pt;z-index:251659264;mso-width-percent:950;mso-height-percent:950;mso-position-horizontal:center;mso-position-horizontal-relative:page;mso-position-vertical:center;mso-position-vertical-relative:page;mso-width-percent:950;mso-height-percent:950" coordorigin="316,406" coordsize="11608,15028" o:gfxdata="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" o:allowincell="f">
+                    <v:group id="Group 3" o:spid="_x0000_s1027" style="position:absolute;left:316;top:406;width:11608;height:15028" coordorigin="321,406" coordsize="11600,15025" o:gfxdata="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">
+                      <v:rect id="Rectangle 4" o:spid="_x0000_s1028" alt="Zig zag" style="position:absolute;left:339;top:406;width:11582;height:15025;visibility:visible;mso-wrap-style:square;v-text-anchor:middle" o:gfxdata="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" strokecolor="white" strokeweight="1pt">
+                        <v:fill r:id="rId10" o:title="Zig zag" rotate="t" type="tile"/>
                       </v:rect>
-                      <v:rect id="Rectangle 5" o:spid="_x0000_s1029" style="position:absolute;left:3446;top:406;width:8475;height:15025;visibility:visible;mso-wrap-style:square;v-text-anchor:top" o:gfxdata="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" fillcolor="gray [1629]" strokecolor="white [3212]" strokeweight="1pt">
-                        <v:shadow color="#d8d8d8" offset="3pt,3pt"/>
+                      <v:rect id="Rectangle 5" o:spid="_x0000_s1029" style="position:absolute;left:3446;top:406;width:8475;height:15025;visibility:visible;mso-wrap-style:square;v-text-anchor:top" o:gfxdata="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" fillcolor="gray [1629]" strokecolor="white [3212]" strokeweight="1pt">
+                        <v:shadow color="#d8d8d8" opacity="1" mv:blur="0" offset="3pt,3pt"/>
                         <v:textbox inset="18pt,108pt,36pt">
                           <w:txbxContent>
                             <w:sdt>
@@ -950,7 +947,6 @@
                                   <w:szCs w:val="40"/>
                                 </w:rPr>
                               </w:pPr>
-                              <w:proofErr w:type="gramStart"/>
                               <w:r>
                                 <w:rPr>
                                   <w:color w:val="FFFFFF" w:themeColor="background1"/>
@@ -977,7 +973,6 @@
                                 </w:rPr>
                                 <w:t xml:space="preserve"> program, and basic setup.</w:t>
                               </w:r>
-                              <w:proofErr w:type="gramEnd"/>
                             </w:p>
                             <w:p>
                               <w:pPr>
@@ -1039,34 +1034,34 @@
                           </w:txbxContent>
                         </v:textbox>
                       </v:rect>
-                      <v:group id="Group 6" o:spid="_x0000_s1030" style="position:absolute;left:321;top:3423;width:3126;height:6068" coordorigin="654,3599" coordsize="2880,5760" o:gfxdata="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">
-                        <v:rect id="Rectangle 7" o:spid="_x0000_s1031" style="position:absolute;left:2094;top:6479;width:1440;height:1440;flip:x;visibility:visible;mso-wrap-style:square;v-text-anchor:middle" o:gfxdata="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" fillcolor="#aeafb1 [1940]" strokecolor="white [3212]" strokeweight="1pt">
+                      <v:group id="Group 6" o:spid="_x0000_s1030" style="position:absolute;left:321;top:3423;width:3126;height:6068" coordorigin="654,3599" coordsize="2880,5760" o:gfxdata="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">
+                        <v:rect id="Rectangle 7" o:spid="_x0000_s1031" style="position:absolute;left:2094;top:6479;width:1440;height:1440;flip:x;visibility:visible;mso-wrap-style:square;v-text-anchor:middle" o:gfxdata="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" fillcolor="#aeafb1 [1940]" strokecolor="white [3212]" strokeweight="1pt">
                           <v:fill opacity="52428f"/>
-                          <v:shadow color="#d8d8d8" offset="3pt,3pt"/>
+                          <v:shadow color="#d8d8d8" opacity="1" mv:blur="0" offset="3pt,3pt"/>
                         </v:rect>
-                        <v:rect id="Rectangle 8" o:spid="_x0000_s1032" style="position:absolute;left:2094;top:5039;width:1440;height:1440;flip:x;visibility:visible;mso-wrap-style:square;v-text-anchor:middle" o:gfxdata="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" fillcolor="#c9cacb [1300]" strokecolor="white [3212]" strokeweight="1pt">
+                        <v:rect id="Rectangle 8" o:spid="_x0000_s1032" style="position:absolute;left:2094;top:5039;width:1440;height:1440;flip:x;visibility:visible;mso-wrap-style:square;v-text-anchor:middle" o:gfxdata="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" fillcolor="#c9cacb [1300]" strokecolor="white [3212]" strokeweight="1pt">
                           <v:fill opacity="32896f"/>
-                          <v:shadow color="#d8d8d8" offset="3pt,3pt"/>
+                          <v:shadow color="#d8d8d8" opacity="1" mv:blur="0" offset="3pt,3pt"/>
                         </v:rect>
-                        <v:rect id="Rectangle 9" o:spid="_x0000_s1033" style="position:absolute;left:654;top:5039;width:1440;height:1440;flip:x;visibility:visible;mso-wrap-style:square;v-text-anchor:middle" o:gfxdata="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" fillcolor="#aeafb1 [1940]" strokecolor="white [3212]" strokeweight="1pt">
+                        <v:rect id="Rectangle 9" o:spid="_x0000_s1033" style="position:absolute;left:654;top:5039;width:1440;height:1440;flip:x;visibility:visible;mso-wrap-style:square;v-text-anchor:middle" o:gfxdata="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" fillcolor="#aeafb1 [1940]" strokecolor="white [3212]" strokeweight="1pt">
                           <v:fill opacity="52428f"/>
-                          <v:shadow color="#d8d8d8" offset="3pt,3pt"/>
+                          <v:shadow color="#d8d8d8" opacity="1" mv:blur="0" offset="3pt,3pt"/>
                         </v:rect>
-                        <v:rect id="Rectangle 10" o:spid="_x0000_s1034" style="position:absolute;left:654;top:3599;width:1440;height:1440;flip:x;visibility:visible;mso-wrap-style:square;v-text-anchor:middle" o:gfxdata="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" fillcolor="#c9cacb [1300]" strokecolor="white [3212]" strokeweight="1pt">
+                        <v:rect id="Rectangle 10" o:spid="_x0000_s1034" style="position:absolute;left:654;top:3599;width:1440;height:1440;flip:x;visibility:visible;mso-wrap-style:square;v-text-anchor:middle" o:gfxdata="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" fillcolor="#c9cacb [1300]" strokecolor="white [3212]" strokeweight="1pt">
                           <v:fill opacity="32896f"/>
-                          <v:shadow color="#d8d8d8" offset="3pt,3pt"/>
+                          <v:shadow color="#d8d8d8" opacity="1" mv:blur="0" offset="3pt,3pt"/>
                         </v:rect>
-                        <v:rect id="Rectangle 11" o:spid="_x0000_s1035" style="position:absolute;left:654;top:6479;width:1440;height:1440;flip:x;visibility:visible;mso-wrap-style:square;v-text-anchor:middle" o:gfxdata="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" fillcolor="#c9cacb [1300]" strokecolor="white [3212]" strokeweight="1pt">
+                        <v:rect id="Rectangle 11" o:spid="_x0000_s1035" style="position:absolute;left:654;top:6479;width:1440;height:1440;flip:x;visibility:visible;mso-wrap-style:square;v-text-anchor:middle" o:gfxdata="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" fillcolor="#c9cacb [1300]" strokecolor="white [3212]" strokeweight="1pt">
                           <v:fill opacity="32896f"/>
-                          <v:shadow color="#d8d8d8" offset="3pt,3pt"/>
+                          <v:shadow color="#d8d8d8" opacity="1" mv:blur="0" offset="3pt,3pt"/>
                         </v:rect>
-                        <v:rect id="Rectangle 12" o:spid="_x0000_s1036" style="position:absolute;left:2094;top:7919;width:1440;height:1440;flip:x;visibility:visible;mso-wrap-style:square;v-text-anchor:middle" o:gfxdata="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" fillcolor="#c9cacb [1300]" strokecolor="white [3212]" strokeweight="1pt">
+                        <v:rect id="Rectangle 12" o:spid="_x0000_s1036" style="position:absolute;left:2094;top:7919;width:1440;height:1440;flip:x;visibility:visible;mso-wrap-style:square;v-text-anchor:middle" o:gfxdata="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" fillcolor="#c9cacb [1300]" strokecolor="white [3212]" strokeweight="1pt">
                           <v:fill opacity="32896f"/>
-                          <v:shadow color="#d8d8d8" offset="3pt,3pt"/>
+                          <v:shadow color="#d8d8d8" opacity="1" mv:blur="0" offset="3pt,3pt"/>
                         </v:rect>
                       </v:group>
-                      <v:rect id="Rectangle 13" o:spid="_x0000_s1037" style="position:absolute;left:2690;top:406;width:1563;height:1518;flip:x;visibility:visible;mso-wrap-style:square;v-text-anchor:bottom" o:gfxdata="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" fillcolor="#f96a1b [3205]" strokecolor="white [3212]" strokeweight="1pt">
-                        <v:shadow color="#d8d8d8" offset="3pt,3pt"/>
+                      <v:rect id="Rectangle 13" o:spid="_x0000_s1037" style="position:absolute;left:2690;top:406;width:1563;height:1518;flip:x;visibility:visible;mso-wrap-style:square;v-text-anchor:bottom" o:gfxdata="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" fillcolor="#f96a1b [3205]" strokecolor="white [3212]" strokeweight="1pt">
+                        <v:shadow color="#d8d8d8" opacity="1" mv:blur="0" offset="3pt,3pt"/>
                         <v:textbox>
                           <w:txbxContent>
                             <w:p>
@@ -1083,23 +1078,23 @@
                         </v:textbox>
                       </v:rect>
                     </v:group>
-                    <v:group id="Group 14" o:spid="_x0000_s1038" style="position:absolute;left:3446;top:13758;width:8169;height:1382" coordorigin="3446,13758" coordsize="8169,1382" o:gfxdata="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">
-                      <v:group id="Group 15" o:spid="_x0000_s1039" style="position:absolute;left:10833;top:14380;width:782;height:760;flip:x y" coordorigin="8754,11945" coordsize="2880,2859" o:gfxdata="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">
-                        <v:rect id="Rectangle 16" o:spid="_x0000_s1040" style="position:absolute;left:10194;top:11945;width:1440;height:1440;flip:x;visibility:visible;mso-wrap-style:square;v-text-anchor:middle" o:gfxdata="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" fillcolor="#bfbfbf [2412]" strokecolor="white [3212]" strokeweight="1pt">
+                    <v:group id="Group 14" o:spid="_x0000_s1038" style="position:absolute;left:3446;top:13758;width:8169;height:1382" coordorigin="3446,13758" coordsize="8169,1382" o:gfxdata="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">
+                      <v:group id="Group 15" o:spid="_x0000_s1039" style="position:absolute;left:10833;top:14380;width:782;height:760;flip:x y" coordorigin="8754,11945" coordsize="2880,2859" o:gfxdata="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">
+                        <v:rect id="Rectangle 16" o:spid="_x0000_s1040" style="position:absolute;left:10194;top:11945;width:1440;height:1440;flip:x;visibility:visible;mso-wrap-style:square;v-text-anchor:middle" o:gfxdata="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" fillcolor="#bfbfbf [2412]" strokecolor="white [3212]" strokeweight="1pt">
                           <v:fill opacity="32896f"/>
-                          <v:shadow color="#d8d8d8" offset="3pt,3pt"/>
+                          <v:shadow color="#d8d8d8" opacity="1" mv:blur="0" offset="3pt,3pt"/>
                         </v:rect>
-                        <v:rect id="Rectangle 17" o:spid="_x0000_s1041" style="position:absolute;left:10194;top:13364;width:1440;height:1440;flip:x;visibility:visible;mso-wrap-style:square;v-text-anchor:middle" o:gfxdata="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" fillcolor="#f96a1b [3205]" strokecolor="white [3212]" strokeweight="1pt">
-                          <v:shadow color="#d8d8d8" offset="3pt,3pt"/>
+                        <v:rect id="Rectangle 17" o:spid="_x0000_s1041" style="position:absolute;left:10194;top:13364;width:1440;height:1440;flip:x;visibility:visible;mso-wrap-style:square;v-text-anchor:middle" o:gfxdata="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" fillcolor="#f96a1b [3205]" strokecolor="white [3212]" strokeweight="1pt">
+                          <v:shadow color="#d8d8d8" opacity="1" mv:blur="0" offset="3pt,3pt"/>
                         </v:rect>
-                        <v:rect id="Rectangle 18" o:spid="_x0000_s1042" style="position:absolute;left:8754;top:13364;width:1440;height:1440;flip:x;visibility:visible;mso-wrap-style:square;v-text-anchor:middle" o:gfxdata="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" fillcolor="#bfbfbf [2412]" strokecolor="white [3212]" strokeweight="1pt">
+                        <v:rect id="Rectangle 18" o:spid="_x0000_s1042" style="position:absolute;left:8754;top:13364;width:1440;height:1440;flip:x;visibility:visible;mso-wrap-style:square;v-text-anchor:middle" o:gfxdata="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" fillcolor="#bfbfbf [2412]" strokecolor="white [3212]" strokeweight="1pt">
                           <v:fill opacity="32896f"/>
-                          <v:shadow color="#d8d8d8" offset="3pt,3pt"/>
+                          <v:shadow color="#d8d8d8" opacity="1" mv:blur="0" offset="3pt,3pt"/>
                         </v:rect>
                       </v:group>
-                      <v:rect id="Rectangle 19" o:spid="_x0000_s1043" style="position:absolute;left:3446;top:13758;width:7105;height:1382;visibility:visible;mso-wrap-style:square;v-text-anchor:bottom" o:gfxdata="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" filled="f" stroked="f" strokecolor="white" strokeweight="1pt">
+                      <v:rect id="Rectangle 19" o:spid="_x0000_s1043" style="position:absolute;left:3446;top:13758;width:7105;height:1382;visibility:visible;mso-wrap-style:square;v-text-anchor:bottom" o:gfxdata="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" filled="f" stroked="f" strokecolor="white" strokeweight="1pt">
                         <v:fill opacity="52428f"/>
-                        <v:shadow color="#d8d8d8" offset="3pt,3pt"/>
+                        <v:shadow color="#d8d8d8" opacity="1" mv:blur="0" offset="3pt,3pt"/>
                         <v:textbox inset=",0,,0">
                           <w:txbxContent>
                             <w:sdt>
@@ -1139,7 +1134,7 @@
                                 <w:alias w:val="Date"/>
                                 <w:id w:val="-104045231"/>
                                 <w:dataBinding w:prefixMappings="xmlns:ns0='http://schemas.microsoft.com/office/2006/coverPageProps'" w:xpath="/ns0:CoverPageProperties[1]/ns0:PublishDate[1]" w:storeItemID="{55AF091B-3C7A-41E3-B477-F2FDAA23CFDA}"/>
-                                <w:date w:fullDate="2011-02-12T00:00:00Z">
+                                <w:date w:fullDate="2011-05-07T00:00:00Z">
                                   <w:dateFormat w:val="M/d/yyyy"/>
                                   <w:lid w:val="en-US"/>
                                   <w:storeMappedDataAs w:val="dateTime"/>
@@ -1159,7 +1154,7 @@
                                     <w:rPr>
                                       <w:color w:val="FFFFFF" w:themeColor="background1"/>
                                     </w:rPr>
-                                    <w:t>2/12/2011</w:t>
+                                    <w:t>5/7/2011</w:t>
                                   </w:r>
                                 </w:p>
                               </w:sdtContent>
@@ -1184,6 +1179,15 @@
     </w:sdt>
     <w:sdt>
       <w:sdtPr>
+        <w:rPr>
+          <w:rFonts w:asciiTheme="minorHAnsi" w:eastAsiaTheme="minorHAnsi" w:hAnsiTheme="minorHAnsi" w:cstheme="minorBidi"/>
+          <w:b w:val="0"/>
+          <w:bCs w:val="0"/>
+          <w:color w:val="auto"/>
+          <w:sz w:val="22"/>
+          <w:szCs w:val="22"/>
+          <w:lang w:val="en-AU" w:eastAsia="en-US"/>
+        </w:rPr>
         <w:id w:val="-194931319"/>
         <w:docPartObj>
           <w:docPartGallery w:val="Table of Contents"/>
@@ -1192,12 +1196,7 @@
       </w:sdtPr>
       <w:sdtEndPr>
         <w:rPr>
-          <w:rFonts w:asciiTheme="minorHAnsi" w:eastAsiaTheme="minorHAnsi" w:hAnsiTheme="minorHAnsi" w:cstheme="minorBidi"/>
           <w:noProof/>
-          <w:color w:val="auto"/>
-          <w:sz w:val="22"/>
-          <w:szCs w:val="22"/>
-          <w:lang w:val="en-AU" w:eastAsia="en-US"/>
         </w:rPr>
       </w:sdtEndPr>
       <w:sdtContent>
@@ -1487,7 +1486,7 @@
                 <w:noProof/>
                 <w:webHidden/>
               </w:rPr>
-              <w:t>3</w:t>
+              <w:t>4</w:t>
             </w:r>
             <w:r>
               <w:rPr>
@@ -1557,7 +1556,7 @@
                 <w:noProof/>
                 <w:webHidden/>
               </w:rPr>
-              <w:t>4</w:t>
+              <w:t>5</w:t>
             </w:r>
             <w:r>
               <w:rPr>
@@ -1627,7 +1626,7 @@
                 <w:noProof/>
                 <w:webHidden/>
               </w:rPr>
-              <w:t>5</w:t>
+              <w:t>6</w:t>
             </w:r>
             <w:r>
               <w:rPr>
@@ -1697,7 +1696,7 @@
                 <w:noProof/>
                 <w:webHidden/>
               </w:rPr>
-              <w:t>5</w:t>
+              <w:t>7</w:t>
             </w:r>
             <w:r>
               <w:rPr>
@@ -1731,17 +1730,30 @@
       </w:pPr>
       <w:bookmarkStart w:id="0" w:name="_Toc285287599"/>
       <w:r>
-        <w:lastRenderedPageBreak/>
         <w:t>Introduction</w:t>
       </w:r>
       <w:bookmarkEnd w:id="0"/>
     </w:p>
     <w:p>
+      <w:pPr>
+        <w:rPr>
+          <w:b/>
+        </w:rPr>
+      </w:pPr>
       <w:r>
         <w:t>Before you start diving in, I’ll explain some basic information about the program.  It’s simply a GUI that simplifies a lot of other tasks.  It isn’t some “all in one” solution like Symantec Ghost.  It utilises certain programs to achieve certain tasks</w:t>
       </w:r>
       <w:r>
         <w:t>.  Be wary of this when deploying, and also be aware that this program is unsupported other than this document, and email.  Note that a reply cannot be guaranteed, but I’ll endeavour to reply 99% of the time within 24 hours.</w:t>
+      </w:r>
+      <w:r>
+        <w:t xml:space="preserve"> </w:t>
+      </w:r>
+      <w:r>
+        <w:rPr>
+          <w:b/>
+        </w:rPr>
+        <w:t>Any sections in this documentation that are in italics are for advanced users.  It is not necessary to read these unless you want to pick up some handy tips.</w:t>
       </w:r>
     </w:p>
     <w:p/>
@@ -1810,6 +1822,9 @@
       <w:r>
         <w:t>Windows Deployment Services, or equivalent to provide network PXE boot.</w:t>
       </w:r>
+      <w:r>
+        <w:t xml:space="preserve"> </w:t>
+      </w:r>
     </w:p>
     <w:p>
       <w:pPr>
@@ -1834,6 +1849,17 @@
       <w:r>
         <w:t>Symantec Ghost.</w:t>
       </w:r>
+      <w:r>
+        <w:t xml:space="preserve"> (</w:t>
+      </w:r>
+      <w:proofErr w:type="gramStart"/>
+      <w:r>
+        <w:t>optional</w:t>
+      </w:r>
+      <w:proofErr w:type="gramEnd"/>
+      <w:r>
+        <w:t>)</w:t>
+      </w:r>
     </w:p>
     <w:p>
       <w:pPr>
@@ -1861,13 +1887,18 @@
         </w:numPr>
       </w:pPr>
       <w:r>
-        <w:t>Other programs listed in the .</w:t>
+        <w:t xml:space="preserve">Other programs listed in </w:t>
+      </w:r>
+      <w:proofErr w:type="gramStart"/>
+      <w:r>
+        <w:t>the .</w:t>
       </w:r>
       <w:proofErr w:type="spellStart"/>
       <w:r>
         <w:t>gitignore</w:t>
       </w:r>
       <w:proofErr w:type="spellEnd"/>
+      <w:proofErr w:type="gramEnd"/>
       <w:r>
         <w:t xml:space="preserve"> file in the root directory.</w:t>
       </w:r>
@@ -1957,7 +1988,33 @@
       </w:r>
       <w:proofErr w:type="spellEnd"/>
       <w:r>
-        <w:t>, you have to ensure that the partitions are setup in the correct order in the WIM file, or, in the “Settings.ini” file in “Program Files\DETA”.  All indices in WIM files start at ‘1’ [not 0, as is common in most programming languages].  The default layout is set as the following [for a Desktop WIM Image]:</w:t>
+        <w:t xml:space="preserve">, they don’t have to meet a specific format (previously they did – that has been removed with a new revision).  Now, you are able to take </w:t>
+      </w:r>
+      <w:proofErr w:type="gramStart"/>
+      <w:r>
+        <w:t>an ‘out</w:t>
+      </w:r>
+      <w:proofErr w:type="gramEnd"/>
+      <w:r>
+        <w:t xml:space="preserve">-of-the-box’ DETA workstation image and deploy it.  Actually, you’re able to take </w:t>
+      </w:r>
+      <w:r>
+        <w:rPr>
+          <w:b/>
+          <w:bCs/>
+        </w:rPr>
+        <w:t>ANY</w:t>
+      </w:r>
+      <w:r>
+        <w:t xml:space="preserve"> standard WIM image and deploy it.  The assumption that </w:t>
+      </w:r>
+      <w:proofErr w:type="spellStart"/>
+      <w:r>
+        <w:t>BTDeploy</w:t>
+      </w:r>
+      <w:proofErr w:type="spellEnd"/>
+      <w:r>
+        <w:t xml:space="preserve"> makes is that:</w:t>
       </w:r>
     </w:p>
     <w:p>
@@ -1965,11 +2022,19 @@
         <w:pStyle w:val="ListParagraph"/>
         <w:numPr>
           <w:ilvl w:val="0"/>
-          <w:numId w:val="4"/>
+          <w:numId w:val="9"/>
         </w:numPr>
       </w:pPr>
       <w:r>
-        <w:t>1: System [The actual Windows 7 Install]</w:t>
+        <w:t xml:space="preserve">The first image in the </w:t>
+      </w:r>
+      <w:proofErr w:type="spellStart"/>
+      <w:r>
+        <w:t>wim</w:t>
+      </w:r>
+      <w:proofErr w:type="spellEnd"/>
+      <w:r>
+        <w:t xml:space="preserve"> (WIM’s can store multiple images) is for the “System” partition.</w:t>
       </w:r>
     </w:p>
     <w:p>
@@ -1977,11 +2042,66 @@
         <w:pStyle w:val="ListParagraph"/>
         <w:numPr>
           <w:ilvl w:val="0"/>
-          <w:numId w:val="4"/>
+          <w:numId w:val="9"/>
         </w:numPr>
       </w:pPr>
       <w:r>
-        <w:t>2: Reserved [The 100MB Win7 ‘Reserved’ partition.]</w:t>
+        <w:t>Second image is for the “Data” partition.</w:t>
+      </w:r>
+    </w:p>
+    <w:p>
+      <w:pPr>
+        <w:rPr>
+          <w:i/>
+        </w:rPr>
+      </w:pPr>
+      <w:r>
+        <w:rPr>
+          <w:i/>
+        </w:rPr>
+        <w:t>This behaviour can be changed with the “Settings.ini” file later on, using options in the “</w:t>
+      </w:r>
+      <w:proofErr w:type="spellStart"/>
+      <w:r>
+        <w:rPr>
+          <w:i/>
+        </w:rPr>
+        <w:t>ImageX</w:t>
+      </w:r>
+      <w:proofErr w:type="spellEnd"/>
+      <w:r>
+        <w:rPr>
+          <w:i/>
+        </w:rPr>
+        <w:t xml:space="preserve">” section.  As a matter of fact, if you were really creative, you could put all 3 images in one </w:t>
+      </w:r>
+      <w:proofErr w:type="spellStart"/>
+      <w:r>
+        <w:rPr>
+          <w:i/>
+        </w:rPr>
+        <w:t>wim</w:t>
+      </w:r>
+      <w:proofErr w:type="spellEnd"/>
+      <w:r>
+        <w:rPr>
+          <w:i/>
+        </w:rPr>
+        <w:t xml:space="preserve">.  So, you could have a </w:t>
+      </w:r>
+      <w:proofErr w:type="spellStart"/>
+      <w:r>
+        <w:rPr>
+          <w:i/>
+        </w:rPr>
+        <w:t>wim</w:t>
+      </w:r>
+      <w:proofErr w:type="spellEnd"/>
+      <w:r>
+        <w:rPr>
+          <w:i/>
+        </w:rPr>
+        <w:t xml:space="preserve"> like this:</w:t>
       </w:r>
     </w:p>
     <w:p>
@@ -1989,24 +2109,182 @@
         <w:pStyle w:val="ListParagraph"/>
         <w:numPr>
           <w:ilvl w:val="0"/>
-          <w:numId w:val="4"/>
+          <w:numId w:val="10"/>
         </w:numPr>
-      </w:pPr>
-      <w:r>
-        <w:t>3: Data [The Extended ‘Data’ partition (D: Drive)]</w:t>
-      </w:r>
-    </w:p>
-    <w:p>
-      <w:r>
-        <w:t>If they are not in that precise order [by default], the software will, for example, apply D: to C</w:t>
-      </w:r>
-      <w:proofErr w:type="gramStart"/>
-      <w:r>
-        <w:t>:,</w:t>
-      </w:r>
-      <w:proofErr w:type="gramEnd"/>
-      <w:r>
-        <w:t xml:space="preserve"> and vice versa.</w:t>
+        <w:rPr>
+          <w:i/>
+        </w:rPr>
+      </w:pPr>
+      <w:r>
+        <w:rPr>
+          <w:i/>
+        </w:rPr>
+        <w:t>CFS System Partition</w:t>
+      </w:r>
+    </w:p>
+    <w:p>
+      <w:pPr>
+        <w:pStyle w:val="ListParagraph"/>
+        <w:numPr>
+          <w:ilvl w:val="0"/>
+          <w:numId w:val="10"/>
+        </w:numPr>
+        <w:rPr>
+          <w:i/>
+        </w:rPr>
+      </w:pPr>
+      <w:r>
+        <w:rPr>
+          <w:i/>
+        </w:rPr>
+        <w:t>CFS Data</w:t>
+      </w:r>
+    </w:p>
+    <w:p>
+      <w:pPr>
+        <w:pStyle w:val="ListParagraph"/>
+        <w:numPr>
+          <w:ilvl w:val="0"/>
+          <w:numId w:val="10"/>
+        </w:numPr>
+        <w:rPr>
+          <w:i/>
+        </w:rPr>
+      </w:pPr>
+      <w:r>
+        <w:rPr>
+          <w:i/>
+        </w:rPr>
+        <w:t>Desktop System</w:t>
+      </w:r>
+    </w:p>
+    <w:p>
+      <w:pPr>
+        <w:pStyle w:val="ListParagraph"/>
+        <w:numPr>
+          <w:ilvl w:val="0"/>
+          <w:numId w:val="10"/>
+        </w:numPr>
+        <w:rPr>
+          <w:i/>
+        </w:rPr>
+      </w:pPr>
+      <w:r>
+        <w:rPr>
+          <w:i/>
+        </w:rPr>
+        <w:t>Desktop Data</w:t>
+      </w:r>
+    </w:p>
+    <w:p>
+      <w:pPr>
+        <w:pStyle w:val="ListParagraph"/>
+        <w:numPr>
+          <w:ilvl w:val="0"/>
+          <w:numId w:val="10"/>
+        </w:numPr>
+        <w:rPr>
+          <w:i/>
+        </w:rPr>
+      </w:pPr>
+      <w:r>
+        <w:rPr>
+          <w:i/>
+        </w:rPr>
+        <w:t>CFT System Partition</w:t>
+      </w:r>
+    </w:p>
+    <w:p>
+      <w:pPr>
+        <w:pStyle w:val="ListParagraph"/>
+        <w:numPr>
+          <w:ilvl w:val="0"/>
+          <w:numId w:val="10"/>
+        </w:numPr>
+        <w:rPr>
+          <w:i/>
+        </w:rPr>
+      </w:pPr>
+      <w:r>
+        <w:rPr>
+          <w:i/>
+        </w:rPr>
+        <w:t>CFT Data</w:t>
+      </w:r>
+    </w:p>
+    <w:p>
+      <w:pPr>
+        <w:rPr>
+          <w:i/>
+        </w:rPr>
+      </w:pPr>
+      <w:r>
+        <w:rPr>
+          <w:i/>
+        </w:rPr>
+        <w:t xml:space="preserve">Advantage of doing this, is that by nature, WIM’s only store </w:t>
+      </w:r>
+      <w:r>
+        <w:rPr>
+          <w:b/>
+          <w:bCs/>
+          <w:i/>
+        </w:rPr>
+        <w:t>ONE</w:t>
+      </w:r>
+      <w:r>
+        <w:rPr>
+          <w:i/>
+        </w:rPr>
+        <w:t xml:space="preserve"> copy of each file.  Since most of the images are the same (being the same OS, and having the same software), you’ll have a very small image.</w:t>
+      </w:r>
+      <w:r>
+        <w:rPr>
+          <w:i/>
+        </w:rPr>
+        <w:t xml:space="preserve"> To put it into practical terms, when I had my dual boot CFS image, with a MOE install and a Home install, in a ghost image, it was about 40gb.  When I converted this to a WIM (it took ages – basically applying it to a drive, then capturing to </w:t>
+      </w:r>
+      <w:proofErr w:type="spellStart"/>
+      <w:r>
+        <w:rPr>
+          <w:i/>
+        </w:rPr>
+        <w:t>wim</w:t>
+      </w:r>
+      <w:proofErr w:type="spellEnd"/>
+      <w:r>
+        <w:rPr>
+          <w:i/>
+        </w:rPr>
+        <w:t xml:space="preserve">) – I got it to about 18gb.  That’s with all of my schools software on it, like Win7, Adobe CS3, ArcGIS, AutoCAD, and a bunch of other large software suites.  It’s very </w:t>
+      </w:r>
+      <w:proofErr w:type="spellStart"/>
+      <w:r>
+        <w:rPr>
+          <w:i/>
+        </w:rPr>
+        <w:t>feisable</w:t>
+      </w:r>
+      <w:proofErr w:type="spellEnd"/>
+      <w:r>
+        <w:rPr>
+          <w:i/>
+        </w:rPr>
+        <w:t xml:space="preserve"> that a school that combined all 3 images could get their ‘master image’ to about 30gb (assuming they had </w:t>
+      </w:r>
+      <w:r>
+        <w:rPr>
+          <w:b/>
+          <w:bCs/>
+          <w:i/>
+        </w:rPr>
+        <w:t>heaps</w:t>
+      </w:r>
+      <w:r>
+        <w:rPr>
+          <w:i/>
+        </w:rPr>
+        <w:t xml:space="preserve"> of software).</w:t>
       </w:r>
     </w:p>
     <w:p>
@@ -2030,7 +2308,6 @@
       </w:pPr>
       <w:bookmarkStart w:id="3" w:name="_Toc285287602"/>
       <w:r>
-        <w:lastRenderedPageBreak/>
         <w:t>Generating your Torrent Files</w:t>
       </w:r>
       <w:bookmarkEnd w:id="3"/>
@@ -2167,14 +2444,13 @@
       <w:pPr>
         <w:jc w:val="both"/>
       </w:pPr>
-      <w:bookmarkStart w:id="4" w:name="_GoBack"/>
       <w:r>
         <w:rPr>
           <w:noProof/>
-          <w:lang w:eastAsia="en-AU"/>
+          <w:lang w:val="en-US"/>
         </w:rPr>
         <w:drawing>
-          <wp:inline distT="0" distB="0" distL="0" distR="0">
+          <wp:inline distT="0" distB="0" distL="0" distR="0" wp14:anchorId="5B88484D" wp14:editId="164A952E">
             <wp:extent cx="4448592" cy="3295290"/>
             <wp:effectExtent l="0" t="0" r="9525" b="635"/>
             <wp:docPr id="1" name="Picture 1"/>
@@ -2215,7 +2491,6 @@
           </wp:inline>
         </w:drawing>
       </w:r>
-      <w:bookmarkEnd w:id="4"/>
     </w:p>
     <w:p>
       <w:pPr>
@@ -2247,11 +2522,10 @@
       <w:r>
         <w:rPr>
           <w:noProof/>
-          <w:lang w:eastAsia="en-AU"/>
-        </w:rPr>
-        <w:lastRenderedPageBreak/>
+          <w:lang w:val="en-US"/>
+        </w:rPr>
         <w:drawing>
-          <wp:inline distT="0" distB="0" distL="0" distR="0">
+          <wp:inline distT="0" distB="0" distL="0" distR="0" wp14:anchorId="4649CC12" wp14:editId="18269786">
             <wp:extent cx="2993366" cy="3673677"/>
             <wp:effectExtent l="0" t="0" r="0" b="3175"/>
             <wp:docPr id="2" name="Picture 2"/>
@@ -2295,53 +2569,56 @@
     </w:p>
     <w:p>
       <w:r>
-        <w:t xml:space="preserve">You can also specify a web seed if you want. A web seed is basically a location on a webserver where the file that you’re seeding resides.  So, you can place your CFS/Desktop/CFT folders on your IIS server, put the paths to the files in there, and it *should* enable a faster download [don’t quote me on this – I’m unsure if aria2c – the downloader </w:t>
+        <w:t>You can also specify a web seed if you want. A web seed is basically a location on a webserver where the file that you’re seeding resides.  So, you can place your CFS/Desktop/CFT folders on your IIS server, put the paths to the files in there, and it *s</w:t>
+      </w:r>
+      <w:r>
+        <w:t>hould* enable a faster download.  I think aria2c actually uses web seeds as a last resort in case there are no regular seeds (don’t quote me).</w:t>
+      </w:r>
+    </w:p>
+    <w:p>
+      <w:r>
+        <w:t xml:space="preserve">Once you’ve setup the basics, </w:t>
+      </w:r>
+      <w:proofErr w:type="gramStart"/>
+      <w:r>
+        <w:t>press</w:t>
+      </w:r>
+      <w:proofErr w:type="gramEnd"/>
+      <w:r>
+        <w:t xml:space="preserve"> “Create and Save as”.  Ensure the Private Torrent box is </w:t>
+      </w:r>
+      <w:proofErr w:type="spellStart"/>
+      <w:r>
+        <w:t>unticked</w:t>
+      </w:r>
+      <w:proofErr w:type="spellEnd"/>
+      <w:r>
+        <w:t>, because that will disable DHT and local peer discovery, which can be handy in the instance that your tracker is down, and you want your clients to operate independently.</w:t>
+      </w:r>
+    </w:p>
+    <w:p>
+      <w:pPr>
+        <w:pStyle w:val="Heading1"/>
+      </w:pPr>
+      <w:bookmarkStart w:id="4" w:name="_Toc285287603"/>
+      <w:r>
+        <w:t xml:space="preserve">Actually Building </w:t>
       </w:r>
       <w:proofErr w:type="spellStart"/>
       <w:r>
         <w:t>BTDeploy</w:t>
       </w:r>
-      <w:proofErr w:type="spellEnd"/>
-      <w:r>
-        <w:t xml:space="preserve"> uses, supports web seeds].</w:t>
-      </w:r>
-    </w:p>
-    <w:p>
-      <w:r>
-        <w:t xml:space="preserve">Once you’ve setup the basics, press “Create and Save as”.  Ensure the Private Torrent box is </w:t>
-      </w:r>
-      <w:proofErr w:type="spellStart"/>
-      <w:r>
-        <w:t>unticked</w:t>
-      </w:r>
-      <w:proofErr w:type="spellEnd"/>
-      <w:r>
-        <w:t>, because that will disable DHT and local peer discovery, which can be handy in the instance that your tracker is down, and you want your clients to operate independently.</w:t>
-      </w:r>
-    </w:p>
-    <w:p>
-      <w:pPr>
-        <w:pStyle w:val="Heading1"/>
-      </w:pPr>
-      <w:bookmarkStart w:id="5" w:name="_Toc285287603"/>
-      <w:r>
-        <w:t xml:space="preserve">Actually Building </w:t>
+      <w:bookmarkEnd w:id="4"/>
+      <w:proofErr w:type="spellEnd"/>
+    </w:p>
+    <w:p>
+      <w:r>
+        <w:t xml:space="preserve">Here’s the hard part – actually building </w:t>
       </w:r>
       <w:proofErr w:type="spellStart"/>
       <w:r>
         <w:t>BTDeploy</w:t>
       </w:r>
-      <w:bookmarkEnd w:id="5"/>
-      <w:proofErr w:type="spellEnd"/>
-    </w:p>
-    <w:p>
-      <w:r>
-        <w:t xml:space="preserve">Here’s the hard part – actually building </w:t>
-      </w:r>
-      <w:proofErr w:type="spellStart"/>
-      <w:r>
-        <w:t>BTDeploy</w:t>
-      </w:r>
       <w:proofErr w:type="spellEnd"/>
       <w:r>
         <w:t>.  All of the files you need should be in .</w:t>
@@ -2376,15 +2653,21 @@
       </w:r>
       <w:proofErr w:type="spellEnd"/>
       <w:r>
-        <w:t xml:space="preserve">, and Ghost.  Assuming you’ve checked out the </w:t>
-      </w:r>
-      <w:proofErr w:type="spellStart"/>
-      <w:r>
-        <w:t>git</w:t>
-      </w:r>
-      <w:proofErr w:type="spellEnd"/>
-      <w:r>
-        <w:t xml:space="preserve"> repo exactly as-is, you’ll need to do the following:</w:t>
+        <w:t>, and Ghost</w:t>
+      </w:r>
+      <w:r>
+        <w:t xml:space="preserve"> (ghost is optional</w:t>
+      </w:r>
+      <w:proofErr w:type="gramStart"/>
+      <w:r>
+        <w:t xml:space="preserve">) </w:t>
+      </w:r>
+      <w:r>
+        <w:t>.</w:t>
+      </w:r>
+      <w:proofErr w:type="gramEnd"/>
+      <w:r>
+        <w:t xml:space="preserve">  Assuming you’ve checked out the git repo exactly as-is, you’ll need to do the following:</w:t>
       </w:r>
     </w:p>
     <w:p>
@@ -2396,15 +2679,7 @@
         </w:numPr>
       </w:pPr>
       <w:r>
-        <w:t xml:space="preserve">Put </w:t>
-      </w:r>
-      <w:proofErr w:type="gramStart"/>
-      <w:r>
-        <w:t>Ghost,</w:t>
-      </w:r>
-      <w:proofErr w:type="gramEnd"/>
-      <w:r>
-        <w:t xml:space="preserve"> and GDisk32 in the program files folder.</w:t>
+        <w:t>Put Ghost, and GDisk32 in the program files folder.</w:t>
       </w:r>
     </w:p>
     <w:p>
@@ -2453,28 +2728,433 @@
       </w:r>
     </w:p>
     <w:p>
+      <w:r>
+        <w:t>Once that prep is done, you can move on to editing the ImagePE.bat.  At the top of that file there are two variables that describe the locations for your build.  Change them to suit.</w:t>
+      </w:r>
+      <w:r>
+        <w:t xml:space="preserve">  The WPEDIR variable gets “-x86” and “-x64” appended to it, so don’t worry about adding those to the end of the path.  This is for when there is a 64bit compatible version of </w:t>
+      </w:r>
+      <w:proofErr w:type="spellStart"/>
+      <w:r>
+        <w:t>BTDeploy</w:t>
+      </w:r>
+      <w:proofErr w:type="spellEnd"/>
+      <w:r>
+        <w:t xml:space="preserve"> out.</w:t>
+      </w:r>
+      <w:r>
+        <w:t xml:space="preserve"> </w:t>
+      </w:r>
+    </w:p>
+    <w:p>
+      <w:proofErr w:type="gramStart"/>
+      <w:r>
+        <w:t>Now, the next modification.</w:t>
+      </w:r>
+      <w:proofErr w:type="gramEnd"/>
+      <w:r>
+        <w:t xml:space="preserve">  Open up AyrSHSDeploy.au3 in SciTE4AutoIT3, and look at the top line.  Modify that to the path of your </w:t>
+      </w:r>
+      <w:proofErr w:type="spellStart"/>
+      <w:r>
+        <w:t>BTDeploy</w:t>
+      </w:r>
+      <w:proofErr w:type="spellEnd"/>
+      <w:r>
+        <w:t xml:space="preserve"> “Program Files” folder, otherwise updates/recompiles won’t go to the right place.  Once that is done, build the executable.  It should end up in the </w:t>
+      </w:r>
+      <w:proofErr w:type="spellStart"/>
+      <w:r>
+        <w:t>ImagePE</w:t>
+      </w:r>
+      <w:proofErr w:type="spellEnd"/>
+      <w:r>
+        <w:t xml:space="preserve"> directory.</w:t>
+      </w:r>
+    </w:p>
+    <w:p>
+      <w:r>
+        <w:t xml:space="preserve">Now, the next modification is to configure the deployment path [where </w:t>
+      </w:r>
+      <w:proofErr w:type="spellStart"/>
+      <w:r>
+        <w:t>BTDeploy</w:t>
+      </w:r>
+      <w:proofErr w:type="spellEnd"/>
+      <w:r>
+        <w:t xml:space="preserve"> will fetch your torrents from]</w:t>
+      </w:r>
+      <w:r>
+        <w:t xml:space="preserve">.  This is a reasonably simple one – go to the path where you put </w:t>
+      </w:r>
+      <w:proofErr w:type="spellStart"/>
+      <w:r>
+        <w:t>BTDeploy</w:t>
+      </w:r>
+      <w:proofErr w:type="spellEnd"/>
+      <w:r>
+        <w:t xml:space="preserve"> and go inside the “Program Files\DETA” folder, and you should see a Settings.ini.  Change the relevant setting in there.</w:t>
+      </w:r>
+    </w:p>
+    <w:p>
+      <w:r>
+        <w:t xml:space="preserve">Now, go to the start menu and start an elevated “Deployment Tools Command Prompt”.  You can do this by searching for ‘deploy’ in the start menu, then right clicking on the result, and click ‘Run as Administrator’.  This is needed because of the driver integration stuff that </w:t>
+      </w:r>
+      <w:proofErr w:type="spellStart"/>
+      <w:r>
+        <w:t>BTDeploy</w:t>
+      </w:r>
+      <w:proofErr w:type="spellEnd"/>
+      <w:r>
+        <w:t xml:space="preserve"> does.  Just say, for example, that you put your </w:t>
+      </w:r>
+      <w:proofErr w:type="spellStart"/>
+      <w:r>
+        <w:t>BTDeploy</w:t>
+      </w:r>
+      <w:proofErr w:type="spellEnd"/>
+      <w:r>
+        <w:t xml:space="preserve"> root folder in R:\Work\BTDeploy, type the following commands into the prompt:</w:t>
+      </w:r>
+    </w:p>
+    <w:p>
+      <w:pPr>
+        <w:rPr>
+          <w:i/>
+        </w:rPr>
+      </w:pPr>
+      <w:r>
+        <w:rPr>
+          <w:i/>
+        </w:rPr>
+        <w:t>R:</w:t>
+      </w:r>
+      <w:r>
+        <w:rPr>
+          <w:i/>
+        </w:rPr>
+        <w:br/>
+        <w:t>cd Work\</w:t>
+      </w:r>
+      <w:proofErr w:type="spellStart"/>
+      <w:r>
+        <w:rPr>
+          <w:i/>
+        </w:rPr>
+        <w:t>BTDeploy</w:t>
+      </w:r>
+      <w:proofErr w:type="spellEnd"/>
+      <w:r>
+        <w:rPr>
+          <w:i/>
+        </w:rPr>
+        <w:br/>
+        <w:t>ImagePE.bat</w:t>
+      </w:r>
+    </w:p>
+    <w:p>
+      <w:pPr>
+        <w:rPr>
+          <w:b/>
+        </w:rPr>
+      </w:pPr>
+      <w:r>
+        <w:t xml:space="preserve">Answer ‘y’ to removal of the directories.  Once the </w:t>
+      </w:r>
+      <w:proofErr w:type="spellStart"/>
+      <w:r>
+        <w:t>iso</w:t>
+      </w:r>
+      <w:proofErr w:type="spellEnd"/>
+      <w:r>
+        <w:t xml:space="preserve"> is built, you should be able to test it in </w:t>
+      </w:r>
+      <w:proofErr w:type="spellStart"/>
+      <w:r>
+        <w:t>VMWare</w:t>
+      </w:r>
+      <w:proofErr w:type="spellEnd"/>
+      <w:r>
+        <w:t xml:space="preserve"> or </w:t>
+      </w:r>
+      <w:proofErr w:type="spellStart"/>
+      <w:r>
+        <w:t>VirtualBox</w:t>
+      </w:r>
+      <w:proofErr w:type="spellEnd"/>
+      <w:r>
+        <w:t xml:space="preserve"> with no troubles.  In my experience, </w:t>
+      </w:r>
+      <w:proofErr w:type="spellStart"/>
+      <w:r>
+        <w:t>VirtualBox</w:t>
+      </w:r>
+      <w:proofErr w:type="spellEnd"/>
+      <w:r>
+        <w:t xml:space="preserve"> seems much faster at booting WinPE, so use that to test it with your images to prove that everything is working correctly before you push it into production.  </w:t>
+      </w:r>
+      <w:r>
+        <w:rPr>
+          <w:b/>
+        </w:rPr>
+        <w:t xml:space="preserve">Always assume that code in the </w:t>
+      </w:r>
+      <w:proofErr w:type="spellStart"/>
+      <w:r>
+        <w:rPr>
+          <w:b/>
+        </w:rPr>
+        <w:t>BTDeploy</w:t>
+      </w:r>
+      <w:proofErr w:type="spellEnd"/>
+      <w:r>
+        <w:rPr>
+          <w:b/>
+        </w:rPr>
+        <w:t xml:space="preserve"> repository is untested.  Testing </w:t>
+      </w:r>
+      <w:r>
+        <w:rPr>
+          <w:b/>
+          <w:bCs/>
+        </w:rPr>
+        <w:t>usually</w:t>
+      </w:r>
+      <w:r>
+        <w:rPr>
+          <w:b/>
+        </w:rPr>
+        <w:t xml:space="preserve"> occurs after each commit.</w:t>
+      </w:r>
+    </w:p>
+    <w:p>
+      <w:pPr>
+        <w:pStyle w:val="Heading1"/>
+      </w:pPr>
+      <w:bookmarkStart w:id="5" w:name="_Toc285287604"/>
+      <w:r>
+        <w:t>Setting up the server-side</w:t>
+      </w:r>
+      <w:bookmarkEnd w:id="5"/>
+    </w:p>
+    <w:p>
+      <w:r>
+        <w:t>So, one major thing you should know is to always make sure that your deployment box has a static IP, otherwise you’ll have to regenerate the torrents [to change the tracker] each time the DHCP lease on that workstation expires.</w:t>
+      </w:r>
+    </w:p>
+    <w:p>
+      <w:r>
+        <w:t>Basically, put your torrents and your disk wipe scripts where you set yo</w:t>
+      </w:r>
+      <w:r>
+        <w:t>ur deployment path.  Something like this:</w:t>
+      </w:r>
+    </w:p>
+    <w:p>
       <w:pPr>
         <w:pStyle w:val="ListParagraph"/>
         <w:numPr>
           <w:ilvl w:val="0"/>
-          <w:numId w:val="8"/>
+          <w:numId w:val="11"/>
         </w:numPr>
       </w:pPr>
-      <w:proofErr w:type="spellStart"/>
-      <w:r>
-        <w:t>Grubinst</w:t>
-      </w:r>
-      <w:proofErr w:type="spellEnd"/>
-      <w:r>
-        <w:t xml:space="preserve"> [if you are using my CFS build] in the Program Files folder.</w:t>
-      </w:r>
-    </w:p>
-    <w:p>
-      <w:r>
-        <w:t>Once that prep is done, you can move on to editing the ImagePE.bat.  At the top of that file there are two variables that describe the locations for your build.  Change them to suit.</w:t>
-      </w:r>
-      <w:r>
-        <w:t xml:space="preserve">  The WPEDIR variable gets “-x86” and “-x64” appended to it, so don’t worry about adding those to the end of the path.  This is for when there is a 64bit compatible version of </w:t>
+      <w:r>
+        <w:t>Root</w:t>
+      </w:r>
+    </w:p>
+    <w:p>
+      <w:pPr>
+        <w:pStyle w:val="ListParagraph"/>
+        <w:numPr>
+          <w:ilvl w:val="1"/>
+          <w:numId w:val="11"/>
+        </w:numPr>
+      </w:pPr>
+      <w:proofErr w:type="spellStart"/>
+      <w:r>
+        <w:t>CFS.torrent</w:t>
+      </w:r>
+      <w:proofErr w:type="spellEnd"/>
+    </w:p>
+    <w:p>
+      <w:pPr>
+        <w:pStyle w:val="ListParagraph"/>
+        <w:numPr>
+          <w:ilvl w:val="1"/>
+          <w:numId w:val="11"/>
+        </w:numPr>
+      </w:pPr>
+      <w:proofErr w:type="spellStart"/>
+      <w:r>
+        <w:t>Desktop.torrent</w:t>
+      </w:r>
+      <w:proofErr w:type="spellEnd"/>
+    </w:p>
+    <w:p>
+      <w:pPr>
+        <w:pStyle w:val="ListParagraph"/>
+        <w:numPr>
+          <w:ilvl w:val="1"/>
+          <w:numId w:val="11"/>
+        </w:numPr>
+      </w:pPr>
+      <w:proofErr w:type="spellStart"/>
+      <w:r>
+        <w:t>CFT.torrent</w:t>
+      </w:r>
+      <w:proofErr w:type="spellEnd"/>
+    </w:p>
+    <w:p>
+      <w:pPr>
+        <w:pStyle w:val="ListParagraph"/>
+        <w:numPr>
+          <w:ilvl w:val="1"/>
+          <w:numId w:val="11"/>
+        </w:numPr>
+      </w:pPr>
+      <w:r>
+        <w:t>CFT (folder)</w:t>
+      </w:r>
+    </w:p>
+    <w:p>
+      <w:pPr>
+        <w:pStyle w:val="ListParagraph"/>
+        <w:numPr>
+          <w:ilvl w:val="2"/>
+          <w:numId w:val="11"/>
+        </w:numPr>
+      </w:pPr>
+      <w:proofErr w:type="spellStart"/>
+      <w:r>
+        <w:t>Image.WIM</w:t>
+      </w:r>
+      <w:proofErr w:type="spellEnd"/>
+    </w:p>
+    <w:p>
+      <w:pPr>
+        <w:pStyle w:val="ListParagraph"/>
+        <w:numPr>
+          <w:ilvl w:val="2"/>
+          <w:numId w:val="11"/>
+        </w:numPr>
+      </w:pPr>
+      <w:r>
+        <w:t>Disk.wipe.txt</w:t>
+      </w:r>
+    </w:p>
+    <w:p>
+      <w:pPr>
+        <w:pStyle w:val="ListParagraph"/>
+        <w:numPr>
+          <w:ilvl w:val="1"/>
+          <w:numId w:val="11"/>
+        </w:numPr>
+      </w:pPr>
+      <w:r>
+        <w:t>CFS (folder)</w:t>
+      </w:r>
+    </w:p>
+    <w:p>
+      <w:pPr>
+        <w:pStyle w:val="ListParagraph"/>
+        <w:numPr>
+          <w:ilvl w:val="2"/>
+          <w:numId w:val="11"/>
+        </w:numPr>
+      </w:pPr>
+      <w:proofErr w:type="spellStart"/>
+      <w:r>
+        <w:t>Image.WIM</w:t>
+      </w:r>
+      <w:proofErr w:type="spellEnd"/>
+    </w:p>
+    <w:p>
+      <w:pPr>
+        <w:pStyle w:val="ListParagraph"/>
+        <w:numPr>
+          <w:ilvl w:val="2"/>
+          <w:numId w:val="11"/>
+        </w:numPr>
+      </w:pPr>
+      <w:r>
+        <w:t>Disk.wipe.txt</w:t>
+      </w:r>
+    </w:p>
+    <w:p>
+      <w:pPr>
+        <w:pStyle w:val="ListParagraph"/>
+        <w:numPr>
+          <w:ilvl w:val="1"/>
+          <w:numId w:val="11"/>
+        </w:numPr>
+      </w:pPr>
+      <w:r>
+        <w:t>Desktop (folder)</w:t>
+      </w:r>
+    </w:p>
+    <w:p>
+      <w:pPr>
+        <w:pStyle w:val="ListParagraph"/>
+        <w:numPr>
+          <w:ilvl w:val="2"/>
+          <w:numId w:val="11"/>
+        </w:numPr>
+      </w:pPr>
+      <w:proofErr w:type="spellStart"/>
+      <w:r>
+        <w:t>Image.WIM</w:t>
+      </w:r>
+      <w:proofErr w:type="spellEnd"/>
+    </w:p>
+    <w:p>
+      <w:pPr>
+        <w:pStyle w:val="ListParagraph"/>
+        <w:numPr>
+          <w:ilvl w:val="2"/>
+          <w:numId w:val="11"/>
+        </w:numPr>
+      </w:pPr>
+      <w:r>
+        <w:t>Disk.wipe.txt</w:t>
+      </w:r>
+    </w:p>
+    <w:p>
+      <w:pPr>
+        <w:pStyle w:val="Heading1"/>
+      </w:pPr>
+      <w:bookmarkStart w:id="6" w:name="_Toc285287605"/>
+      <w:r>
+        <w:t>Settings.ini</w:t>
+      </w:r>
+      <w:bookmarkEnd w:id="6"/>
+    </w:p>
+    <w:p>
+      <w:r>
+        <w:t>Put simply, most settings in the “Settings.ini” are fine at their defaults.  Only ones most people should be concerned about are in the “[Main]” section.  The “</w:t>
+      </w:r>
+      <w:proofErr w:type="spellStart"/>
+      <w:r>
+        <w:t>ImageX</w:t>
+      </w:r>
+      <w:proofErr w:type="spellEnd"/>
+      <w:r>
+        <w:t xml:space="preserve">” section deals with the </w:t>
+      </w:r>
+      <w:proofErr w:type="spellStart"/>
+      <w:r>
+        <w:t>indice</w:t>
+      </w:r>
+      <w:proofErr w:type="spellEnd"/>
+      <w:r>
+        <w:t xml:space="preserve"> in the WIM that the specific partitions image is located at.  For example, a standard </w:t>
+      </w:r>
+      <w:proofErr w:type="spellStart"/>
+      <w:r>
+        <w:t>config</w:t>
+      </w:r>
+      <w:proofErr w:type="spellEnd"/>
+      <w:r>
+        <w:t xml:space="preserve"> will have the System partition set to 1 and Data set to 2 (doesn’t matter if the “Data” partition isn’t present in the WIM though – </w:t>
       </w:r>
       <w:proofErr w:type="spellStart"/>
       <w:r>
@@ -2482,58 +3162,463 @@
       </w:r>
       <w:proofErr w:type="spellEnd"/>
       <w:r>
-        <w:t xml:space="preserve"> out.</w:t>
-      </w:r>
-    </w:p>
-    <w:p>
+        <w:t xml:space="preserve"> checks for this).</w:t>
+      </w:r>
+    </w:p>
+    <w:p>
+      <w:pPr>
+        <w:pStyle w:val="Heading1"/>
+      </w:pPr>
+      <w:r>
+        <w:t>Problems?</w:t>
+      </w:r>
+    </w:p>
+    <w:p>
+      <w:r>
+        <w:t xml:space="preserve">Okay – </w:t>
+      </w:r>
+      <w:proofErr w:type="spellStart"/>
+      <w:r>
+        <w:t>heres</w:t>
+      </w:r>
+      <w:proofErr w:type="spellEnd"/>
+      <w:r>
+        <w:t xml:space="preserve"> where it gets interesting.  Inevitably you’re going to run into problems.  Here are the most common problems/solutions.</w:t>
+      </w:r>
+    </w:p>
+    <w:p>
+      <w:pPr>
+        <w:pStyle w:val="ListParagraph"/>
+        <w:numPr>
+          <w:ilvl w:val="0"/>
+          <w:numId w:val="12"/>
+        </w:numPr>
+        <w:rPr>
+          <w:b/>
+        </w:rPr>
+      </w:pPr>
+      <w:r>
+        <w:rPr>
+          <w:b/>
+        </w:rPr>
+        <w:t xml:space="preserve">I get a “something went wrong” error in the debug box at the end when I try to apply an image.  </w:t>
+      </w:r>
+      <w:proofErr w:type="spellStart"/>
+      <w:r>
+        <w:rPr>
+          <w:b/>
+        </w:rPr>
+        <w:t>Whats</w:t>
+      </w:r>
+      <w:proofErr w:type="spellEnd"/>
+      <w:r>
+        <w:rPr>
+          <w:b/>
+        </w:rPr>
+        <w:t xml:space="preserve"> wrong?</w:t>
+      </w:r>
+    </w:p>
+    <w:p>
+      <w:pPr>
+        <w:pStyle w:val="ListParagraph"/>
+      </w:pPr>
+    </w:p>
+    <w:p>
+      <w:pPr>
+        <w:pStyle w:val="ListParagraph"/>
+        <w:rPr>
+          <w:i/>
+        </w:rPr>
+      </w:pPr>
+      <w:r>
+        <w:rPr>
+          <w:i/>
+        </w:rPr>
+        <w:t>Thi</w:t>
+      </w:r>
+      <w:r>
+        <w:rPr>
+          <w:i/>
+        </w:rPr>
+        <w:t>s error could mean a lot of things.  Main causes:</w:t>
+      </w:r>
+    </w:p>
+    <w:p>
+      <w:pPr>
+        <w:pStyle w:val="ListParagraph"/>
+        <w:numPr>
+          <w:ilvl w:val="0"/>
+          <w:numId w:val="13"/>
+        </w:numPr>
+        <w:rPr>
+          <w:i/>
+        </w:rPr>
+      </w:pPr>
+      <w:r>
+        <w:rPr>
+          <w:i/>
+        </w:rPr>
+        <w:t xml:space="preserve">Is your “Data” partition big enough for the WIM?  </w:t>
+      </w:r>
+      <w:proofErr w:type="spellStart"/>
+      <w:r>
+        <w:rPr>
+          <w:i/>
+        </w:rPr>
+        <w:t>BTDeploy</w:t>
+      </w:r>
+      <w:proofErr w:type="spellEnd"/>
+      <w:r>
+        <w:rPr>
+          <w:i/>
+        </w:rPr>
+        <w:t xml:space="preserve"> downloads it to there, so if </w:t>
+      </w:r>
       <w:proofErr w:type="gramStart"/>
       <w:r>
-        <w:lastRenderedPageBreak/>
-        <w:t>Now, the next modification.</w:t>
+        <w:rPr>
+          <w:i/>
+        </w:rPr>
+        <w:t>its</w:t>
       </w:r>
       <w:proofErr w:type="gramEnd"/>
       <w:r>
-        <w:t xml:space="preserve">  Open up AyrSHSDeploy.au3 in SciTE4AutoIT3, and look at the top line.  Modify that to the path of your </w:t>
-      </w:r>
-      <w:proofErr w:type="spellStart"/>
-      <w:r>
+        <w:rPr>
+          <w:i/>
+        </w:rPr>
+        <w:t xml:space="preserve"> not big enough – then it freaks out when trying to download.</w:t>
+      </w:r>
+    </w:p>
+    <w:p>
+      <w:pPr>
+        <w:pStyle w:val="ListParagraph"/>
+        <w:numPr>
+          <w:ilvl w:val="0"/>
+          <w:numId w:val="13"/>
+        </w:numPr>
+        <w:rPr>
+          <w:i/>
+        </w:rPr>
+      </w:pPr>
+      <w:r>
+        <w:rPr>
+          <w:i/>
+        </w:rPr>
+        <w:t xml:space="preserve">Did you cancel halfway through?  If you cancel an image applying, </w:t>
+      </w:r>
+      <w:proofErr w:type="gramStart"/>
+      <w:r>
+        <w:rPr>
+          <w:i/>
+        </w:rPr>
+        <w:t>its</w:t>
+      </w:r>
+      <w:proofErr w:type="gramEnd"/>
+      <w:r>
+        <w:rPr>
+          <w:i/>
+        </w:rPr>
+        <w:t xml:space="preserve"> best to restart the PE environment from scratch.  Sometimes old disk.wipe.txt scripts are left over.</w:t>
+      </w:r>
+    </w:p>
+    <w:p>
+      <w:pPr>
+        <w:pStyle w:val="ListParagraph"/>
+        <w:numPr>
+          <w:ilvl w:val="0"/>
+          <w:numId w:val="13"/>
+        </w:numPr>
+        <w:rPr>
+          <w:i/>
+        </w:rPr>
+      </w:pPr>
+      <w:r>
+        <w:rPr>
+          <w:i/>
+        </w:rPr>
+        <w:t xml:space="preserve">Is your deployment path correct, and can </w:t>
+      </w:r>
+      <w:proofErr w:type="spellStart"/>
+      <w:r>
+        <w:rPr>
+          <w:i/>
+        </w:rPr>
         <w:t>BTDeploy</w:t>
       </w:r>
       <w:proofErr w:type="spellEnd"/>
       <w:r>
-        <w:t xml:space="preserve"> “Program Files” </w:t>
+        <w:rPr>
+          <w:i/>
+        </w:rPr>
+        <w:t xml:space="preserve"> access it?  Check in a web browser.  Also check if your IIS server has mime types configured </w:t>
       </w:r>
       <w:proofErr w:type="gramStart"/>
       <w:r>
-        <w:t>folder,</w:t>
+        <w:rPr>
+          <w:i/>
+        </w:rPr>
+        <w:t>for .torrent</w:t>
       </w:r>
       <w:proofErr w:type="gramEnd"/>
       <w:r>
-        <w:t xml:space="preserve"> otherwise updates/recompiles won’t go to the right place.  Once that is done, build the executable.  It should end up in the </w:t>
-      </w:r>
-      <w:proofErr w:type="spellStart"/>
-      <w:r>
-        <w:t>ImagePE</w:t>
-      </w:r>
-      <w:proofErr w:type="spellEnd"/>
-      <w:r>
-        <w:t xml:space="preserve"> directory.</w:t>
-      </w:r>
-    </w:p>
-    <w:p>
-      <w:r>
-        <w:t xml:space="preserve">Now, the next modification is to configure the deployment path [where </w:t>
-      </w:r>
-      <w:proofErr w:type="spellStart"/>
-      <w:r>
+        <w:rPr>
+          <w:i/>
+        </w:rPr>
+        <w:t xml:space="preserve">.  By default IIS is configured to </w:t>
+      </w:r>
+      <w:r>
+        <w:rPr>
+          <w:b/>
+          <w:bCs/>
+          <w:i/>
+        </w:rPr>
+        <w:t>NOT</w:t>
+      </w:r>
+      <w:r>
+        <w:rPr>
+          <w:i/>
+        </w:rPr>
+        <w:t xml:space="preserve"> serve files it doesn’t have a MIME type for.</w:t>
+      </w:r>
+    </w:p>
+    <w:p>
+      <w:pPr>
+        <w:pStyle w:val="ListParagraph"/>
+        <w:numPr>
+          <w:ilvl w:val="0"/>
+          <w:numId w:val="13"/>
+        </w:numPr>
+        <w:rPr>
+          <w:i/>
+        </w:rPr>
+      </w:pPr>
+      <w:r>
+        <w:rPr>
+          <w:i/>
+        </w:rPr>
+        <w:t>Is your Deployment path setup correctly?  Check the file paths.  Check if the torrents work by downloading them in another client.</w:t>
+      </w:r>
+    </w:p>
+    <w:p>
+      <w:pPr>
+        <w:pStyle w:val="ListParagraph"/>
+        <w:numPr>
+          <w:ilvl w:val="0"/>
+          <w:numId w:val="12"/>
+        </w:numPr>
+        <w:rPr>
+          <w:b/>
+        </w:rPr>
+      </w:pPr>
+      <w:r>
+        <w:rPr>
+          <w:b/>
+        </w:rPr>
+        <w:t>Downloads take forever, or they stall.</w:t>
+      </w:r>
+    </w:p>
+    <w:p>
+      <w:pPr>
+        <w:pStyle w:val="ListParagraph"/>
+        <w:rPr>
+          <w:i/>
+        </w:rPr>
+      </w:pPr>
+      <w:r>
+        <w:rPr>
+          <w:i/>
+        </w:rPr>
+        <w:t>Okay, one reason for downloads taking forever – there are no seeds.  Check if your seeds are connectable (uTorrent shows clients that are connecting to the tracker).  Could also fix this by adding web seeds.</w:t>
+      </w:r>
+    </w:p>
+    <w:p>
+      <w:pPr>
+        <w:pStyle w:val="ListParagraph"/>
+        <w:rPr>
+          <w:i/>
+        </w:rPr>
+      </w:pPr>
+      <w:r>
+        <w:rPr>
+          <w:i/>
+        </w:rPr>
+        <w:t xml:space="preserve">There is a downside to web seeds though.  If there are no seeds, and you start a lab of 30 machines – they’ll try to grab it from your web seeds (intended behaviour), but, that one machine obviously isn’t on a 10 gig link – so its essentially like running ghost unicast to 30 clients.  Also, them being </w:t>
+      </w:r>
+      <w:proofErr w:type="spellStart"/>
+      <w:r>
+        <w:rPr>
+          <w:i/>
+        </w:rPr>
+        <w:t>bittorrent</w:t>
+      </w:r>
+      <w:proofErr w:type="spellEnd"/>
+      <w:r>
+        <w:rPr>
+          <w:i/>
+        </w:rPr>
+        <w:t xml:space="preserve"> clients wont help, because HTTP doesn’t give out different chunks to different clients, all of the clients will have the same pieces – negating the advantages of </w:t>
+      </w:r>
+      <w:proofErr w:type="spellStart"/>
+      <w:r>
+        <w:rPr>
+          <w:i/>
+        </w:rPr>
+        <w:t>BitTorrent</w:t>
+      </w:r>
+      <w:proofErr w:type="spellEnd"/>
+      <w:r>
+        <w:rPr>
+          <w:i/>
+        </w:rPr>
+        <w:t>!</w:t>
+      </w:r>
+    </w:p>
+    <w:p>
+      <w:pPr>
+        <w:pStyle w:val="ListParagraph"/>
+        <w:rPr>
+          <w:i/>
+        </w:rPr>
+      </w:pPr>
+      <w:r>
+        <w:rPr>
+          <w:i/>
+          <w:u w:val="single"/>
+        </w:rPr>
+        <w:t>So, if starting a lab of 30 machines: do it 4 machines at a time</w:t>
+      </w:r>
+      <w:r>
+        <w:rPr>
+          <w:i/>
+        </w:rPr>
+        <w:t xml:space="preserve"> or something.  Get a couple of machines </w:t>
+      </w:r>
+      <w:proofErr w:type="spellStart"/>
+      <w:r>
+        <w:rPr>
+          <w:i/>
+        </w:rPr>
+        <w:t>upto</w:t>
+      </w:r>
+      <w:proofErr w:type="spellEnd"/>
+      <w:r>
+        <w:rPr>
+          <w:i/>
+        </w:rPr>
+        <w:t xml:space="preserve"> a reasonable percentage, so that they can act as seeds to clients that haven’t gotten enough of the pie yet.</w:t>
+      </w:r>
+    </w:p>
+    <w:p>
+      <w:pPr>
+        <w:pStyle w:val="ListParagraph"/>
+        <w:numPr>
+          <w:ilvl w:val="0"/>
+          <w:numId w:val="12"/>
+        </w:numPr>
+        <w:rPr>
+          <w:b/>
+        </w:rPr>
+      </w:pPr>
+      <w:r>
+        <w:rPr>
+          <w:b/>
+        </w:rPr>
+        <w:t xml:space="preserve">I can’t build </w:t>
+      </w:r>
+      <w:proofErr w:type="spellStart"/>
+      <w:r>
+        <w:rPr>
+          <w:b/>
+        </w:rPr>
         <w:t>BTDeploy</w:t>
       </w:r>
       <w:proofErr w:type="spellEnd"/>
       <w:r>
-        <w:t xml:space="preserve"> will fetch your torrents from]</w:t>
-      </w:r>
-      <w:r>
-        <w:t xml:space="preserve">.  This is a reasonably simple one – go to the path where you put </w:t>
+        <w:rPr>
+          <w:b/>
+        </w:rPr>
+        <w:t>.</w:t>
+      </w:r>
+    </w:p>
+    <w:p>
+      <w:pPr>
+        <w:pStyle w:val="ListParagraph"/>
+        <w:rPr>
+          <w:i/>
+        </w:rPr>
+      </w:pPr>
+      <w:r>
+        <w:rPr>
+          <w:i/>
+        </w:rPr>
+        <w:t xml:space="preserve">Okay – make sure you’ve got the major </w:t>
+      </w:r>
+      <w:proofErr w:type="spellStart"/>
+      <w:r>
+        <w:rPr>
+          <w:i/>
+        </w:rPr>
+        <w:t>prereq</w:t>
+      </w:r>
+      <w:proofErr w:type="spellEnd"/>
+      <w:r>
+        <w:rPr>
+          <w:i/>
+        </w:rPr>
+        <w:t xml:space="preserve"> – the WAIK.  Ensure that ImagePE.bat is setup with the correct paths.  </w:t>
+      </w:r>
+      <w:r>
+        <w:rPr>
+          <w:i/>
+          <w:u w:val="single"/>
+        </w:rPr>
+        <w:t>If the path in the default ImagePE.bat doesn’t have a slash in it, don’t put a slash in yours!</w:t>
+      </w:r>
+      <w:r>
+        <w:rPr>
+          <w:i/>
+        </w:rPr>
+        <w:t xml:space="preserve"> If you don’t plan to use Ghost, you don’t need to put Ghost in there.  </w:t>
+      </w:r>
+      <w:proofErr w:type="gramStart"/>
+      <w:r>
+        <w:rPr>
+          <w:i/>
+        </w:rPr>
+        <w:t>Same with Explorer++, or the DETA builder.</w:t>
+      </w:r>
+      <w:proofErr w:type="gramEnd"/>
+      <w:r>
+        <w:rPr>
+          <w:i/>
+        </w:rPr>
+        <w:t xml:space="preserve">  You should be fine out of the box, providing you have the WAIK.  The other extras are there “just in case”.</w:t>
+      </w:r>
+    </w:p>
+    <w:p>
+      <w:pPr>
+        <w:pStyle w:val="ListParagraph"/>
+        <w:numPr>
+          <w:ilvl w:val="0"/>
+          <w:numId w:val="12"/>
+        </w:numPr>
+        <w:rPr>
+          <w:b/>
+        </w:rPr>
+      </w:pPr>
+      <w:r>
+        <w:rPr>
+          <w:b/>
+        </w:rPr>
+        <w:t>Some buttons don’t work</w:t>
+      </w:r>
+    </w:p>
+    <w:p>
+      <w:pPr>
+        <w:pStyle w:val="ListParagraph"/>
+      </w:pPr>
+      <w:r>
+        <w:t xml:space="preserve">As you would probably understand – I don’t code </w:t>
       </w:r>
       <w:proofErr w:type="spellStart"/>
       <w:r>
@@ -2541,507 +3626,43 @@
       </w:r>
       <w:proofErr w:type="spellEnd"/>
       <w:r>
-        <w:t xml:space="preserve"> and go inside the “Program Files\DETA” folder, and you should see a Settings.ini.  Change the relevant setting in there.</w:t>
-      </w:r>
-    </w:p>
-    <w:p>
-      <w:r>
-        <w:t xml:space="preserve">Now, go to the start menu and start an elevated “Deployment Tools Command Prompt”.  You can do this by searching for ‘deploy’ in the start menu, then right clicking on the result, and click ‘Run as Administrator’.  This is needed because of the driver integration stuff that </w:t>
-      </w:r>
-      <w:proofErr w:type="spellStart"/>
-      <w:r>
-        <w:t>BTDeploy</w:t>
-      </w:r>
-      <w:proofErr w:type="spellEnd"/>
-      <w:r>
-        <w:t xml:space="preserve"> does.  Just say, for example, that you put your </w:t>
-      </w:r>
-      <w:proofErr w:type="spellStart"/>
-      <w:r>
-        <w:t>BTDeploy</w:t>
-      </w:r>
-      <w:proofErr w:type="spellEnd"/>
-      <w:r>
-        <w:t xml:space="preserve"> root folder in R:\Work\BTDeploy, type the following commands into the prompt:</w:t>
-      </w:r>
-    </w:p>
-    <w:p>
-      <w:pPr>
-        <w:rPr>
-          <w:i/>
-        </w:rPr>
-      </w:pPr>
-      <w:r>
-        <w:rPr>
-          <w:i/>
-        </w:rPr>
-        <w:t>R</w:t>
-      </w:r>
+        <w:t xml:space="preserve"> in work time.  It’s a project that I’ve started in my own time, so there are obviously sections that are less polished than others (though, the main bits work).  So, if you have a dire need for a specific function – the code is open sourced so you’ll be able to do it yourself (and perhaps contribute it to the main source tree).  The application is coded in </w:t>
+      </w:r>
+      <w:proofErr w:type="spellStart"/>
+      <w:r>
+        <w:t>AutoIT</w:t>
+      </w:r>
+      <w:proofErr w:type="spellEnd"/>
       <w:proofErr w:type="gramStart"/>
       <w:r>
-        <w:rPr>
-          <w:i/>
-        </w:rPr>
-        <w:t>:</w:t>
+        <w:t>,  which</w:t>
       </w:r>
       <w:proofErr w:type="gramEnd"/>
       <w:r>
-        <w:rPr>
-          <w:i/>
-        </w:rPr>
-        <w:br/>
-        <w:t>cd Work\</w:t>
-      </w:r>
-      <w:proofErr w:type="spellStart"/>
-      <w:r>
-        <w:rPr>
-          <w:i/>
-        </w:rPr>
-        <w:t>BTDeploy</w:t>
-      </w:r>
-      <w:proofErr w:type="spellEnd"/>
-      <w:r>
-        <w:rPr>
-          <w:i/>
-        </w:rPr>
-        <w:br/>
-        <w:t>ImagePE.bat</w:t>
-      </w:r>
-    </w:p>
-    <w:p>
-      <w:pPr>
-        <w:rPr>
-          <w:b/>
-        </w:rPr>
-      </w:pPr>
-      <w:r>
-        <w:t xml:space="preserve">Answer ‘y’ to removal of the directories.  Once the </w:t>
-      </w:r>
-      <w:proofErr w:type="spellStart"/>
-      <w:r>
-        <w:t>iso</w:t>
-      </w:r>
-      <w:proofErr w:type="spellEnd"/>
-      <w:r>
-        <w:t xml:space="preserve"> is built, you should be able to test it in </w:t>
-      </w:r>
-      <w:proofErr w:type="spellStart"/>
-      <w:r>
-        <w:t>VMWare</w:t>
-      </w:r>
-      <w:proofErr w:type="spellEnd"/>
-      <w:r>
-        <w:t xml:space="preserve"> or </w:t>
-      </w:r>
-      <w:proofErr w:type="spellStart"/>
-      <w:r>
-        <w:t>VirtualBox</w:t>
-      </w:r>
-      <w:proofErr w:type="spellEnd"/>
-      <w:r>
-        <w:t xml:space="preserve"> with no troubles.  In my experience, </w:t>
-      </w:r>
-      <w:proofErr w:type="spellStart"/>
-      <w:r>
-        <w:t>VirtualBox</w:t>
-      </w:r>
-      <w:proofErr w:type="spellEnd"/>
-      <w:r>
-        <w:t xml:space="preserve"> seems much faster at booting WinPE, so use that to test it with your images to prove that everything is working correctly before you push it into production.  </w:t>
-      </w:r>
-      <w:r>
-        <w:rPr>
-          <w:b/>
-        </w:rPr>
-        <w:t xml:space="preserve">Always assume that code in the </w:t>
-      </w:r>
-      <w:proofErr w:type="spellStart"/>
-      <w:r>
-        <w:rPr>
-          <w:b/>
-        </w:rPr>
-        <w:t>BTDeploy</w:t>
-      </w:r>
-      <w:proofErr w:type="spellEnd"/>
-      <w:r>
-        <w:rPr>
-          <w:b/>
-        </w:rPr>
-        <w:t xml:space="preserve"> repository is untested.  Testing usually occurs after each commit.</w:t>
-      </w:r>
-    </w:p>
-    <w:p>
-      <w:pPr>
-        <w:pStyle w:val="Heading1"/>
-      </w:pPr>
-      <w:bookmarkStart w:id="6" w:name="_Toc285287604"/>
-      <w:r>
-        <w:t>Setting up the server-side</w:t>
-      </w:r>
-      <w:bookmarkEnd w:id="6"/>
-    </w:p>
-    <w:p>
-      <w:r>
-        <w:t>So, one major thing you should know is to always make sure that your deployment box has a static IP, otherwise you’ll have to regenerate the torrents [to change the tracker] each time the DHCP lease on that workstation expires.</w:t>
-      </w:r>
-    </w:p>
-    <w:p>
-      <w:proofErr w:type="gramStart"/>
-      <w:r>
-        <w:t>But, back to the “Deployment Path”, that you configured before.</w:t>
-      </w:r>
-      <w:proofErr w:type="gramEnd"/>
-      <w:r>
-        <w:t xml:space="preserve">  A sample layout is available at </w:t>
-      </w:r>
-      <w:hyperlink r:id="rId13" w:history="1">
-        <w:r>
-          <w:rPr>
-            <w:rStyle w:val="Hyperlink"/>
-          </w:rPr>
-          <w:t>http://drop.edgiest.net/brent/</w:t>
-        </w:r>
-      </w:hyperlink>
-      <w:r>
-        <w:t>.  It has the sample partitioning scripts in there that you’ll need to put on your server in the same folders/locations.</w:t>
-      </w:r>
-    </w:p>
-    <w:p>
-      <w:pPr>
-        <w:pStyle w:val="Heading1"/>
-      </w:pPr>
-      <w:bookmarkStart w:id="7" w:name="_Toc285287605"/>
-      <w:r>
-        <w:t>Settings.ini</w:t>
-      </w:r>
+        <w:t xml:space="preserve"> isn’t hard to learn for anyone that’s had basic programming experience – and all the tools needed to code the app are actually used in this documentation (Scite4AutoIT3, WAIK, </w:t>
+      </w:r>
+      <w:proofErr w:type="spellStart"/>
+      <w:r>
+        <w:t>etc</w:t>
+      </w:r>
+      <w:proofErr w:type="spellEnd"/>
+      <w:r>
+        <w:t xml:space="preserve">).  Though, if you sent an email to me, detailing which functionality you needed – </w:t>
+      </w:r>
+      <w:proofErr w:type="spellStart"/>
+      <w:r>
+        <w:t>theres</w:t>
+      </w:r>
+      <w:proofErr w:type="spellEnd"/>
+      <w:r>
+        <w:t xml:space="preserve"> a fair chance, providing it’s not too hard, or unrealistic, that I’d implement it in a reasonable timeframe.</w:t>
+      </w:r>
+      <w:bookmarkStart w:id="7" w:name="_GoBack"/>
       <w:bookmarkEnd w:id="7"/>
     </w:p>
-    <w:p>
-      <w:r>
-        <w:t>Brief description of each Settings.ini variable:</w:t>
-      </w:r>
-    </w:p>
-    <w:p>
-      <w:pPr>
-        <w:rPr>
-          <w:sz w:val="14"/>
-        </w:rPr>
-      </w:pPr>
-      <w:r>
-        <w:rPr>
-          <w:sz w:val="14"/>
-        </w:rPr>
-        <w:t>[Main]</w:t>
-      </w:r>
-      <w:r>
-        <w:rPr>
-          <w:sz w:val="14"/>
-        </w:rPr>
-        <w:br/>
-      </w:r>
-      <w:proofErr w:type="spellStart"/>
-      <w:r>
-        <w:rPr>
-          <w:sz w:val="14"/>
-        </w:rPr>
-        <w:t>GuiMainLabel</w:t>
-      </w:r>
-      <w:proofErr w:type="spellEnd"/>
-      <w:r>
-        <w:rPr>
-          <w:sz w:val="14"/>
-        </w:rPr>
-        <w:t>=</w:t>
-      </w:r>
-      <w:proofErr w:type="spellStart"/>
-      <w:r>
-        <w:rPr>
-          <w:sz w:val="14"/>
-        </w:rPr>
-        <w:t>AyrSHS</w:t>
-      </w:r>
-      <w:proofErr w:type="spellEnd"/>
-      <w:r>
-        <w:rPr>
-          <w:sz w:val="14"/>
-        </w:rPr>
-        <w:t xml:space="preserve"> WinPE Environment </w:t>
-      </w:r>
-      <w:r>
-        <w:rPr>
-          <w:rStyle w:val="SubtleEmphasis"/>
-          <w:sz w:val="18"/>
-        </w:rPr>
-        <w:t>Text in main header.</w:t>
-      </w:r>
-      <w:r>
-        <w:rPr>
-          <w:sz w:val="14"/>
-        </w:rPr>
-        <w:br/>
-      </w:r>
-      <w:proofErr w:type="spellStart"/>
-      <w:proofErr w:type="gramStart"/>
-      <w:r>
-        <w:rPr>
-          <w:sz w:val="14"/>
-        </w:rPr>
-        <w:t>DeploymentHost</w:t>
-      </w:r>
-      <w:proofErr w:type="spellEnd"/>
-      <w:r>
-        <w:rPr>
-          <w:sz w:val="14"/>
-        </w:rPr>
-        <w:t xml:space="preserve">=http://drop.edgiest.net/brent/ </w:t>
-      </w:r>
-      <w:r>
-        <w:rPr>
-          <w:rStyle w:val="SubtleEmphasis"/>
-          <w:sz w:val="18"/>
-        </w:rPr>
-        <w:t>Deployment Host.</w:t>
-      </w:r>
-      <w:proofErr w:type="gramEnd"/>
-      <w:r>
-        <w:rPr>
-          <w:rStyle w:val="SubtleEmphasis"/>
-          <w:sz w:val="18"/>
-        </w:rPr>
-        <w:t xml:space="preserve">  See above.</w:t>
-      </w:r>
-      <w:r>
-        <w:rPr>
-          <w:sz w:val="14"/>
-        </w:rPr>
-        <w:br/>
-        <w:t>[</w:t>
-      </w:r>
-      <w:proofErr w:type="spellStart"/>
-      <w:r>
-        <w:rPr>
-          <w:sz w:val="14"/>
-        </w:rPr>
-        <w:t>ImageX</w:t>
-      </w:r>
-      <w:proofErr w:type="spellEnd"/>
-      <w:r>
-        <w:rPr>
-          <w:sz w:val="14"/>
-        </w:rPr>
-        <w:t xml:space="preserve">] </w:t>
-      </w:r>
-      <w:r>
-        <w:rPr>
-          <w:rStyle w:val="SubtleEmphasis"/>
-          <w:sz w:val="18"/>
-        </w:rPr>
-        <w:t>All of these settings pertain to the index in the respective WIM for the specified partitions.</w:t>
-      </w:r>
-      <w:r>
-        <w:rPr>
-          <w:sz w:val="14"/>
-        </w:rPr>
-        <w:br/>
-      </w:r>
-      <w:proofErr w:type="spellStart"/>
-      <w:r>
-        <w:rPr>
-          <w:sz w:val="14"/>
-        </w:rPr>
-        <w:t>CFSHomeIndex</w:t>
-      </w:r>
-      <w:proofErr w:type="spellEnd"/>
-      <w:r>
-        <w:rPr>
-          <w:sz w:val="14"/>
-        </w:rPr>
-        <w:t xml:space="preserve">=3 </w:t>
-      </w:r>
-      <w:r>
-        <w:rPr>
-          <w:sz w:val="14"/>
-        </w:rPr>
-        <w:br/>
-      </w:r>
-      <w:proofErr w:type="spellStart"/>
-      <w:r>
-        <w:rPr>
-          <w:sz w:val="14"/>
-        </w:rPr>
-        <w:t>CFSMOEIndex</w:t>
-      </w:r>
-      <w:proofErr w:type="spellEnd"/>
-      <w:r>
-        <w:rPr>
-          <w:sz w:val="14"/>
-        </w:rPr>
-        <w:t>=1</w:t>
-      </w:r>
-      <w:r>
-        <w:rPr>
-          <w:sz w:val="14"/>
-        </w:rPr>
-        <w:br/>
-      </w:r>
-      <w:proofErr w:type="spellStart"/>
-      <w:r>
-        <w:rPr>
-          <w:sz w:val="14"/>
-        </w:rPr>
-        <w:t>CFSRecoveryIndex</w:t>
-      </w:r>
-      <w:proofErr w:type="spellEnd"/>
-      <w:r>
-        <w:rPr>
-          <w:sz w:val="14"/>
-        </w:rPr>
-        <w:t>=2</w:t>
-      </w:r>
-      <w:r>
-        <w:rPr>
-          <w:sz w:val="14"/>
-        </w:rPr>
-        <w:br/>
-      </w:r>
-      <w:proofErr w:type="spellStart"/>
-      <w:r>
-        <w:rPr>
-          <w:sz w:val="14"/>
-        </w:rPr>
-        <w:t>CFSDataIndex</w:t>
-      </w:r>
-      <w:proofErr w:type="spellEnd"/>
-      <w:r>
-        <w:rPr>
-          <w:sz w:val="14"/>
-        </w:rPr>
-        <w:t>=4</w:t>
-      </w:r>
-      <w:r>
-        <w:rPr>
-          <w:sz w:val="14"/>
-        </w:rPr>
-        <w:br/>
-      </w:r>
-      <w:proofErr w:type="spellStart"/>
-      <w:r>
-        <w:rPr>
-          <w:sz w:val="14"/>
-        </w:rPr>
-        <w:t>DesktopMOEIndex</w:t>
-      </w:r>
-      <w:proofErr w:type="spellEnd"/>
-      <w:r>
-        <w:rPr>
-          <w:sz w:val="14"/>
-        </w:rPr>
-        <w:t>=1</w:t>
-      </w:r>
-      <w:r>
-        <w:rPr>
-          <w:sz w:val="14"/>
-        </w:rPr>
-        <w:br/>
-      </w:r>
-      <w:proofErr w:type="spellStart"/>
-      <w:r>
-        <w:rPr>
-          <w:sz w:val="14"/>
-        </w:rPr>
-        <w:t>DesktopRecoveryIndex</w:t>
-      </w:r>
-      <w:proofErr w:type="spellEnd"/>
-      <w:r>
-        <w:rPr>
-          <w:sz w:val="14"/>
-        </w:rPr>
-        <w:t>=2</w:t>
-      </w:r>
-      <w:r>
-        <w:rPr>
-          <w:sz w:val="14"/>
-        </w:rPr>
-        <w:br/>
-      </w:r>
-      <w:proofErr w:type="spellStart"/>
-      <w:r>
-        <w:rPr>
-          <w:sz w:val="14"/>
-        </w:rPr>
-        <w:t>DesktopDataIndex</w:t>
-      </w:r>
-      <w:proofErr w:type="spellEnd"/>
-      <w:r>
-        <w:rPr>
-          <w:sz w:val="14"/>
-        </w:rPr>
-        <w:t>=3</w:t>
-      </w:r>
-      <w:r>
-        <w:rPr>
-          <w:sz w:val="14"/>
-        </w:rPr>
-        <w:br/>
-      </w:r>
-      <w:proofErr w:type="spellStart"/>
-      <w:r>
-        <w:rPr>
-          <w:sz w:val="14"/>
-        </w:rPr>
-        <w:t>CFTMOEIndex</w:t>
-      </w:r>
-      <w:proofErr w:type="spellEnd"/>
-      <w:r>
-        <w:rPr>
-          <w:sz w:val="14"/>
-        </w:rPr>
-        <w:t>=1</w:t>
-      </w:r>
-      <w:r>
-        <w:rPr>
-          <w:sz w:val="14"/>
-        </w:rPr>
-        <w:br/>
-      </w:r>
-      <w:proofErr w:type="spellStart"/>
-      <w:r>
-        <w:rPr>
-          <w:sz w:val="14"/>
-        </w:rPr>
-        <w:t>CFTRecoveryIndex</w:t>
-      </w:r>
-      <w:proofErr w:type="spellEnd"/>
-      <w:r>
-        <w:rPr>
-          <w:sz w:val="14"/>
-        </w:rPr>
-        <w:t>=2</w:t>
-      </w:r>
-      <w:r>
-        <w:rPr>
-          <w:sz w:val="14"/>
-        </w:rPr>
-        <w:br/>
-      </w:r>
-      <w:proofErr w:type="spellStart"/>
-      <w:r>
-        <w:rPr>
-          <w:sz w:val="14"/>
-        </w:rPr>
-        <w:t>CFTDataIndex</w:t>
-      </w:r>
-      <w:proofErr w:type="spellEnd"/>
-      <w:r>
-        <w:rPr>
-          <w:sz w:val="14"/>
-        </w:rPr>
-        <w:t>=3</w:t>
-      </w:r>
-    </w:p>
     <w:sectPr>
-      <w:headerReference w:type="default" r:id="rId14"/>
-      <w:footerReference w:type="default" r:id="rId15"/>
+      <w:headerReference w:type="default" r:id="rId13"/>
+      <w:footerReference w:type="default" r:id="rId14"/>
       <w:pgSz w:w="11906" w:h="16838"/>
       <w:pgMar w:top="1440" w:right="1440" w:bottom="1440" w:left="1440" w:header="708" w:footer="708" w:gutter="0"/>
       <w:pgNumType w:start="0"/>
@@ -3054,7 +3675,7 @@
 </file>
 
 <file path=word/endnotes.xml><?xml version="1.0" encoding="utf-8"?>
-<w:endnotes xmlns:wpc="http://schemas.microsoft.com/office/word/2010/wordprocessingCanvas" xmlns:mc="http://schemas.openxmlformats.org/markup-compatibility/2006" xmlns:o="urn:schemas-microsoft-com:office:office" xmlns:r="http://schemas.openxmlformats.org/officeDocument/2006/relationships" xmlns:m="http://schemas.openxmlformats.org/officeDocument/2006/math" xmlns:v="urn:schemas-microsoft-com:vml" xmlns:wp14="http://schemas.microsoft.com/office/word/2010/wordprocessingDrawing" xmlns:wp="http://schemas.openxmlformats.org/drawingml/2006/wordprocessingDrawing" xmlns:w10="urn:schemas-microsoft-com:office:word" xmlns:w="http://schemas.openxmlformats.org/wordprocessingml/2006/main" xmlns:w14="http://schemas.microsoft.com/office/word/2010/wordml" xmlns:wpg="http://schemas.microsoft.com/office/word/2010/wordprocessingGroup" xmlns:wpi="http://schemas.microsoft.com/office/word/2010/wordprocessingInk" xmlns:wne="http://schemas.microsoft.com/office/word/2006/wordml" xmlns:wps="http://schemas.microsoft.com/office/word/2010/wordprocessingShape" mc:Ignorable="w14 wp14">
+<w:endnotes xmlns:wpc="http://schemas.microsoft.com/office/word/2010/wordprocessingCanvas" xmlns:mo="http://schemas.microsoft.com/office/mac/office/2008/main" xmlns:mc="http://schemas.openxmlformats.org/markup-compatibility/2006" xmlns:mv="urn:schemas-microsoft-com:mac:vml" xmlns:o="urn:schemas-microsoft-com:office:office" xmlns:r="http://schemas.openxmlformats.org/officeDocument/2006/relationships" xmlns:m="http://schemas.openxmlformats.org/officeDocument/2006/math" xmlns:v="urn:schemas-microsoft-com:vml" xmlns:wp14="http://schemas.microsoft.com/office/word/2010/wordprocessingDrawing" xmlns:wp="http://schemas.openxmlformats.org/drawingml/2006/wordprocessingDrawing" xmlns:w10="urn:schemas-microsoft-com:office:word" xmlns:w="http://schemas.openxmlformats.org/wordprocessingml/2006/main" xmlns:w14="http://schemas.microsoft.com/office/word/2010/wordml" xmlns:wpg="http://schemas.microsoft.com/office/word/2010/wordprocessingGroup" xmlns:wpi="http://schemas.microsoft.com/office/word/2010/wordprocessingInk" xmlns:wne="http://schemas.microsoft.com/office/word/2006/wordml" xmlns:wps="http://schemas.microsoft.com/office/word/2010/wordprocessingShape" mc:Ignorable="w14 wp14">
   <w:endnote w:type="separator" w:id="-1">
     <w:p>
       <w:pPr>
@@ -3079,7 +3700,7 @@
 </file>
 
 <file path=word/footer1.xml><?xml version="1.0" encoding="utf-8"?>
-<w:ftr xmlns:wpc="http://schemas.microsoft.com/office/word/2010/wordprocessingCanvas" xmlns:mc="http://schemas.openxmlformats.org/markup-compatibility/2006" xmlns:o="urn:schemas-microsoft-com:office:office" xmlns:r="http://schemas.openxmlformats.org/officeDocument/2006/relationships" xmlns:m="http://schemas.openxmlformats.org/officeDocument/2006/math" xmlns:v="urn:schemas-microsoft-com:vml" xmlns:wp14="http://schemas.microsoft.com/office/word/2010/wordprocessingDrawing" xmlns:wp="http://schemas.openxmlformats.org/drawingml/2006/wordprocessingDrawing" xmlns:w10="urn:schemas-microsoft-com:office:word" xmlns:w="http://schemas.openxmlformats.org/wordprocessingml/2006/main" xmlns:w14="http://schemas.microsoft.com/office/word/2010/wordml" xmlns:wpg="http://schemas.microsoft.com/office/word/2010/wordprocessingGroup" xmlns:wpi="http://schemas.microsoft.com/office/word/2010/wordprocessingInk" xmlns:wne="http://schemas.microsoft.com/office/word/2006/wordml" xmlns:wps="http://schemas.microsoft.com/office/word/2010/wordprocessingShape" mc:Ignorable="w14 wp14">
+<w:ftr xmlns:wpc="http://schemas.microsoft.com/office/word/2010/wordprocessingCanvas" xmlns:mo="http://schemas.microsoft.com/office/mac/office/2008/main" xmlns:mc="http://schemas.openxmlformats.org/markup-compatibility/2006" xmlns:mv="urn:schemas-microsoft-com:mac:vml" xmlns:o="urn:schemas-microsoft-com:office:office" xmlns:r="http://schemas.openxmlformats.org/officeDocument/2006/relationships" xmlns:m="http://schemas.openxmlformats.org/officeDocument/2006/math" xmlns:v="urn:schemas-microsoft-com:vml" xmlns:wp14="http://schemas.microsoft.com/office/word/2010/wordprocessingDrawing" xmlns:wp="http://schemas.openxmlformats.org/drawingml/2006/wordprocessingDrawing" xmlns:w10="urn:schemas-microsoft-com:office:word" xmlns:w="http://schemas.openxmlformats.org/wordprocessingml/2006/main" xmlns:w14="http://schemas.microsoft.com/office/word/2010/wordml" xmlns:wpg="http://schemas.microsoft.com/office/word/2010/wordprocessingGroup" xmlns:wpi="http://schemas.microsoft.com/office/word/2010/wordprocessingInk" xmlns:wne="http://schemas.microsoft.com/office/word/2006/wordml" xmlns:wps="http://schemas.microsoft.com/office/word/2010/wordprocessingShape" mc:Ignorable="w14 wp14">
   <w:p>
     <w:pPr>
       <w:pStyle w:val="Footer"/>
@@ -3121,7 +3742,7 @@
         <w:rStyle w:val="IntenseEmphasis"/>
         <w:noProof/>
       </w:rPr>
-      <w:t>R:\Work\ImagePE\Code\Documentation - BTDeploy.docx</w:t>
+      <w:t>Media2:Users:brentp:Documents:btdeploy:Code:Documentation - BTDeploy.docx</w:t>
     </w:r>
     <w:r>
       <w:rPr>
@@ -3158,7 +3779,7 @@
         <w:rStyle w:val="IntenseEmphasis"/>
         <w:noProof/>
       </w:rPr>
-      <w:t>2/12/2011 3:25:29 PM</w:t>
+      <w:t>5/7/2011 11:04:46 pm</w:t>
     </w:r>
     <w:r>
       <w:rPr>
@@ -3180,7 +3801,7 @@
 </file>
 
 <file path=word/footnotes.xml><?xml version="1.0" encoding="utf-8"?>
-<w:footnotes xmlns:wpc="http://schemas.microsoft.com/office/word/2010/wordprocessingCanvas" xmlns:mc="http://schemas.openxmlformats.org/markup-compatibility/2006" xmlns:o="urn:schemas-microsoft-com:office:office" xmlns:r="http://schemas.openxmlformats.org/officeDocument/2006/relationships" xmlns:m="http://schemas.openxmlformats.org/officeDocument/2006/math" xmlns:v="urn:schemas-microsoft-com:vml" xmlns:wp14="http://schemas.microsoft.com/office/word/2010/wordprocessingDrawing" xmlns:wp="http://schemas.openxmlformats.org/drawingml/2006/wordprocessingDrawing" xmlns:w10="urn:schemas-microsoft-com:office:word" xmlns:w="http://schemas.openxmlformats.org/wordprocessingml/2006/main" xmlns:w14="http://schemas.microsoft.com/office/word/2010/wordml" xmlns:wpg="http://schemas.microsoft.com/office/word/2010/wordprocessingGroup" xmlns:wpi="http://schemas.microsoft.com/office/word/2010/wordprocessingInk" xmlns:wne="http://schemas.microsoft.com/office/word/2006/wordml" xmlns:wps="http://schemas.microsoft.com/office/word/2010/wordprocessingShape" mc:Ignorable="w14 wp14">
+<w:footnotes xmlns:wpc="http://schemas.microsoft.com/office/word/2010/wordprocessingCanvas" xmlns:mo="http://schemas.microsoft.com/office/mac/office/2008/main" xmlns:mc="http://schemas.openxmlformats.org/markup-compatibility/2006" xmlns:mv="urn:schemas-microsoft-com:mac:vml" xmlns:o="urn:schemas-microsoft-com:office:office" xmlns:r="http://schemas.openxmlformats.org/officeDocument/2006/relationships" xmlns:m="http://schemas.openxmlformats.org/officeDocument/2006/math" xmlns:v="urn:schemas-microsoft-com:vml" xmlns:wp14="http://schemas.microsoft.com/office/word/2010/wordprocessingDrawing" xmlns:wp="http://schemas.openxmlformats.org/drawingml/2006/wordprocessingDrawing" xmlns:w10="urn:schemas-microsoft-com:office:word" xmlns:w="http://schemas.openxmlformats.org/wordprocessingml/2006/main" xmlns:w14="http://schemas.microsoft.com/office/word/2010/wordml" xmlns:wpg="http://schemas.microsoft.com/office/word/2010/wordprocessingGroup" xmlns:wpi="http://schemas.microsoft.com/office/word/2010/wordprocessingInk" xmlns:wne="http://schemas.microsoft.com/office/word/2006/wordml" xmlns:wps="http://schemas.microsoft.com/office/word/2010/wordprocessingShape" mc:Ignorable="w14 wp14">
   <w:footnote w:type="separator" w:id="-1">
     <w:p>
       <w:pPr>
@@ -3205,7 +3826,7 @@
 </file>
 
 <file path=word/header1.xml><?xml version="1.0" encoding="utf-8"?>
-<w:hdr xmlns:wpc="http://schemas.microsoft.com/office/word/2010/wordprocessingCanvas" xmlns:mc="http://schemas.openxmlformats.org/markup-compatibility/2006" xmlns:o="urn:schemas-microsoft-com:office:office" xmlns:r="http://schemas.openxmlformats.org/officeDocument/2006/relationships" xmlns:m="http://schemas.openxmlformats.org/officeDocument/2006/math" xmlns:v="urn:schemas-microsoft-com:vml" xmlns:wp14="http://schemas.microsoft.com/office/word/2010/wordprocessingDrawing" xmlns:wp="http://schemas.openxmlformats.org/drawingml/2006/wordprocessingDrawing" xmlns:w10="urn:schemas-microsoft-com:office:word" xmlns:w="http://schemas.openxmlformats.org/wordprocessingml/2006/main" xmlns:w14="http://schemas.microsoft.com/office/word/2010/wordml" xmlns:wpg="http://schemas.microsoft.com/office/word/2010/wordprocessingGroup" xmlns:wpi="http://schemas.microsoft.com/office/word/2010/wordprocessingInk" xmlns:wne="http://schemas.microsoft.com/office/word/2006/wordml" xmlns:wps="http://schemas.microsoft.com/office/word/2010/wordprocessingShape" mc:Ignorable="w14 wp14">
+<w:hdr xmlns:wpc="http://schemas.microsoft.com/office/word/2010/wordprocessingCanvas" xmlns:mo="http://schemas.microsoft.com/office/mac/office/2008/main" xmlns:mc="http://schemas.openxmlformats.org/markup-compatibility/2006" xmlns:mv="urn:schemas-microsoft-com:mac:vml" xmlns:o="urn:schemas-microsoft-com:office:office" xmlns:r="http://schemas.openxmlformats.org/officeDocument/2006/relationships" xmlns:m="http://schemas.openxmlformats.org/officeDocument/2006/math" xmlns:v="urn:schemas-microsoft-com:vml" xmlns:wp14="http://schemas.microsoft.com/office/word/2010/wordprocessingDrawing" xmlns:wp="http://schemas.openxmlformats.org/drawingml/2006/wordprocessingDrawing" xmlns:w10="urn:schemas-microsoft-com:office:word" xmlns:w="http://schemas.openxmlformats.org/wordprocessingml/2006/main" xmlns:w14="http://schemas.microsoft.com/office/word/2010/wordml" xmlns:wpg="http://schemas.microsoft.com/office/word/2010/wordprocessingGroup" xmlns:wpi="http://schemas.microsoft.com/office/word/2010/wordprocessingInk" xmlns:wne="http://schemas.microsoft.com/office/word/2006/wordml" xmlns:wps="http://schemas.microsoft.com/office/word/2010/wordprocessingShape" mc:Ignorable="w14 wp14">
   <w:p>
     <w:pPr>
       <w:pStyle w:val="Header"/>
@@ -3224,9 +3845,6 @@
         <w:alias w:val="Title"/>
         <w:tag w:val=""/>
         <w:id w:val="-1568405638"/>
-        <w:placeholder>
-          <w:docPart w:val="DD4AFE79392E4CAA95AE6C397B8AE7BB"/>
-        </w:placeholder>
         <w:dataBinding w:prefixMappings="xmlns:ns0='http://purl.org/dc/elements/1.1/' xmlns:ns1='http://schemas.openxmlformats.org/package/2006/metadata/core-properties' " w:xpath="/ns1:coreProperties[1]/ns0:title[1]" w:storeItemID="{6C3C8BC8-F283-45AE-878A-BAB7291924A1}"/>
         <w:text/>
       </w:sdtPr>
@@ -3277,8 +3895,234 @@
 </file>
 
 <file path=word/numbering.xml><?xml version="1.0" encoding="utf-8"?>
-<w:numbering xmlns:wpc="http://schemas.microsoft.com/office/word/2010/wordprocessingCanvas" xmlns:mc="http://schemas.openxmlformats.org/markup-compatibility/2006" xmlns:o="urn:schemas-microsoft-com:office:office" xmlns:r="http://schemas.openxmlformats.org/officeDocument/2006/relationships" xmlns:m="http://schemas.openxmlformats.org/officeDocument/2006/math" xmlns:v="urn:schemas-microsoft-com:vml" xmlns:wp14="http://schemas.microsoft.com/office/word/2010/wordprocessingDrawing" xmlns:wp="http://schemas.openxmlformats.org/drawingml/2006/wordprocessingDrawing" xmlns:w10="urn:schemas-microsoft-com:office:word" xmlns:w="http://schemas.openxmlformats.org/wordprocessingml/2006/main" xmlns:w14="http://schemas.microsoft.com/office/word/2010/wordml" xmlns:wpg="http://schemas.microsoft.com/office/word/2010/wordprocessingGroup" xmlns:wpi="http://schemas.microsoft.com/office/word/2010/wordprocessingInk" xmlns:wne="http://schemas.microsoft.com/office/word/2006/wordml" xmlns:wps="http://schemas.microsoft.com/office/word/2010/wordprocessingShape" mc:Ignorable="w14 wp14">
+<w:numbering xmlns:wpc="http://schemas.microsoft.com/office/word/2010/wordprocessingCanvas" xmlns:mo="http://schemas.microsoft.com/office/mac/office/2008/main" xmlns:mc="http://schemas.openxmlformats.org/markup-compatibility/2006" xmlns:mv="urn:schemas-microsoft-com:mac:vml" xmlns:o="urn:schemas-microsoft-com:office:office" xmlns:r="http://schemas.openxmlformats.org/officeDocument/2006/relationships" xmlns:m="http://schemas.openxmlformats.org/officeDocument/2006/math" xmlns:v="urn:schemas-microsoft-com:vml" xmlns:wp14="http://schemas.microsoft.com/office/word/2010/wordprocessingDrawing" xmlns:wp="http://schemas.openxmlformats.org/drawingml/2006/wordprocessingDrawing" xmlns:w10="urn:schemas-microsoft-com:office:word" xmlns:w="http://schemas.openxmlformats.org/wordprocessingml/2006/main" xmlns:w14="http://schemas.microsoft.com/office/word/2010/wordml" xmlns:wpg="http://schemas.microsoft.com/office/word/2010/wordprocessingGroup" xmlns:wpi="http://schemas.microsoft.com/office/word/2010/wordprocessingInk" xmlns:wne="http://schemas.microsoft.com/office/word/2006/wordml" xmlns:wps="http://schemas.microsoft.com/office/word/2010/wordprocessingShape" mc:Ignorable="w14 wp14">
   <w:abstractNum w:abstractNumId="0">
+    <w:nsid w:val="0191369B"/>
+    <w:multiLevelType w:val="hybridMultilevel"/>
+    <w:tmpl w:val="A1FEF8D2"/>
+    <w:lvl w:ilvl="0" w:tplc="CDBE9FBC">
+      <w:start w:val="1"/>
+      <w:numFmt w:val="bullet"/>
+      <w:lvlText w:val="-"/>
+      <w:lvlJc w:val="left"/>
+      <w:pPr>
+        <w:ind w:left="1080" w:hanging="360"/>
+      </w:pPr>
+      <w:rPr>
+        <w:rFonts w:ascii="Franklin Gothic Book" w:eastAsiaTheme="minorHAnsi" w:hAnsi="Franklin Gothic Book" w:cstheme="minorBidi" w:hint="default"/>
+      </w:rPr>
+    </w:lvl>
+    <w:lvl w:ilvl="1" w:tplc="04090003" w:tentative="1">
+      <w:start w:val="1"/>
+      <w:numFmt w:val="bullet"/>
+      <w:lvlText w:val="o"/>
+      <w:lvlJc w:val="left"/>
+      <w:pPr>
+        <w:ind w:left="1800" w:hanging="360"/>
+      </w:pPr>
+      <w:rPr>
+        <w:rFonts w:ascii="Courier New" w:hAnsi="Courier New" w:hint="default"/>
+      </w:rPr>
+    </w:lvl>
+    <w:lvl w:ilvl="2" w:tplc="04090005" w:tentative="1">
+      <w:start w:val="1"/>
+      <w:numFmt w:val="bullet"/>
+      <w:lvlText w:val=""/>
+      <w:lvlJc w:val="left"/>
+      <w:pPr>
+        <w:ind w:left="2520" w:hanging="360"/>
+      </w:pPr>
+      <w:rPr>
+        <w:rFonts w:ascii="Wingdings" w:hAnsi="Wingdings" w:hint="default"/>
+      </w:rPr>
+    </w:lvl>
+    <w:lvl w:ilvl="3" w:tplc="04090001" w:tentative="1">
+      <w:start w:val="1"/>
+      <w:numFmt w:val="bullet"/>
+      <w:lvlText w:val=""/>
+      <w:lvlJc w:val="left"/>
+      <w:pPr>
+        <w:ind w:left="3240" w:hanging="360"/>
+      </w:pPr>
+      <w:rPr>
+        <w:rFonts w:ascii="Symbol" w:hAnsi="Symbol" w:hint="default"/>
+      </w:rPr>
+    </w:lvl>
+    <w:lvl w:ilvl="4" w:tplc="04090003" w:tentative="1">
+      <w:start w:val="1"/>
+      <w:numFmt w:val="bullet"/>
+      <w:lvlText w:val="o"/>
+      <w:lvlJc w:val="left"/>
+      <w:pPr>
+        <w:ind w:left="3960" w:hanging="360"/>
+      </w:pPr>
+      <w:rPr>
+        <w:rFonts w:ascii="Courier New" w:hAnsi="Courier New" w:hint="default"/>
+      </w:rPr>
+    </w:lvl>
+    <w:lvl w:ilvl="5" w:tplc="04090005" w:tentative="1">
+      <w:start w:val="1"/>
+      <w:numFmt w:val="bullet"/>
+      <w:lvlText w:val=""/>
+      <w:lvlJc w:val="left"/>
+      <w:pPr>
+        <w:ind w:left="4680" w:hanging="360"/>
+      </w:pPr>
+      <w:rPr>
+        <w:rFonts w:ascii="Wingdings" w:hAnsi="Wingdings" w:hint="default"/>
+      </w:rPr>
+    </w:lvl>
+    <w:lvl w:ilvl="6" w:tplc="04090001" w:tentative="1">
+      <w:start w:val="1"/>
+      <w:numFmt w:val="bullet"/>
+      <w:lvlText w:val=""/>
+      <w:lvlJc w:val="left"/>
+      <w:pPr>
+        <w:ind w:left="5400" w:hanging="360"/>
+      </w:pPr>
+      <w:rPr>
+        <w:rFonts w:ascii="Symbol" w:hAnsi="Symbol" w:hint="default"/>
+      </w:rPr>
+    </w:lvl>
+    <w:lvl w:ilvl="7" w:tplc="04090003" w:tentative="1">
+      <w:start w:val="1"/>
+      <w:numFmt w:val="bullet"/>
+      <w:lvlText w:val="o"/>
+      <w:lvlJc w:val="left"/>
+      <w:pPr>
+        <w:ind w:left="6120" w:hanging="360"/>
+      </w:pPr>
+      <w:rPr>
+        <w:rFonts w:ascii="Courier New" w:hAnsi="Courier New" w:hint="default"/>
+      </w:rPr>
+    </w:lvl>
+    <w:lvl w:ilvl="8" w:tplc="04090005" w:tentative="1">
+      <w:start w:val="1"/>
+      <w:numFmt w:val="bullet"/>
+      <w:lvlText w:val=""/>
+      <w:lvlJc w:val="left"/>
+      <w:pPr>
+        <w:ind w:left="6840" w:hanging="360"/>
+      </w:pPr>
+      <w:rPr>
+        <w:rFonts w:ascii="Wingdings" w:hAnsi="Wingdings" w:hint="default"/>
+      </w:rPr>
+    </w:lvl>
+  </w:abstractNum>
+  <w:abstractNum w:abstractNumId="1">
+    <w:nsid w:val="0F085653"/>
+    <w:multiLevelType w:val="hybridMultilevel"/>
+    <w:tmpl w:val="C63228C6"/>
+    <w:lvl w:ilvl="0" w:tplc="04090009">
+      <w:start w:val="1"/>
+      <w:numFmt w:val="bullet"/>
+      <w:lvlText w:val=""/>
+      <w:lvlJc w:val="left"/>
+      <w:pPr>
+        <w:ind w:left="720" w:hanging="360"/>
+      </w:pPr>
+      <w:rPr>
+        <w:rFonts w:ascii="Wingdings" w:hAnsi="Wingdings" w:hint="default"/>
+      </w:rPr>
+    </w:lvl>
+    <w:lvl w:ilvl="1" w:tplc="04090003">
+      <w:start w:val="1"/>
+      <w:numFmt w:val="bullet"/>
+      <w:lvlText w:val="o"/>
+      <w:lvlJc w:val="left"/>
+      <w:pPr>
+        <w:ind w:left="1440" w:hanging="360"/>
+      </w:pPr>
+      <w:rPr>
+        <w:rFonts w:ascii="Courier New" w:hAnsi="Courier New" w:hint="default"/>
+      </w:rPr>
+    </w:lvl>
+    <w:lvl w:ilvl="2" w:tplc="04090005">
+      <w:start w:val="1"/>
+      <w:numFmt w:val="bullet"/>
+      <w:lvlText w:val=""/>
+      <w:lvlJc w:val="left"/>
+      <w:pPr>
+        <w:ind w:left="2160" w:hanging="360"/>
+      </w:pPr>
+      <w:rPr>
+        <w:rFonts w:ascii="Wingdings" w:hAnsi="Wingdings" w:hint="default"/>
+      </w:rPr>
+    </w:lvl>
+    <w:lvl w:ilvl="3" w:tplc="04090001" w:tentative="1">
+      <w:start w:val="1"/>
+      <w:numFmt w:val="bullet"/>
+      <w:lvlText w:val=""/>
+      <w:lvlJc w:val="left"/>
+      <w:pPr>
+        <w:ind w:left="2880" w:hanging="360"/>
+      </w:pPr>
+      <w:rPr>
+        <w:rFonts w:ascii="Symbol" w:hAnsi="Symbol" w:hint="default"/>
+      </w:rPr>
+    </w:lvl>
+    <w:lvl w:ilvl="4" w:tplc="04090003" w:tentative="1">
+      <w:start w:val="1"/>
+      <w:numFmt w:val="bullet"/>
+      <w:lvlText w:val="o"/>
+      <w:lvlJc w:val="left"/>
+      <w:pPr>
+        <w:ind w:left="3600" w:hanging="360"/>
+      </w:pPr>
+      <w:rPr>
+        <w:rFonts w:ascii="Courier New" w:hAnsi="Courier New" w:hint="default"/>
+      </w:rPr>
+    </w:lvl>
+    <w:lvl w:ilvl="5" w:tplc="04090005" w:tentative="1">
+      <w:start w:val="1"/>
+      <w:numFmt w:val="bullet"/>
+      <w:lvlText w:val=""/>
+      <w:lvlJc w:val="left"/>
+      <w:pPr>
+        <w:ind w:left="4320" w:hanging="360"/>
+      </w:pPr>
+      <w:rPr>
+        <w:rFonts w:ascii="Wingdings" w:hAnsi="Wingdings" w:hint="default"/>
+      </w:rPr>
+    </w:lvl>
+    <w:lvl w:ilvl="6" w:tplc="04090001" w:tentative="1">
+      <w:start w:val="1"/>
+      <w:numFmt w:val="bullet"/>
+      <w:lvlText w:val=""/>
+      <w:lvlJc w:val="left"/>
+      <w:pPr>
+        <w:ind w:left="5040" w:hanging="360"/>
+      </w:pPr>
+      <w:rPr>
+        <w:rFonts w:ascii="Symbol" w:hAnsi="Symbol" w:hint="default"/>
+      </w:rPr>
+    </w:lvl>
+    <w:lvl w:ilvl="7" w:tplc="04090003" w:tentative="1">
+      <w:start w:val="1"/>
+      <w:numFmt w:val="bullet"/>
+      <w:lvlText w:val="o"/>
+      <w:lvlJc w:val="left"/>
+      <w:pPr>
+        <w:ind w:left="5760" w:hanging="360"/>
+      </w:pPr>
+      <w:rPr>
+        <w:rFonts w:ascii="Courier New" w:hAnsi="Courier New" w:hint="default"/>
+      </w:rPr>
+    </w:lvl>
+    <w:lvl w:ilvl="8" w:tplc="04090005" w:tentative="1">
+      <w:start w:val="1"/>
+      <w:numFmt w:val="bullet"/>
+      <w:lvlText w:val=""/>
+      <w:lvlJc w:val="left"/>
+      <w:pPr>
+        <w:ind w:left="6480" w:hanging="360"/>
+      </w:pPr>
+      <w:rPr>
+        <w:rFonts w:ascii="Wingdings" w:hAnsi="Wingdings" w:hint="default"/>
+      </w:rPr>
+    </w:lvl>
+  </w:abstractNum>
+  <w:abstractNum w:abstractNumId="2">
     <w:nsid w:val="197F4275"/>
     <w:multiLevelType w:val="hybridMultilevel"/>
     <w:tmpl w:val="44C4A7D6"/>
@@ -3391,7 +4235,93 @@
       </w:rPr>
     </w:lvl>
   </w:abstractNum>
-  <w:abstractNum w:abstractNumId="1">
+  <w:abstractNum w:abstractNumId="3">
+    <w:nsid w:val="3235605B"/>
+    <w:multiLevelType w:val="hybridMultilevel"/>
+    <w:tmpl w:val="AFC6BBE4"/>
+    <w:lvl w:ilvl="0" w:tplc="0409000F">
+      <w:start w:val="1"/>
+      <w:numFmt w:val="decimal"/>
+      <w:lvlText w:val="%1."/>
+      <w:lvlJc w:val="left"/>
+      <w:pPr>
+        <w:ind w:left="720" w:hanging="360"/>
+      </w:pPr>
+    </w:lvl>
+    <w:lvl w:ilvl="1" w:tplc="04090019" w:tentative="1">
+      <w:start w:val="1"/>
+      <w:numFmt w:val="lowerLetter"/>
+      <w:lvlText w:val="%2."/>
+      <w:lvlJc w:val="left"/>
+      <w:pPr>
+        <w:ind w:left="1440" w:hanging="360"/>
+      </w:pPr>
+    </w:lvl>
+    <w:lvl w:ilvl="2" w:tplc="0409001B" w:tentative="1">
+      <w:start w:val="1"/>
+      <w:numFmt w:val="lowerRoman"/>
+      <w:lvlText w:val="%3."/>
+      <w:lvlJc w:val="right"/>
+      <w:pPr>
+        <w:ind w:left="2160" w:hanging="180"/>
+      </w:pPr>
+    </w:lvl>
+    <w:lvl w:ilvl="3" w:tplc="0409000F" w:tentative="1">
+      <w:start w:val="1"/>
+      <w:numFmt w:val="decimal"/>
+      <w:lvlText w:val="%4."/>
+      <w:lvlJc w:val="left"/>
+      <w:pPr>
+        <w:ind w:left="2880" w:hanging="360"/>
+      </w:pPr>
+    </w:lvl>
+    <w:lvl w:ilvl="4" w:tplc="04090019" w:tentative="1">
+      <w:start w:val="1"/>
+      <w:numFmt w:val="lowerLetter"/>
+      <w:lvlText w:val="%5."/>
+      <w:lvlJc w:val="left"/>
+      <w:pPr>
+        <w:ind w:left="3600" w:hanging="360"/>
+      </w:pPr>
+    </w:lvl>
+    <w:lvl w:ilvl="5" w:tplc="0409001B" w:tentative="1">
+      <w:start w:val="1"/>
+      <w:numFmt w:val="lowerRoman"/>
+      <w:lvlText w:val="%6."/>
+      <w:lvlJc w:val="right"/>
+      <w:pPr>
+        <w:ind w:left="4320" w:hanging="180"/>
+      </w:pPr>
+    </w:lvl>
+    <w:lvl w:ilvl="6" w:tplc="0409000F" w:tentative="1">
+      <w:start w:val="1"/>
+      <w:numFmt w:val="decimal"/>
+      <w:lvlText w:val="%7."/>
+      <w:lvlJc w:val="left"/>
+      <w:pPr>
+        <w:ind w:left="5040" w:hanging="360"/>
+      </w:pPr>
+    </w:lvl>
+    <w:lvl w:ilvl="7" w:tplc="04090019" w:tentative="1">
+      <w:start w:val="1"/>
+      <w:numFmt w:val="lowerLetter"/>
+      <w:lvlText w:val="%8."/>
+      <w:lvlJc w:val="left"/>
+      <w:pPr>
+        <w:ind w:left="5760" w:hanging="360"/>
+      </w:pPr>
+    </w:lvl>
+    <w:lvl w:ilvl="8" w:tplc="0409001B" w:tentative="1">
+      <w:start w:val="1"/>
+      <w:numFmt w:val="lowerRoman"/>
+      <w:lvlText w:val="%9."/>
+      <w:lvlJc w:val="right"/>
+      <w:pPr>
+        <w:ind w:left="6480" w:hanging="180"/>
+      </w:pPr>
+    </w:lvl>
+  </w:abstractNum>
+  <w:abstractNum w:abstractNumId="4">
     <w:nsid w:val="33DD75BF"/>
     <w:multiLevelType w:val="hybridMultilevel"/>
     <w:tmpl w:val="FC7E2CB4"/>
@@ -3504,7 +4434,7 @@
       </w:rPr>
     </w:lvl>
   </w:abstractNum>
-  <w:abstractNum w:abstractNumId="2">
+  <w:abstractNum w:abstractNumId="5">
     <w:nsid w:val="358E4545"/>
     <w:multiLevelType w:val="hybridMultilevel"/>
     <w:tmpl w:val="A9104C90"/>
@@ -3617,7 +4547,120 @@
       </w:rPr>
     </w:lvl>
   </w:abstractNum>
-  <w:abstractNum w:abstractNumId="3">
+  <w:abstractNum w:abstractNumId="6">
+    <w:nsid w:val="373C319F"/>
+    <w:multiLevelType w:val="hybridMultilevel"/>
+    <w:tmpl w:val="AC8ADDC0"/>
+    <w:lvl w:ilvl="0" w:tplc="04090001">
+      <w:start w:val="1"/>
+      <w:numFmt w:val="bullet"/>
+      <w:lvlText w:val=""/>
+      <w:lvlJc w:val="left"/>
+      <w:pPr>
+        <w:ind w:left="720" w:hanging="360"/>
+      </w:pPr>
+      <w:rPr>
+        <w:rFonts w:ascii="Symbol" w:hAnsi="Symbol" w:hint="default"/>
+      </w:rPr>
+    </w:lvl>
+    <w:lvl w:ilvl="1" w:tplc="04090003" w:tentative="1">
+      <w:start w:val="1"/>
+      <w:numFmt w:val="bullet"/>
+      <w:lvlText w:val="o"/>
+      <w:lvlJc w:val="left"/>
+      <w:pPr>
+        <w:ind w:left="1440" w:hanging="360"/>
+      </w:pPr>
+      <w:rPr>
+        <w:rFonts w:ascii="Courier New" w:hAnsi="Courier New" w:hint="default"/>
+      </w:rPr>
+    </w:lvl>
+    <w:lvl w:ilvl="2" w:tplc="04090005" w:tentative="1">
+      <w:start w:val="1"/>
+      <w:numFmt w:val="bullet"/>
+      <w:lvlText w:val=""/>
+      <w:lvlJc w:val="left"/>
+      <w:pPr>
+        <w:ind w:left="2160" w:hanging="360"/>
+      </w:pPr>
+      <w:rPr>
+        <w:rFonts w:ascii="Wingdings" w:hAnsi="Wingdings" w:hint="default"/>
+      </w:rPr>
+    </w:lvl>
+    <w:lvl w:ilvl="3" w:tplc="04090001" w:tentative="1">
+      <w:start w:val="1"/>
+      <w:numFmt w:val="bullet"/>
+      <w:lvlText w:val=""/>
+      <w:lvlJc w:val="left"/>
+      <w:pPr>
+        <w:ind w:left="2880" w:hanging="360"/>
+      </w:pPr>
+      <w:rPr>
+        <w:rFonts w:ascii="Symbol" w:hAnsi="Symbol" w:hint="default"/>
+      </w:rPr>
+    </w:lvl>
+    <w:lvl w:ilvl="4" w:tplc="04090003" w:tentative="1">
+      <w:start w:val="1"/>
+      <w:numFmt w:val="bullet"/>
+      <w:lvlText w:val="o"/>
+      <w:lvlJc w:val="left"/>
+      <w:pPr>
+        <w:ind w:left="3600" w:hanging="360"/>
+      </w:pPr>
+      <w:rPr>
+        <w:rFonts w:ascii="Courier New" w:hAnsi="Courier New" w:hint="default"/>
+      </w:rPr>
+    </w:lvl>
+    <w:lvl w:ilvl="5" w:tplc="04090005" w:tentative="1">
+      <w:start w:val="1"/>
+      <w:numFmt w:val="bullet"/>
+      <w:lvlText w:val=""/>
+      <w:lvlJc w:val="left"/>
+      <w:pPr>
+        <w:ind w:left="4320" w:hanging="360"/>
+      </w:pPr>
+      <w:rPr>
+        <w:rFonts w:ascii="Wingdings" w:hAnsi="Wingdings" w:hint="default"/>
+      </w:rPr>
+    </w:lvl>
+    <w:lvl w:ilvl="6" w:tplc="04090001" w:tentative="1">
+      <w:start w:val="1"/>
+      <w:numFmt w:val="bullet"/>
+      <w:lvlText w:val=""/>
+      <w:lvlJc w:val="left"/>
+      <w:pPr>
+        <w:ind w:left="5040" w:hanging="360"/>
+      </w:pPr>
+      <w:rPr>
+        <w:rFonts w:ascii="Symbol" w:hAnsi="Symbol" w:hint="default"/>
+      </w:rPr>
+    </w:lvl>
+    <w:lvl w:ilvl="7" w:tplc="04090003" w:tentative="1">
+      <w:start w:val="1"/>
+      <w:numFmt w:val="bullet"/>
+      <w:lvlText w:val="o"/>
+      <w:lvlJc w:val="left"/>
+      <w:pPr>
+        <w:ind w:left="5760" w:hanging="360"/>
+      </w:pPr>
+      <w:rPr>
+        <w:rFonts w:ascii="Courier New" w:hAnsi="Courier New" w:hint="default"/>
+      </w:rPr>
+    </w:lvl>
+    <w:lvl w:ilvl="8" w:tplc="04090005" w:tentative="1">
+      <w:start w:val="1"/>
+      <w:numFmt w:val="bullet"/>
+      <w:lvlText w:val=""/>
+      <w:lvlJc w:val="left"/>
+      <w:pPr>
+        <w:ind w:left="6480" w:hanging="360"/>
+      </w:pPr>
+      <w:rPr>
+        <w:rFonts w:ascii="Wingdings" w:hAnsi="Wingdings" w:hint="default"/>
+      </w:rPr>
+    </w:lvl>
+  </w:abstractNum>
+  <w:abstractNum w:abstractNumId="7">
     <w:nsid w:val="37D368E5"/>
     <w:multiLevelType w:val="multilevel"/>
     <w:tmpl w:val="6F58E696"/>
@@ -3730,7 +4773,7 @@
       </w:rPr>
     </w:lvl>
   </w:abstractNum>
-  <w:abstractNum w:abstractNumId="4">
+  <w:abstractNum w:abstractNumId="8">
     <w:nsid w:val="4EBE1C3E"/>
     <w:multiLevelType w:val="hybridMultilevel"/>
     <w:tmpl w:val="07302D52"/>
@@ -3843,7 +4886,7 @@
       </w:rPr>
     </w:lvl>
   </w:abstractNum>
-  <w:abstractNum w:abstractNumId="5">
+  <w:abstractNum w:abstractNumId="9">
     <w:nsid w:val="68C50B89"/>
     <w:multiLevelType w:val="multilevel"/>
     <w:tmpl w:val="0C090021"/>
@@ -3956,7 +4999,7 @@
       </w:rPr>
     </w:lvl>
   </w:abstractNum>
-  <w:abstractNum w:abstractNumId="6">
+  <w:abstractNum w:abstractNumId="10">
     <w:nsid w:val="6EAC7D50"/>
     <w:multiLevelType w:val="hybridMultilevel"/>
     <w:tmpl w:val="7B1A2CA4"/>
@@ -4069,7 +5112,96 @@
       </w:rPr>
     </w:lvl>
   </w:abstractNum>
-  <w:abstractNum w:abstractNumId="7">
+  <w:abstractNum w:abstractNumId="11">
+    <w:nsid w:val="71DD0AE4"/>
+    <w:multiLevelType w:val="hybridMultilevel"/>
+    <w:tmpl w:val="7FB23C4A"/>
+    <w:lvl w:ilvl="0" w:tplc="04090011">
+      <w:start w:val="1"/>
+      <w:numFmt w:val="decimal"/>
+      <w:lvlText w:val="%1)"/>
+      <w:lvlJc w:val="left"/>
+      <w:pPr>
+        <w:ind w:left="720" w:hanging="360"/>
+      </w:pPr>
+      <w:rPr>
+        <w:rFonts w:hint="default"/>
+      </w:rPr>
+    </w:lvl>
+    <w:lvl w:ilvl="1" w:tplc="04090019" w:tentative="1">
+      <w:start w:val="1"/>
+      <w:numFmt w:val="lowerLetter"/>
+      <w:lvlText w:val="%2."/>
+      <w:lvlJc w:val="left"/>
+      <w:pPr>
+        <w:ind w:left="1440" w:hanging="360"/>
+      </w:pPr>
+    </w:lvl>
+    <w:lvl w:ilvl="2" w:tplc="0409001B" w:tentative="1">
+      <w:start w:val="1"/>
+      <w:numFmt w:val="lowerRoman"/>
+      <w:lvlText w:val="%3."/>
+      <w:lvlJc w:val="right"/>
+      <w:pPr>
+        <w:ind w:left="2160" w:hanging="180"/>
+      </w:pPr>
+    </w:lvl>
+    <w:lvl w:ilvl="3" w:tplc="0409000F" w:tentative="1">
+      <w:start w:val="1"/>
+      <w:numFmt w:val="decimal"/>
+      <w:lvlText w:val="%4."/>
+      <w:lvlJc w:val="left"/>
+      <w:pPr>
+        <w:ind w:left="2880" w:hanging="360"/>
+      </w:pPr>
+    </w:lvl>
+    <w:lvl w:ilvl="4" w:tplc="04090019" w:tentative="1">
+      <w:start w:val="1"/>
+      <w:numFmt w:val="lowerLetter"/>
+      <w:lvlText w:val="%5."/>
+      <w:lvlJc w:val="left"/>
+      <w:pPr>
+        <w:ind w:left="3600" w:hanging="360"/>
+      </w:pPr>
+    </w:lvl>
+    <w:lvl w:ilvl="5" w:tplc="0409001B" w:tentative="1">
+      <w:start w:val="1"/>
+      <w:numFmt w:val="lowerRoman"/>
+      <w:lvlText w:val="%6."/>
+      <w:lvlJc w:val="right"/>
+      <w:pPr>
+        <w:ind w:left="4320" w:hanging="180"/>
+      </w:pPr>
+    </w:lvl>
+    <w:lvl w:ilvl="6" w:tplc="0409000F" w:tentative="1">
+      <w:start w:val="1"/>
+      <w:numFmt w:val="decimal"/>
+      <w:lvlText w:val="%7."/>
+      <w:lvlJc w:val="left"/>
+      <w:pPr>
+        <w:ind w:left="5040" w:hanging="360"/>
+      </w:pPr>
+    </w:lvl>
+    <w:lvl w:ilvl="7" w:tplc="04090019" w:tentative="1">
+      <w:start w:val="1"/>
+      <w:numFmt w:val="lowerLetter"/>
+      <w:lvlText w:val="%8."/>
+      <w:lvlJc w:val="left"/>
+      <w:pPr>
+        <w:ind w:left="5760" w:hanging="360"/>
+      </w:pPr>
+    </w:lvl>
+    <w:lvl w:ilvl="8" w:tplc="0409001B" w:tentative="1">
+      <w:start w:val="1"/>
+      <w:numFmt w:val="lowerRoman"/>
+      <w:lvlText w:val="%9."/>
+      <w:lvlJc w:val="right"/>
+      <w:pPr>
+        <w:ind w:left="6480" w:hanging="180"/>
+      </w:pPr>
+    </w:lvl>
+  </w:abstractNum>
+  <w:abstractNum w:abstractNumId="12">
     <w:nsid w:val="71E411D9"/>
     <w:multiLevelType w:val="multilevel"/>
     <w:tmpl w:val="0C090021"/>
@@ -4183,28 +5315,43 @@
     </w:lvl>
   </w:abstractNum>
   <w:num w:numId="1">
+    <w:abstractNumId w:val="10"/>
+  </w:num>
+  <w:num w:numId="2">
+    <w:abstractNumId w:val="5"/>
+  </w:num>
+  <w:num w:numId="3">
+    <w:abstractNumId w:val="2"/>
+  </w:num>
+  <w:num w:numId="4">
+    <w:abstractNumId w:val="4"/>
+  </w:num>
+  <w:num w:numId="5">
+    <w:abstractNumId w:val="8"/>
+  </w:num>
+  <w:num w:numId="6">
+    <w:abstractNumId w:val="9"/>
+  </w:num>
+  <w:num w:numId="7">
+    <w:abstractNumId w:val="12"/>
+  </w:num>
+  <w:num w:numId="8">
+    <w:abstractNumId w:val="7"/>
+  </w:num>
+  <w:num w:numId="9">
     <w:abstractNumId w:val="6"/>
   </w:num>
-  <w:num w:numId="2">
-    <w:abstractNumId w:val="2"/>
+  <w:num w:numId="10">
+    <w:abstractNumId w:val="3"/>
   </w:num>
-  <w:num w:numId="3">
-    <w:abstractNumId w:val="0"/>
-  </w:num>
-  <w:num w:numId="4">
+  <w:num w:numId="11">
     <w:abstractNumId w:val="1"/>
   </w:num>
-  <w:num w:numId="5">
-    <w:abstractNumId w:val="4"/>
+  <w:num w:numId="12">
+    <w:abstractNumId w:val="11"/>
   </w:num>
-  <w:num w:numId="6">
-    <w:abstractNumId w:val="5"/>
-  </w:num>
-  <w:num w:numId="7">
-    <w:abstractNumId w:val="7"/>
-  </w:num>
-  <w:num w:numId="8">
-    <w:abstractNumId w:val="3"/>
+  <w:num w:numId="13">
+    <w:abstractNumId w:val="0"/>
   </w:num>
 </w:numbering>
 </file>
@@ -4226,7 +5373,7 @@
       </w:pPr>
     </w:pPrDefault>
   </w:docDefaults>
-  <w:latentStyles w:defLockedState="0" w:defUIPriority="99" w:defSemiHidden="1" w:defUnhideWhenUsed="1" w:defQFormat="0" w:count="267">
+  <w:latentStyles w:defLockedState="0" w:defUIPriority="99" w:defSemiHidden="1" w:defUnhideWhenUsed="1" w:defQFormat="0" w:count="276">
     <w:lsdException w:name="Normal" w:semiHidden="0" w:uiPriority="0" w:unhideWhenUsed="0" w:qFormat="1"/>
     <w:lsdException w:name="heading 1" w:semiHidden="0" w:uiPriority="9" w:unhideWhenUsed="0" w:qFormat="1"/>
     <w:lsdException w:name="heading 2" w:uiPriority="9" w:qFormat="1"/>
@@ -4630,11 +5777,22 @@
       <w:iCs/>
     </w:rPr>
   </w:style>
+  <w:style w:type="character" w:styleId="Strong">
+    <w:name w:val="Strong"/>
+    <w:basedOn w:val="DefaultParagraphFont"/>
+    <w:uiPriority w:val="22"/>
+    <w:qFormat/>
+    <w:rsid w:val="00372796"/>
+    <w:rPr>
+      <w:b/>
+      <w:bCs/>
+    </w:rPr>
+  </w:style>
 </w:styles>
 </file>
 
 <file path=word/stylesWithEffects.xml><?xml version="1.0" encoding="utf-8"?>
-<w:styles xmlns:wpc="http://schemas.microsoft.com/office/word/2010/wordprocessingCanvas" xmlns:mc="http://schemas.openxmlformats.org/markup-compatibility/2006" xmlns:o="urn:schemas-microsoft-com:office:office" xmlns:r="http://schemas.openxmlformats.org/officeDocument/2006/relationships" xmlns:m="http://schemas.openxmlformats.org/officeDocument/2006/math" xmlns:v="urn:schemas-microsoft-com:vml" xmlns:wp14="http://schemas.microsoft.com/office/word/2010/wordprocessingDrawing" xmlns:wp="http://schemas.openxmlformats.org/drawingml/2006/wordprocessingDrawing" xmlns:w10="urn:schemas-microsoft-com:office:word" xmlns:w="http://schemas.openxmlformats.org/wordprocessingml/2006/main" xmlns:w14="http://schemas.microsoft.com/office/word/2010/wordml" xmlns:wpg="http://schemas.microsoft.com/office/word/2010/wordprocessingGroup" xmlns:wpi="http://schemas.microsoft.com/office/word/2010/wordprocessingInk" xmlns:wne="http://schemas.microsoft.com/office/word/2006/wordml" xmlns:wps="http://schemas.microsoft.com/office/word/2010/wordprocessingShape" mc:Ignorable="w14 wp14">
+<w:styles xmlns:wpc="http://schemas.microsoft.com/office/word/2010/wordprocessingCanvas" xmlns:mo="http://schemas.microsoft.com/office/mac/office/2008/main" xmlns:mc="http://schemas.openxmlformats.org/markup-compatibility/2006" xmlns:mv="urn:schemas-microsoft-com:mac:vml" xmlns:o="urn:schemas-microsoft-com:office:office" xmlns:r="http://schemas.openxmlformats.org/officeDocument/2006/relationships" xmlns:m="http://schemas.openxmlformats.org/officeDocument/2006/math" xmlns:v="urn:schemas-microsoft-com:vml" xmlns:wp14="http://schemas.microsoft.com/office/word/2010/wordprocessingDrawing" xmlns:wp="http://schemas.openxmlformats.org/drawingml/2006/wordprocessingDrawing" xmlns:w10="urn:schemas-microsoft-com:office:word" xmlns:w="http://schemas.openxmlformats.org/wordprocessingml/2006/main" xmlns:w14="http://schemas.microsoft.com/office/word/2010/wordml" xmlns:wpg="http://schemas.microsoft.com/office/word/2010/wordprocessingGroup" xmlns:wpi="http://schemas.microsoft.com/office/word/2010/wordprocessingInk" xmlns:wne="http://schemas.microsoft.com/office/word/2006/wordml" xmlns:wps="http://schemas.microsoft.com/office/word/2010/wordprocessingShape" mc:Ignorable="w14 wp14">
   <w:docDefaults>
     <w:rPrDefault>
       <w:rPr>
@@ -4650,7 +5808,7 @@
       </w:pPr>
     </w:pPrDefault>
   </w:docDefaults>
-  <w:latentStyles w:defLockedState="0" w:defUIPriority="99" w:defSemiHidden="1" w:defUnhideWhenUsed="1" w:defQFormat="0" w:count="267">
+  <w:latentStyles w:defLockedState="0" w:defUIPriority="99" w:defSemiHidden="1" w:defUnhideWhenUsed="1" w:defQFormat="0" w:count="276">
     <w:lsdException w:name="Normal" w:semiHidden="0" w:uiPriority="0" w:unhideWhenUsed="0" w:qFormat="1"/>
     <w:lsdException w:name="heading 1" w:semiHidden="0" w:uiPriority="9" w:unhideWhenUsed="0" w:qFormat="1"/>
     <w:lsdException w:name="heading 2" w:uiPriority="9" w:qFormat="1"/>
@@ -5054,523 +6212,18 @@
       <w:iCs/>
     </w:rPr>
   </w:style>
-</w:styles>
-</file>
-
-<file path=word/glossary/document.xml><?xml version="1.0" encoding="utf-8"?>
-<w:glossaryDocument xmlns:wpc="http://schemas.microsoft.com/office/word/2010/wordprocessingCanvas" xmlns:mc="http://schemas.openxmlformats.org/markup-compatibility/2006" xmlns:o="urn:schemas-microsoft-com:office:office" xmlns:r="http://schemas.openxmlformats.org/officeDocument/2006/relationships" xmlns:m="http://schemas.openxmlformats.org/officeDocument/2006/math" xmlns:v="urn:schemas-microsoft-com:vml" xmlns:wp14="http://schemas.microsoft.com/office/word/2010/wordprocessingDrawing" xmlns:wp="http://schemas.openxmlformats.org/drawingml/2006/wordprocessingDrawing" xmlns:w10="urn:schemas-microsoft-com:office:word" xmlns:w="http://schemas.openxmlformats.org/wordprocessingml/2006/main" xmlns:w14="http://schemas.microsoft.com/office/word/2010/wordml" xmlns:wpg="http://schemas.microsoft.com/office/word/2010/wordprocessingGroup" xmlns:wpi="http://schemas.microsoft.com/office/word/2010/wordprocessingInk" xmlns:wne="http://schemas.microsoft.com/office/word/2006/wordml" xmlns:wps="http://schemas.microsoft.com/office/word/2010/wordprocessingShape" mc:Ignorable="w14 wp14"/>
-</file>
-
-<file path=word/glossary/fontTable.xml><?xml version="1.0" encoding="utf-8"?>
-<w:fonts xmlns:mc="http://schemas.openxmlformats.org/markup-compatibility/2006" xmlns:r="http://schemas.openxmlformats.org/officeDocument/2006/relationships" xmlns:w="http://schemas.openxmlformats.org/wordprocessingml/2006/main" xmlns:w14="http://schemas.microsoft.com/office/word/2010/wordml" mc:Ignorable="w14">
-  <w:font w:name="Franklin Gothic Book">
-    <w:panose1 w:val="020B0503020102020204"/>
-    <w:charset w:val="00"/>
-    <w:family w:val="swiss"/>
-    <w:pitch w:val="variable"/>
-    <w:sig w:usb0="00000287" w:usb1="00000000" w:usb2="00000000" w:usb3="00000000" w:csb0="0000009F" w:csb1="00000000"/>
-  </w:font>
-  <w:font w:name="Times New Roman">
-    <w:panose1 w:val="02020603050405020304"/>
-    <w:charset w:val="00"/>
-    <w:family w:val="roman"/>
-    <w:pitch w:val="variable"/>
-    <w:sig w:usb0="E0002AFF" w:usb1="C0007841" w:usb2="00000009" w:usb3="00000000" w:csb0="000001FF" w:csb1="00000000"/>
-  </w:font>
-  <w:font w:name="Courier New">
-    <w:panose1 w:val="02070309020205020404"/>
-    <w:charset w:val="00"/>
-    <w:family w:val="modern"/>
-    <w:pitch w:val="fixed"/>
-    <w:sig w:usb0="E0002AFF" w:usb1="C0007843" w:usb2="00000009" w:usb3="00000000" w:csb0="000001FF" w:csb1="00000000"/>
-  </w:font>
-  <w:font w:name="Wingdings">
-    <w:panose1 w:val="05000000000000000000"/>
-    <w:charset w:val="02"/>
-    <w:family w:val="auto"/>
-    <w:pitch w:val="variable"/>
-    <w:sig w:usb0="00000000" w:usb1="10000000" w:usb2="00000000" w:usb3="00000000" w:csb0="80000000" w:csb1="00000000"/>
-  </w:font>
-  <w:font w:name="Symbol">
-    <w:panose1 w:val="05050102010706020507"/>
-    <w:charset w:val="02"/>
-    <w:family w:val="roman"/>
-    <w:pitch w:val="variable"/>
-    <w:sig w:usb0="00000000" w:usb1="10000000" w:usb2="00000000" w:usb3="00000000" w:csb0="80000000" w:csb1="00000000"/>
-  </w:font>
-  <w:font w:name="Franklin Gothic Medium">
-    <w:panose1 w:val="020B0603020102020204"/>
-    <w:charset w:val="00"/>
-    <w:family w:val="swiss"/>
-    <w:pitch w:val="variable"/>
-    <w:sig w:usb0="00000287" w:usb1="00000000" w:usb2="00000000" w:usb3="00000000" w:csb0="0000009F" w:csb1="00000000"/>
-  </w:font>
-  <w:font w:name="Tahoma">
-    <w:panose1 w:val="020B0604030504040204"/>
-    <w:charset w:val="00"/>
-    <w:family w:val="swiss"/>
-    <w:pitch w:val="variable"/>
-    <w:sig w:usb0="E1002EFF" w:usb1="C000605B" w:usb2="00000029" w:usb3="00000000" w:csb0="000101FF" w:csb1="00000000"/>
-  </w:font>
-  <w:font w:name="Calibri">
-    <w:panose1 w:val="020F0502020204030204"/>
-    <w:charset w:val="00"/>
-    <w:family w:val="swiss"/>
-    <w:pitch w:val="variable"/>
-    <w:sig w:usb0="E10002FF" w:usb1="4000ACFF" w:usb2="00000009" w:usb3="00000000" w:csb0="0000019F" w:csb1="00000000"/>
-  </w:font>
-  <w:font w:name="Cambria">
-    <w:panose1 w:val="02040503050406030204"/>
-    <w:charset w:val="00"/>
-    <w:family w:val="roman"/>
-    <w:pitch w:val="variable"/>
-    <w:sig w:usb0="E00002FF" w:usb1="400004FF" w:usb2="00000000" w:usb3="00000000" w:csb0="0000019F" w:csb1="00000000"/>
-  </w:font>
-</w:fonts>
-</file>
-
-<file path=word/glossary/settings.xml><?xml version="1.0" encoding="utf-8"?>
-<w:settings xmlns:mc="http://schemas.openxmlformats.org/markup-compatibility/2006" xmlns:o="urn:schemas-microsoft-com:office:office" xmlns:r="http://schemas.openxmlformats.org/officeDocument/2006/relationships" xmlns:m="http://schemas.openxmlformats.org/officeDocument/2006/math" xmlns:v="urn:schemas-microsoft-com:vml" xmlns:w10="urn:schemas-microsoft-com:office:word" xmlns:w="http://schemas.openxmlformats.org/wordprocessingml/2006/main" xmlns:w14="http://schemas.microsoft.com/office/word/2010/wordml" xmlns:sl="http://schemas.openxmlformats.org/schemaLibrary/2006/main" mc:Ignorable="w14">
-  <w:view w:val="normal"/>
-  <w:defaultTabStop w:val="720"/>
-  <w:characterSpacingControl w:val="doNotCompress"/>
-  <w:compat>
-    <w:useFELayout/>
-    <w:compatSetting w:name="compatibilityMode" w:uri="http://schemas.microsoft.com/office/word" w:val="14"/>
-    <w:compatSetting w:name="overrideTableStyleFontSizeAndJustification" w:uri="http://schemas.microsoft.com/office/word" w:val="1"/>
-    <w:compatSetting w:name="enableOpenTypeFeatures" w:uri="http://schemas.microsoft.com/office/word" w:val="1"/>
-    <w:compatSetting w:name="doNotFlipMirrorIndents" w:uri="http://schemas.microsoft.com/office/word" w:val="1"/>
-  </w:compat>
-  <w:rsids>
-    <w:rsidRoot w:val="00E61A49"/>
-    <w:rsid w:val="0054596E"/>
-    <w:rsid w:val="00E61A49"/>
-  </w:rsids>
-  <m:mathPr>
-    <m:mathFont m:val="Cambria Math"/>
-    <m:brkBin m:val="before"/>
-    <m:brkBinSub m:val="--"/>
-    <m:smallFrac m:val="0"/>
-    <m:dispDef/>
-    <m:lMargin m:val="0"/>
-    <m:rMargin m:val="0"/>
-    <m:defJc m:val="centerGroup"/>
-    <m:wrapIndent m:val="1440"/>
-    <m:intLim m:val="subSup"/>
-    <m:naryLim m:val="undOvr"/>
-  </m:mathPr>
-  <w:themeFontLang w:val="en-AU"/>
-  <w:clrSchemeMapping w:bg1="light1" w:t1="dark1" w:bg2="light2" w:t2="dark2" w:accent1="accent1" w:accent2="accent2" w:accent3="accent3" w:accent4="accent4" w:accent5="accent5" w:accent6="accent6" w:hyperlink="hyperlink" w:followedHyperlink="followedHyperlink"/>
-  <w:decimalSymbol w:val="."/>
-  <w:listSeparator w:val=","/>
-</w:settings>
-</file>
-
-<file path=word/glossary/styles.xml><?xml version="1.0" encoding="utf-8"?>
-<w:styles xmlns:mc="http://schemas.openxmlformats.org/markup-compatibility/2006" xmlns:r="http://schemas.openxmlformats.org/officeDocument/2006/relationships" xmlns:w="http://schemas.openxmlformats.org/wordprocessingml/2006/main" xmlns:w14="http://schemas.microsoft.com/office/word/2010/wordml" mc:Ignorable="w14">
-  <w:docDefaults>
-    <w:rPrDefault>
-      <w:rPr>
-        <w:rFonts w:asciiTheme="minorHAnsi" w:eastAsiaTheme="minorEastAsia" w:hAnsiTheme="minorHAnsi" w:cstheme="minorBidi"/>
-        <w:sz w:val="22"/>
-        <w:szCs w:val="22"/>
-        <w:lang w:val="en-AU" w:eastAsia="en-AU" w:bidi="ar-SA"/>
-      </w:rPr>
-    </w:rPrDefault>
-    <w:pPrDefault>
-      <w:pPr>
-        <w:spacing w:after="200" w:line="276" w:lineRule="auto"/>
-      </w:pPr>
-    </w:pPrDefault>
-  </w:docDefaults>
-  <w:latentStyles w:defLockedState="0" w:defUIPriority="99" w:defSemiHidden="1" w:defUnhideWhenUsed="1" w:defQFormat="0" w:count="267">
-    <w:lsdException w:name="Normal" w:semiHidden="0" w:uiPriority="0" w:unhideWhenUsed="0" w:qFormat="1"/>
-    <w:lsdException w:name="heading 1" w:semiHidden="0" w:uiPriority="9" w:unhideWhenUsed="0" w:qFormat="1"/>
-    <w:lsdException w:name="heading 2" w:uiPriority="9" w:qFormat="1"/>
-    <w:lsdException w:name="heading 3" w:uiPriority="9" w:qFormat="1"/>
-    <w:lsdException w:name="heading 4" w:uiPriority="9" w:qFormat="1"/>
-    <w:lsdException w:name="heading 5" w:uiPriority="9" w:qFormat="1"/>
-    <w:lsdException w:name="heading 6" w:uiPriority="9" w:qFormat="1"/>
-    <w:lsdException w:name="heading 7" w:uiPriority="9" w:qFormat="1"/>
-    <w:lsdException w:name="heading 8" w:uiPriority="9" w:qFormat="1"/>
-    <w:lsdException w:name="heading 9" w:uiPriority="9" w:qFormat="1"/>
-    <w:lsdException w:name="toc 1" w:uiPriority="39"/>
-    <w:lsdException w:name="toc 2" w:uiPriority="39"/>
-    <w:lsdException w:name="toc 3" w:uiPriority="39"/>
-    <w:lsdException w:name="toc 4" w:uiPriority="39"/>
-    <w:lsdException w:name="toc 5" w:uiPriority="39"/>
-    <w:lsdException w:name="toc 6" w:uiPriority="39"/>
-    <w:lsdException w:name="toc 7" w:uiPriority="39"/>
-    <w:lsdException w:name="toc 8" w:uiPriority="39"/>
-    <w:lsdException w:name="toc 9" w:uiPriority="39"/>
-    <w:lsdException w:name="caption" w:uiPriority="35" w:qFormat="1"/>
-    <w:lsdException w:name="Title" w:semiHidden="0" w:uiPriority="10" w:unhideWhenUsed="0" w:qFormat="1"/>
-    <w:lsdException w:name="Default Paragraph Font" w:uiPriority="1"/>
-    <w:lsdException w:name="Subtitle" w:semiHidden="0" w:uiPriority="11" w:unhideWhenUsed="0" w:qFormat="1"/>
-    <w:lsdException w:name="Strong" w:semiHidden="0" w:uiPriority="22" w:unhideWhenUsed="0" w:qFormat="1"/>
-    <w:lsdException w:name="Emphasis" w:semiHidden="0" w:uiPriority="20" w:unhideWhenUsed="0" w:qFormat="1"/>
-    <w:lsdException w:name="Table Grid" w:semiHidden="0" w:uiPriority="59" w:unhideWhenUsed="0"/>
-    <w:lsdException w:name="Placeholder Text" w:unhideWhenUsed="0"/>
-    <w:lsdException w:name="No Spacing" w:semiHidden="0" w:uiPriority="1" w:unhideWhenUsed="0" w:qFormat="1"/>
-    <w:lsdException w:name="Light Shading" w:semiHidden="0" w:uiPriority="60" w:unhideWhenUsed="0"/>
-    <w:lsdException w:name="Light List" w:semiHidden="0" w:uiPriority="61" w:unhideWhenUsed="0"/>
-    <w:lsdException w:name="Light Grid" w:semiHidden="0" w:uiPriority="62" w:unhideWhenUsed="0"/>
-    <w:lsdException w:name="Medium Shading 1" w:semiHidden="0" w:uiPriority="63" w:unhideWhenUsed="0"/>
-    <w:lsdException w:name="Medium Shading 2" w:semiHidden="0" w:uiPriority="64" w:unhideWhenUsed="0"/>
-    <w:lsdException w:name="Medium List 1" w:semiHidden="0" w:uiPriority="65" w:unhideWhenUsed="0"/>
-    <w:lsdException w:name="Medium List 2" w:semiHidden="0" w:uiPriority="66" w:unhideWhenUsed="0"/>
-    <w:lsdException w:name="Medium Grid 1" w:semiHidden="0" w:uiPriority="67" w:unhideWhenUsed="0"/>
-    <w:lsdException w:name="Medium Grid 2" w:semiHidden="0" w:uiPriority="68" w:unhideWhenUsed="0"/>
-    <w:lsdException w:name="Medium Grid 3" w:semiHidden="0" w:uiPriority="69" w:unhideWhenUsed="0"/>
-    <w:lsdException w:name="Dark List" w:semiHidden="0" w:uiPriority="70" w:unhideWhenUsed="0"/>
-    <w:lsdException w:name="Colorful Shading" w:semiHidden="0" w:uiPriority="71" w:unhideWhenUsed="0"/>
-    <w:lsdException w:name="Colorful List" w:semiHidden="0" w:uiPriority="72" w:unhideWhenUsed="0"/>
-    <w:lsdException w:name="Colorful Grid" w:semiHidden="0" w:uiPriority="73" w:unhideWhenUsed="0"/>
-    <w:lsdException w:name="Light Shading Accent 1" w:semiHidden="0" w:uiPriority="60" w:unhideWhenUsed="0"/>
-    <w:lsdException w:name="Light List Accent 1" w:semiHidden="0" w:uiPriority="61" w:unhideWhenUsed="0"/>
-    <w:lsdException w:name="Light Grid Accent 1" w:semiHidden="0" w:uiPriority="62" w:unhideWhenUsed="0"/>
-    <w:lsdException w:name="Medium Shading 1 Accent 1" w:semiHidden="0" w:uiPriority="63" w:unhideWhenUsed="0"/>
-    <w:lsdException w:name="Medium Shading 2 Accent 1" w:semiHidden="0" w:uiPriority="64" w:unhideWhenUsed="0"/>
-    <w:lsdException w:name="Medium List 1 Accent 1" w:semiHidden="0" w:uiPriority="65" w:unhideWhenUsed="0"/>
-    <w:lsdException w:name="Revision" w:unhideWhenUsed="0"/>
-    <w:lsdException w:name="List Paragraph" w:semiHidden="0" w:uiPriority="34" w:unhideWhenUsed="0" w:qFormat="1"/>
-    <w:lsdException w:name="Quote" w:semiHidden="0" w:uiPriority="29" w:unhideWhenUsed="0" w:qFormat="1"/>
-    <w:lsdException w:name="Intense Quote" w:semiHidden="0" w:uiPriority="30" w:unhideWhenUsed="0" w:qFormat="1"/>
-    <w:lsdException w:name="Medium List 2 Accent 1" w:semiHidden="0" w:uiPriority="66" w:unhideWhenUsed="0"/>
-    <w:lsdException w:name="Medium Grid 1 Accent 1" w:semiHidden="0" w:uiPriority="67" w:unhideWhenUsed="0"/>
-    <w:lsdException w:name="Medium Grid 2 Accent 1" w:semiHidden="0" w:uiPriority="68" w:unhideWhenUsed="0"/>
-    <w:lsdException w:name="Medium Grid 3 Accent 1" w:semiHidden="0" w:uiPriority="69" w:unhideWhenUsed="0"/>
-    <w:lsdException w:name="Dark List Accent 1" w:semiHidden="0" w:uiPriority="70" w:unhideWhenUsed="0"/>
-    <w:lsdException w:name="Colorful Shading Accent 1" w:semiHidden="0" w:uiPriority="71" w:unhideWhenUsed="0"/>
-    <w:lsdException w:name="Colorful List Accent 1" w:semiHidden="0" w:uiPriority="72" w:unhideWhenUsed="0"/>
-    <w:lsdException w:name="Colorful Grid Accent 1" w:semiHidden="0" w:uiPriority="73" w:unhideWhenUsed="0"/>
-    <w:lsdException w:name="Light Shading Accent 2" w:semiHidden="0" w:uiPriority="60" w:unhideWhenUsed="0"/>
-    <w:lsdException w:name="Light List Accent 2" w:semiHidden="0" w:uiPriority="61" w:unhideWhenUsed="0"/>
-    <w:lsdException w:name="Light Grid Accent 2" w:semiHidden="0" w:uiPriority="62" w:unhideWhenUsed="0"/>
-    <w:lsdException w:name="Medium Shading 1 Accent 2" w:semiHidden="0" w:uiPriority="63" w:unhideWhenUsed="0"/>
-    <w:lsdException w:name="Medium Shading 2 Accent 2" w:semiHidden="0" w:uiPriority="64" w:unhideWhenUsed="0"/>
-    <w:lsdException w:name="Medium List 1 Accent 2" w:semiHidden="0" w:uiPriority="65" w:unhideWhenUsed="0"/>
-    <w:lsdException w:name="Medium List 2 Accent 2" w:semiHidden="0" w:uiPriority="66" w:unhideWhenUsed="0"/>
-    <w:lsdException w:name="Medium Grid 1 Accent 2" w:semiHidden="0" w:uiPriority="67" w:unhideWhenUsed="0"/>
-    <w:lsdException w:name="Medium Grid 2 Accent 2" w:semiHidden="0" w:uiPriority="68" w:unhideWhenUsed="0"/>
-    <w:lsdException w:name="Medium Grid 3 Accent 2" w:semiHidden="0" w:uiPriority="69" w:unhideWhenUsed="0"/>
-    <w:lsdException w:name="Dark List Accent 2" w:semiHidden="0" w:uiPriority="70" w:unhideWhenUsed="0"/>
-    <w:lsdException w:name="Colorful Shading Accent 2" w:semiHidden="0" w:uiPriority="71" w:unhideWhenUsed="0"/>
-    <w:lsdException w:name="Colorful List Accent 2" w:semiHidden="0" w:uiPriority="72" w:unhideWhenUsed="0"/>
-    <w:lsdException w:name="Colorful Grid Accent 2" w:semiHidden="0" w:uiPriority="73" w:unhideWhenUsed="0"/>
-    <w:lsdException w:name="Light Shading Accent 3" w:semiHidden="0" w:uiPriority="60" w:unhideWhenUsed="0"/>
-    <w:lsdException w:name="Light List Accent 3" w:semiHidden="0" w:uiPriority="61" w:unhideWhenUsed="0"/>
-    <w:lsdException w:name="Light Grid Accent 3" w:semiHidden="0" w:uiPriority="62" w:unhideWhenUsed="0"/>
-    <w:lsdException w:name="Medium Shading 1 Accent 3" w:semiHidden="0" w:uiPriority="63" w:unhideWhenUsed="0"/>
-    <w:lsdException w:name="Medium Shading 2 Accent 3" w:semiHidden="0" w:uiPriority="64" w:unhideWhenUsed="0"/>
-    <w:lsdException w:name="Medium List 1 Accent 3" w:semiHidden="0" w:uiPriority="65" w:unhideWhenUsed="0"/>
-    <w:lsdException w:name="Medium List 2 Accent 3" w:semiHidden="0" w:uiPriority="66" w:unhideWhenUsed="0"/>
-    <w:lsdException w:name="Medium Grid 1 Accent 3" w:semiHidden="0" w:uiPriority="67" w:unhideWhenUsed="0"/>
-    <w:lsdException w:name="Medium Grid 2 Accent 3" w:semiHidden="0" w:uiPriority="68" w:unhideWhenUsed="0"/>
-    <w:lsdException w:name="Medium Grid 3 Accent 3" w:semiHidden="0" w:uiPriority="69" w:unhideWhenUsed="0"/>
-    <w:lsdException w:name="Dark List Accent 3" w:semiHidden="0" w:uiPriority="70" w:unhideWhenUsed="0"/>
-    <w:lsdException w:name="Colorful Shading Accent 3" w:semiHidden="0" w:uiPriority="71" w:unhideWhenUsed="0"/>
-    <w:lsdException w:name="Colorful List Accent 3" w:semiHidden="0" w:uiPriority="72" w:unhideWhenUsed="0"/>
-    <w:lsdException w:name="Colorful Grid Accent 3" w:semiHidden="0" w:uiPriority="73" w:unhideWhenUsed="0"/>
-    <w:lsdException w:name="Light Shading Accent 4" w:semiHidden="0" w:uiPriority="60" w:unhideWhenUsed="0"/>
-    <w:lsdException w:name="Light List Accent 4" w:semiHidden="0" w:uiPriority="61" w:unhideWhenUsed="0"/>
-    <w:lsdException w:name="Light Grid Accent 4" w:semiHidden="0" w:uiPriority="62" w:unhideWhenUsed="0"/>
-    <w:lsdException w:name="Medium Shading 1 Accent 4" w:semiHidden="0" w:uiPriority="63" w:unhideWhenUsed="0"/>
-    <w:lsdException w:name="Medium Shading 2 Accent 4" w:semiHidden="0" w:uiPriority="64" w:unhideWhenUsed="0"/>
-    <w:lsdException w:name="Medium List 1 Accent 4" w:semiHidden="0" w:uiPriority="65" w:unhideWhenUsed="0"/>
-    <w:lsdException w:name="Medium List 2 Accent 4" w:semiHidden="0" w:uiPriority="66" w:unhideWhenUsed="0"/>
-    <w:lsdException w:name="Medium Grid 1 Accent 4" w:semiHidden="0" w:uiPriority="67" w:unhideWhenUsed="0"/>
-    <w:lsdException w:name="Medium Grid 2 Accent 4" w:semiHidden="0" w:uiPriority="68" w:unhideWhenUsed="0"/>
-    <w:lsdException w:name="Medium Grid 3 Accent 4" w:semiHidden="0" w:uiPriority="69" w:unhideWhenUsed="0"/>
-    <w:lsdException w:name="Dark List Accent 4" w:semiHidden="0" w:uiPriority="70" w:unhideWhenUsed="0"/>
-    <w:lsdException w:name="Colorful Shading Accent 4" w:semiHidden="0" w:uiPriority="71" w:unhideWhenUsed="0"/>
-    <w:lsdException w:name="Colorful List Accent 4" w:semiHidden="0" w:uiPriority="72" w:unhideWhenUsed="0"/>
-    <w:lsdException w:name="Colorful Grid Accent 4" w:semiHidden="0" w:uiPriority="73" w:unhideWhenUsed="0"/>
-    <w:lsdException w:name="Light Shading Accent 5" w:semiHidden="0" w:uiPriority="60" w:unhideWhenUsed="0"/>
-    <w:lsdException w:name="Light List Accent 5" w:semiHidden="0" w:uiPriority="61" w:unhideWhenUsed="0"/>
-    <w:lsdException w:name="Light Grid Accent 5" w:semiHidden="0" w:uiPriority="62" w:unhideWhenUsed="0"/>
-    <w:lsdException w:name="Medium Shading 1 Accent 5" w:semiHidden="0" w:uiPriority="63" w:unhideWhenUsed="0"/>
-    <w:lsdException w:name="Medium Shading 2 Accent 5" w:semiHidden="0" w:uiPriority="64" w:unhideWhenUsed="0"/>
-    <w:lsdException w:name="Medium List 1 Accent 5" w:semiHidden="0" w:uiPriority="65" w:unhideWhenUsed="0"/>
-    <w:lsdException w:name="Medium List 2 Accent 5" w:semiHidden="0" w:uiPriority="66" w:unhideWhenUsed="0"/>
-    <w:lsdException w:name="Medium Grid 1 Accent 5" w:semiHidden="0" w:uiPriority="67" w:unhideWhenUsed="0"/>
-    <w:lsdException w:name="Medium Grid 2 Accent 5" w:semiHidden="0" w:uiPriority="68" w:unhideWhenUsed="0"/>
-    <w:lsdException w:name="Medium Grid 3 Accent 5" w:semiHidden="0" w:uiPriority="69" w:unhideWhenUsed="0"/>
-    <w:lsdException w:name="Dark List Accent 5" w:semiHidden="0" w:uiPriority="70" w:unhideWhenUsed="0"/>
-    <w:lsdException w:name="Colorful Shading Accent 5" w:semiHidden="0" w:uiPriority="71" w:unhideWhenUsed="0"/>
-    <w:lsdException w:name="Colorful List Accent 5" w:semiHidden="0" w:uiPriority="72" w:unhideWhenUsed="0"/>
-    <w:lsdException w:name="Colorful Grid Accent 5" w:semiHidden="0" w:uiPriority="73" w:unhideWhenUsed="0"/>
-    <w:lsdException w:name="Light Shading Accent 6" w:semiHidden="0" w:uiPriority="60" w:unhideWhenUsed="0"/>
-    <w:lsdException w:name="Light List Accent 6" w:semiHidden="0" w:uiPriority="61" w:unhideWhenUsed="0"/>
-    <w:lsdException w:name="Light Grid Accent 6" w:semiHidden="0" w:uiPriority="62" w:unhideWhenUsed="0"/>
-    <w:lsdException w:name="Medium Shading 1 Accent 6" w:semiHidden="0" w:uiPriority="63" w:unhideWhenUsed="0"/>
-    <w:lsdException w:name="Medium Shading 2 Accent 6" w:semiHidden="0" w:uiPriority="64" w:unhideWhenUsed="0"/>
-    <w:lsdException w:name="Medium List 1 Accent 6" w:semiHidden="0" w:uiPriority="65" w:unhideWhenUsed="0"/>
-    <w:lsdException w:name="Medium List 2 Accent 6" w:semiHidden="0" w:uiPriority="66" w:unhideWhenUsed="0"/>
-    <w:lsdException w:name="Medium Grid 1 Accent 6" w:semiHidden="0" w:uiPriority="67" w:unhideWhenUsed="0"/>
-    <w:lsdException w:name="Medium Grid 2 Accent 6" w:semiHidden="0" w:uiPriority="68" w:unhideWhenUsed="0"/>
-    <w:lsdException w:name="Medium Grid 3 Accent 6" w:semiHidden="0" w:uiPriority="69" w:unhideWhenUsed="0"/>
-    <w:lsdException w:name="Dark List Accent 6" w:semiHidden="0" w:uiPriority="70" w:unhideWhenUsed="0"/>
-    <w:lsdException w:name="Colorful Shading Accent 6" w:semiHidden="0" w:uiPriority="71" w:unhideWhenUsed="0"/>
-    <w:lsdException w:name="Colorful List Accent 6" w:semiHidden="0" w:uiPriority="72" w:unhideWhenUsed="0"/>
-    <w:lsdException w:name="Colorful Grid Accent 6" w:semiHidden="0" w:uiPriority="73" w:unhideWhenUsed="0"/>
-    <w:lsdException w:name="Subtle Emphasis" w:semiHidden="0" w:uiPriority="19" w:unhideWhenUsed="0" w:qFormat="1"/>
-    <w:lsdException w:name="Intense Emphasis" w:semiHidden="0" w:uiPriority="21" w:unhideWhenUsed="0" w:qFormat="1"/>
-    <w:lsdException w:name="Subtle Reference" w:semiHidden="0" w:uiPriority="31" w:unhideWhenUsed="0" w:qFormat="1"/>
-    <w:lsdException w:name="Intense Reference" w:semiHidden="0" w:uiPriority="32" w:unhideWhenUsed="0" w:qFormat="1"/>
-    <w:lsdException w:name="Book Title" w:semiHidden="0" w:uiPriority="33" w:unhideWhenUsed="0" w:qFormat="1"/>
-    <w:lsdException w:name="Bibliography" w:uiPriority="37"/>
-    <w:lsdException w:name="TOC Heading" w:uiPriority="39" w:qFormat="1"/>
-  </w:latentStyles>
-  <w:style w:type="paragraph" w:default="1" w:styleId="Normal">
-    <w:name w:val="Normal"/>
+  <w:style w:type="character" w:styleId="Strong">
+    <w:name w:val="Strong"/>
+    <w:basedOn w:val="DefaultParagraphFont"/>
+    <w:uiPriority w:val="22"/>
     <w:qFormat/>
-  </w:style>
-  <w:style w:type="character" w:default="1" w:styleId="DefaultParagraphFont">
-    <w:name w:val="Default Paragraph Font"/>
-    <w:uiPriority w:val="1"/>
-    <w:semiHidden/>
-    <w:unhideWhenUsed/>
-  </w:style>
-  <w:style w:type="table" w:default="1" w:styleId="TableNormal">
-    <w:name w:val="Normal Table"/>
-    <w:uiPriority w:val="99"/>
-    <w:semiHidden/>
-    <w:unhideWhenUsed/>
-    <w:tblPr>
-      <w:tblInd w:w="0" w:type="dxa"/>
-      <w:tblCellMar>
-        <w:top w:w="0" w:type="dxa"/>
-        <w:left w:w="108" w:type="dxa"/>
-        <w:bottom w:w="0" w:type="dxa"/>
-        <w:right w:w="108" w:type="dxa"/>
-      </w:tblCellMar>
-    </w:tblPr>
-  </w:style>
-  <w:style w:type="numbering" w:default="1" w:styleId="NoList">
-    <w:name w:val="No List"/>
-    <w:uiPriority w:val="99"/>
-    <w:semiHidden/>
-    <w:unhideWhenUsed/>
-  </w:style>
-  <w:style w:type="character" w:styleId="PlaceholderText">
-    <w:name w:val="Placeholder Text"/>
-    <w:basedOn w:val="DefaultParagraphFont"/>
-    <w:uiPriority w:val="99"/>
-    <w:semiHidden/>
-    <w:rsid w:val="00E61A49"/>
+    <w:rsid w:val="00372796"/>
     <w:rPr>
-      <w:color w:val="808080"/>
+      <w:b/>
+      <w:bCs/>
     </w:rPr>
   </w:style>
 </w:styles>
-</file>
-
-<file path=word/glossary/stylesWithEffects.xml><?xml version="1.0" encoding="utf-8"?>
-<w:styles xmlns:wpc="http://schemas.microsoft.com/office/word/2010/wordprocessingCanvas" xmlns:mc="http://schemas.openxmlformats.org/markup-compatibility/2006" xmlns:o="urn:schemas-microsoft-com:office:office" xmlns:r="http://schemas.openxmlformats.org/officeDocument/2006/relationships" xmlns:m="http://schemas.openxmlformats.org/officeDocument/2006/math" xmlns:v="urn:schemas-microsoft-com:vml" xmlns:wp14="http://schemas.microsoft.com/office/word/2010/wordprocessingDrawing" xmlns:wp="http://schemas.openxmlformats.org/drawingml/2006/wordprocessingDrawing" xmlns:w10="urn:schemas-microsoft-com:office:word" xmlns:w="http://schemas.openxmlformats.org/wordprocessingml/2006/main" xmlns:w14="http://schemas.microsoft.com/office/word/2010/wordml" xmlns:wpg="http://schemas.microsoft.com/office/word/2010/wordprocessingGroup" xmlns:wpi="http://schemas.microsoft.com/office/word/2010/wordprocessingInk" xmlns:wne="http://schemas.microsoft.com/office/word/2006/wordml" xmlns:wps="http://schemas.microsoft.com/office/word/2010/wordprocessingShape" mc:Ignorable="w14 wp14">
-  <w:docDefaults>
-    <w:rPrDefault>
-      <w:rPr>
-        <w:rFonts w:asciiTheme="minorHAnsi" w:eastAsiaTheme="minorEastAsia" w:hAnsiTheme="minorHAnsi" w:cstheme="minorBidi"/>
-        <w:sz w:val="22"/>
-        <w:szCs w:val="22"/>
-        <w:lang w:val="en-AU" w:eastAsia="en-AU" w:bidi="ar-SA"/>
-      </w:rPr>
-    </w:rPrDefault>
-    <w:pPrDefault>
-      <w:pPr>
-        <w:spacing w:after="200" w:line="276" w:lineRule="auto"/>
-      </w:pPr>
-    </w:pPrDefault>
-  </w:docDefaults>
-  <w:latentStyles w:defLockedState="0" w:defUIPriority="99" w:defSemiHidden="1" w:defUnhideWhenUsed="1" w:defQFormat="0" w:count="267">
-    <w:lsdException w:name="Normal" w:semiHidden="0" w:uiPriority="0" w:unhideWhenUsed="0" w:qFormat="1"/>
-    <w:lsdException w:name="heading 1" w:semiHidden="0" w:uiPriority="9" w:unhideWhenUsed="0" w:qFormat="1"/>
-    <w:lsdException w:name="heading 2" w:uiPriority="9" w:qFormat="1"/>
-    <w:lsdException w:name="heading 3" w:uiPriority="9" w:qFormat="1"/>
-    <w:lsdException w:name="heading 4" w:uiPriority="9" w:qFormat="1"/>
-    <w:lsdException w:name="heading 5" w:uiPriority="9" w:qFormat="1"/>
-    <w:lsdException w:name="heading 6" w:uiPriority="9" w:qFormat="1"/>
-    <w:lsdException w:name="heading 7" w:uiPriority="9" w:qFormat="1"/>
-    <w:lsdException w:name="heading 8" w:uiPriority="9" w:qFormat="1"/>
-    <w:lsdException w:name="heading 9" w:uiPriority="9" w:qFormat="1"/>
-    <w:lsdException w:name="toc 1" w:uiPriority="39"/>
-    <w:lsdException w:name="toc 2" w:uiPriority="39"/>
-    <w:lsdException w:name="toc 3" w:uiPriority="39"/>
-    <w:lsdException w:name="toc 4" w:uiPriority="39"/>
-    <w:lsdException w:name="toc 5" w:uiPriority="39"/>
-    <w:lsdException w:name="toc 6" w:uiPriority="39"/>
-    <w:lsdException w:name="toc 7" w:uiPriority="39"/>
-    <w:lsdException w:name="toc 8" w:uiPriority="39"/>
-    <w:lsdException w:name="toc 9" w:uiPriority="39"/>
-    <w:lsdException w:name="caption" w:uiPriority="35" w:qFormat="1"/>
-    <w:lsdException w:name="Title" w:semiHidden="0" w:uiPriority="10" w:unhideWhenUsed="0" w:qFormat="1"/>
-    <w:lsdException w:name="Default Paragraph Font" w:uiPriority="1"/>
-    <w:lsdException w:name="Subtitle" w:semiHidden="0" w:uiPriority="11" w:unhideWhenUsed="0" w:qFormat="1"/>
-    <w:lsdException w:name="Strong" w:semiHidden="0" w:uiPriority="22" w:unhideWhenUsed="0" w:qFormat="1"/>
-    <w:lsdException w:name="Emphasis" w:semiHidden="0" w:uiPriority="20" w:unhideWhenUsed="0" w:qFormat="1"/>
-    <w:lsdException w:name="Table Grid" w:semiHidden="0" w:uiPriority="59" w:unhideWhenUsed="0"/>
-    <w:lsdException w:name="Placeholder Text" w:unhideWhenUsed="0"/>
-    <w:lsdException w:name="No Spacing" w:semiHidden="0" w:uiPriority="1" w:unhideWhenUsed="0" w:qFormat="1"/>
-    <w:lsdException w:name="Light Shading" w:semiHidden="0" w:uiPriority="60" w:unhideWhenUsed="0"/>
-    <w:lsdException w:name="Light List" w:semiHidden="0" w:uiPriority="61" w:unhideWhenUsed="0"/>
-    <w:lsdException w:name="Light Grid" w:semiHidden="0" w:uiPriority="62" w:unhideWhenUsed="0"/>
-    <w:lsdException w:name="Medium Shading 1" w:semiHidden="0" w:uiPriority="63" w:unhideWhenUsed="0"/>
-    <w:lsdException w:name="Medium Shading 2" w:semiHidden="0" w:uiPriority="64" w:unhideWhenUsed="0"/>
-    <w:lsdException w:name="Medium List 1" w:semiHidden="0" w:uiPriority="65" w:unhideWhenUsed="0"/>
-    <w:lsdException w:name="Medium List 2" w:semiHidden="0" w:uiPriority="66" w:unhideWhenUsed="0"/>
-    <w:lsdException w:name="Medium Grid 1" w:semiHidden="0" w:uiPriority="67" w:unhideWhenUsed="0"/>
-    <w:lsdException w:name="Medium Grid 2" w:semiHidden="0" w:uiPriority="68" w:unhideWhenUsed="0"/>
-    <w:lsdException w:name="Medium Grid 3" w:semiHidden="0" w:uiPriority="69" w:unhideWhenUsed="0"/>
-    <w:lsdException w:name="Dark List" w:semiHidden="0" w:uiPriority="70" w:unhideWhenUsed="0"/>
-    <w:lsdException w:name="Colorful Shading" w:semiHidden="0" w:uiPriority="71" w:unhideWhenUsed="0"/>
-    <w:lsdException w:name="Colorful List" w:semiHidden="0" w:uiPriority="72" w:unhideWhenUsed="0"/>
-    <w:lsdException w:name="Colorful Grid" w:semiHidden="0" w:uiPriority="73" w:unhideWhenUsed="0"/>
-    <w:lsdException w:name="Light Shading Accent 1" w:semiHidden="0" w:uiPriority="60" w:unhideWhenUsed="0"/>
-    <w:lsdException w:name="Light List Accent 1" w:semiHidden="0" w:uiPriority="61" w:unhideWhenUsed="0"/>
-    <w:lsdException w:name="Light Grid Accent 1" w:semiHidden="0" w:uiPriority="62" w:unhideWhenUsed="0"/>
-    <w:lsdException w:name="Medium Shading 1 Accent 1" w:semiHidden="0" w:uiPriority="63" w:unhideWhenUsed="0"/>
-    <w:lsdException w:name="Medium Shading 2 Accent 1" w:semiHidden="0" w:uiPriority="64" w:unhideWhenUsed="0"/>
-    <w:lsdException w:name="Medium List 1 Accent 1" w:semiHidden="0" w:uiPriority="65" w:unhideWhenUsed="0"/>
-    <w:lsdException w:name="Revision" w:unhideWhenUsed="0"/>
-    <w:lsdException w:name="List Paragraph" w:semiHidden="0" w:uiPriority="34" w:unhideWhenUsed="0" w:qFormat="1"/>
-    <w:lsdException w:name="Quote" w:semiHidden="0" w:uiPriority="29" w:unhideWhenUsed="0" w:qFormat="1"/>
-    <w:lsdException w:name="Intense Quote" w:semiHidden="0" w:uiPriority="30" w:unhideWhenUsed="0" w:qFormat="1"/>
-    <w:lsdException w:name="Medium List 2 Accent 1" w:semiHidden="0" w:uiPriority="66" w:unhideWhenUsed="0"/>
-    <w:lsdException w:name="Medium Grid 1 Accent 1" w:semiHidden="0" w:uiPriority="67" w:unhideWhenUsed="0"/>
-    <w:lsdException w:name="Medium Grid 2 Accent 1" w:semiHidden="0" w:uiPriority="68" w:unhideWhenUsed="0"/>
-    <w:lsdException w:name="Medium Grid 3 Accent 1" w:semiHidden="0" w:uiPriority="69" w:unhideWhenUsed="0"/>
-    <w:lsdException w:name="Dark List Accent 1" w:semiHidden="0" w:uiPriority="70" w:unhideWhenUsed="0"/>
-    <w:lsdException w:name="Colorful Shading Accent 1" w:semiHidden="0" w:uiPriority="71" w:unhideWhenUsed="0"/>
-    <w:lsdException w:name="Colorful List Accent 1" w:semiHidden="0" w:uiPriority="72" w:unhideWhenUsed="0"/>
-    <w:lsdException w:name="Colorful Grid Accent 1" w:semiHidden="0" w:uiPriority="73" w:unhideWhenUsed="0"/>
-    <w:lsdException w:name="Light Shading Accent 2" w:semiHidden="0" w:uiPriority="60" w:unhideWhenUsed="0"/>
-    <w:lsdException w:name="Light List Accent 2" w:semiHidden="0" w:uiPriority="61" w:unhideWhenUsed="0"/>
-    <w:lsdException w:name="Light Grid Accent 2" w:semiHidden="0" w:uiPriority="62" w:unhideWhenUsed="0"/>
-    <w:lsdException w:name="Medium Shading 1 Accent 2" w:semiHidden="0" w:uiPriority="63" w:unhideWhenUsed="0"/>
-    <w:lsdException w:name="Medium Shading 2 Accent 2" w:semiHidden="0" w:uiPriority="64" w:unhideWhenUsed="0"/>
-    <w:lsdException w:name="Medium List 1 Accent 2" w:semiHidden="0" w:uiPriority="65" w:unhideWhenUsed="0"/>
-    <w:lsdException w:name="Medium List 2 Accent 2" w:semiHidden="0" w:uiPriority="66" w:unhideWhenUsed="0"/>
-    <w:lsdException w:name="Medium Grid 1 Accent 2" w:semiHidden="0" w:uiPriority="67" w:unhideWhenUsed="0"/>
-    <w:lsdException w:name="Medium Grid 2 Accent 2" w:semiHidden="0" w:uiPriority="68" w:unhideWhenUsed="0"/>
-    <w:lsdException w:name="Medium Grid 3 Accent 2" w:semiHidden="0" w:uiPriority="69" w:unhideWhenUsed="0"/>
-    <w:lsdException w:name="Dark List Accent 2" w:semiHidden="0" w:uiPriority="70" w:unhideWhenUsed="0"/>
-    <w:lsdException w:name="Colorful Shading Accent 2" w:semiHidden="0" w:uiPriority="71" w:unhideWhenUsed="0"/>
-    <w:lsdException w:name="Colorful List Accent 2" w:semiHidden="0" w:uiPriority="72" w:unhideWhenUsed="0"/>
-    <w:lsdException w:name="Colorful Grid Accent 2" w:semiHidden="0" w:uiPriority="73" w:unhideWhenUsed="0"/>
-    <w:lsdException w:name="Light Shading Accent 3" w:semiHidden="0" w:uiPriority="60" w:unhideWhenUsed="0"/>
-    <w:lsdException w:name="Light List Accent 3" w:semiHidden="0" w:uiPriority="61" w:unhideWhenUsed="0"/>
-    <w:lsdException w:name="Light Grid Accent 3" w:semiHidden="0" w:uiPriority="62" w:unhideWhenUsed="0"/>
-    <w:lsdException w:name="Medium Shading 1 Accent 3" w:semiHidden="0" w:uiPriority="63" w:unhideWhenUsed="0"/>
-    <w:lsdException w:name="Medium Shading 2 Accent 3" w:semiHidden="0" w:uiPriority="64" w:unhideWhenUsed="0"/>
-    <w:lsdException w:name="Medium List 1 Accent 3" w:semiHidden="0" w:uiPriority="65" w:unhideWhenUsed="0"/>
-    <w:lsdException w:name="Medium List 2 Accent 3" w:semiHidden="0" w:uiPriority="66" w:unhideWhenUsed="0"/>
-    <w:lsdException w:name="Medium Grid 1 Accent 3" w:semiHidden="0" w:uiPriority="67" w:unhideWhenUsed="0"/>
-    <w:lsdException w:name="Medium Grid 2 Accent 3" w:semiHidden="0" w:uiPriority="68" w:unhideWhenUsed="0"/>
-    <w:lsdException w:name="Medium Grid 3 Accent 3" w:semiHidden="0" w:uiPriority="69" w:unhideWhenUsed="0"/>
-    <w:lsdException w:name="Dark List Accent 3" w:semiHidden="0" w:uiPriority="70" w:unhideWhenUsed="0"/>
-    <w:lsdException w:name="Colorful Shading Accent 3" w:semiHidden="0" w:uiPriority="71" w:unhideWhenUsed="0"/>
-    <w:lsdException w:name="Colorful List Accent 3" w:semiHidden="0" w:uiPriority="72" w:unhideWhenUsed="0"/>
-    <w:lsdException w:name="Colorful Grid Accent 3" w:semiHidden="0" w:uiPriority="73" w:unhideWhenUsed="0"/>
-    <w:lsdException w:name="Light Shading Accent 4" w:semiHidden="0" w:uiPriority="60" w:unhideWhenUsed="0"/>
-    <w:lsdException w:name="Light List Accent 4" w:semiHidden="0" w:uiPriority="61" w:unhideWhenUsed="0"/>
-    <w:lsdException w:name="Light Grid Accent 4" w:semiHidden="0" w:uiPriority="62" w:unhideWhenUsed="0"/>
-    <w:lsdException w:name="Medium Shading 1 Accent 4" w:semiHidden="0" w:uiPriority="63" w:unhideWhenUsed="0"/>
-    <w:lsdException w:name="Medium Shading 2 Accent 4" w:semiHidden="0" w:uiPriority="64" w:unhideWhenUsed="0"/>
-    <w:lsdException w:name="Medium List 1 Accent 4" w:semiHidden="0" w:uiPriority="65" w:unhideWhenUsed="0"/>
-    <w:lsdException w:name="Medium List 2 Accent 4" w:semiHidden="0" w:uiPriority="66" w:unhideWhenUsed="0"/>
-    <w:lsdException w:name="Medium Grid 1 Accent 4" w:semiHidden="0" w:uiPriority="67" w:unhideWhenUsed="0"/>
-    <w:lsdException w:name="Medium Grid 2 Accent 4" w:semiHidden="0" w:uiPriority="68" w:unhideWhenUsed="0"/>
-    <w:lsdException w:name="Medium Grid 3 Accent 4" w:semiHidden="0" w:uiPriority="69" w:unhideWhenUsed="0"/>
-    <w:lsdException w:name="Dark List Accent 4" w:semiHidden="0" w:uiPriority="70" w:unhideWhenUsed="0"/>
-    <w:lsdException w:name="Colorful Shading Accent 4" w:semiHidden="0" w:uiPriority="71" w:unhideWhenUsed="0"/>
-    <w:lsdException w:name="Colorful List Accent 4" w:semiHidden="0" w:uiPriority="72" w:unhideWhenUsed="0"/>
-    <w:lsdException w:name="Colorful Grid Accent 4" w:semiHidden="0" w:uiPriority="73" w:unhideWhenUsed="0"/>
-    <w:lsdException w:name="Light Shading Accent 5" w:semiHidden="0" w:uiPriority="60" w:unhideWhenUsed="0"/>
-    <w:lsdException w:name="Light List Accent 5" w:semiHidden="0" w:uiPriority="61" w:unhideWhenUsed="0"/>
-    <w:lsdException w:name="Light Grid Accent 5" w:semiHidden="0" w:uiPriority="62" w:unhideWhenUsed="0"/>
-    <w:lsdException w:name="Medium Shading 1 Accent 5" w:semiHidden="0" w:uiPriority="63" w:unhideWhenUsed="0"/>
-    <w:lsdException w:name="Medium Shading 2 Accent 5" w:semiHidden="0" w:uiPriority="64" w:unhideWhenUsed="0"/>
-    <w:lsdException w:name="Medium List 1 Accent 5" w:semiHidden="0" w:uiPriority="65" w:unhideWhenUsed="0"/>
-    <w:lsdException w:name="Medium List 2 Accent 5" w:semiHidden="0" w:uiPriority="66" w:unhideWhenUsed="0"/>
-    <w:lsdException w:name="Medium Grid 1 Accent 5" w:semiHidden="0" w:uiPriority="67" w:unhideWhenUsed="0"/>
-    <w:lsdException w:name="Medium Grid 2 Accent 5" w:semiHidden="0" w:uiPriority="68" w:unhideWhenUsed="0"/>
-    <w:lsdException w:name="Medium Grid 3 Accent 5" w:semiHidden="0" w:uiPriority="69" w:unhideWhenUsed="0"/>
-    <w:lsdException w:name="Dark List Accent 5" w:semiHidden="0" w:uiPriority="70" w:unhideWhenUsed="0"/>
-    <w:lsdException w:name="Colorful Shading Accent 5" w:semiHidden="0" w:uiPriority="71" w:unhideWhenUsed="0"/>
-    <w:lsdException w:name="Colorful List Accent 5" w:semiHidden="0" w:uiPriority="72" w:unhideWhenUsed="0"/>
-    <w:lsdException w:name="Colorful Grid Accent 5" w:semiHidden="0" w:uiPriority="73" w:unhideWhenUsed="0"/>
-    <w:lsdException w:name="Light Shading Accent 6" w:semiHidden="0" w:uiPriority="60" w:unhideWhenUsed="0"/>
-    <w:lsdException w:name="Light List Accent 6" w:semiHidden="0" w:uiPriority="61" w:unhideWhenUsed="0"/>
-    <w:lsdException w:name="Light Grid Accent 6" w:semiHidden="0" w:uiPriority="62" w:unhideWhenUsed="0"/>
-    <w:lsdException w:name="Medium Shading 1 Accent 6" w:semiHidden="0" w:uiPriority="63" w:unhideWhenUsed="0"/>
-    <w:lsdException w:name="Medium Shading 2 Accent 6" w:semiHidden="0" w:uiPriority="64" w:unhideWhenUsed="0"/>
-    <w:lsdException w:name="Medium List 1 Accent 6" w:semiHidden="0" w:uiPriority="65" w:unhideWhenUsed="0"/>
-    <w:lsdException w:name="Medium List 2 Accent 6" w:semiHidden="0" w:uiPriority="66" w:unhideWhenUsed="0"/>
-    <w:lsdException w:name="Medium Grid 1 Accent 6" w:semiHidden="0" w:uiPriority="67" w:unhideWhenUsed="0"/>
-    <w:lsdException w:name="Medium Grid 2 Accent 6" w:semiHidden="0" w:uiPriority="68" w:unhideWhenUsed="0"/>
-    <w:lsdException w:name="Medium Grid 3 Accent 6" w:semiHidden="0" w:uiPriority="69" w:unhideWhenUsed="0"/>
-    <w:lsdException w:name="Dark List Accent 6" w:semiHidden="0" w:uiPriority="70" w:unhideWhenUsed="0"/>
-    <w:lsdException w:name="Colorful Shading Accent 6" w:semiHidden="0" w:uiPriority="71" w:unhideWhenUsed="0"/>
-    <w:lsdException w:name="Colorful List Accent 6" w:semiHidden="0" w:uiPriority="72" w:unhideWhenUsed="0"/>
-    <w:lsdException w:name="Colorful Grid Accent 6" w:semiHidden="0" w:uiPriority="73" w:unhideWhenUsed="0"/>
-    <w:lsdException w:name="Subtle Emphasis" w:semiHidden="0" w:uiPriority="19" w:unhideWhenUsed="0" w:qFormat="1"/>
-    <w:lsdException w:name="Intense Emphasis" w:semiHidden="0" w:uiPriority="21" w:unhideWhenUsed="0" w:qFormat="1"/>
-    <w:lsdException w:name="Subtle Reference" w:semiHidden="0" w:uiPriority="31" w:unhideWhenUsed="0" w:qFormat="1"/>
-    <w:lsdException w:name="Intense Reference" w:semiHidden="0" w:uiPriority="32" w:unhideWhenUsed="0" w:qFormat="1"/>
-    <w:lsdException w:name="Book Title" w:semiHidden="0" w:uiPriority="33" w:unhideWhenUsed="0" w:qFormat="1"/>
-    <w:lsdException w:name="Bibliography" w:uiPriority="37"/>
-    <w:lsdException w:name="TOC Heading" w:uiPriority="39" w:qFormat="1"/>
-  </w:latentStyles>
-  <w:style w:type="paragraph" w:default="1" w:styleId="Normal">
-    <w:name w:val="Normal"/>
-    <w:qFormat/>
-  </w:style>
-  <w:style w:type="character" w:default="1" w:styleId="DefaultParagraphFont">
-    <w:name w:val="Default Paragraph Font"/>
-    <w:uiPriority w:val="1"/>
-    <w:semiHidden/>
-    <w:unhideWhenUsed/>
-  </w:style>
-  <w:style w:type="table" w:default="1" w:styleId="TableNormal">
-    <w:name w:val="Normal Table"/>
-    <w:uiPriority w:val="99"/>
-    <w:semiHidden/>
-    <w:unhideWhenUsed/>
-    <w:tblPr>
-      <w:tblInd w:w="0" w:type="dxa"/>
-      <w:tblCellMar>
-        <w:top w:w="0" w:type="dxa"/>
-        <w:left w:w="108" w:type="dxa"/>
-        <w:bottom w:w="0" w:type="dxa"/>
-        <w:right w:w="108" w:type="dxa"/>
-      </w:tblCellMar>
-    </w:tblPr>
-  </w:style>
-  <w:style w:type="numbering" w:default="1" w:styleId="NoList">
-    <w:name w:val="No List"/>
-    <w:uiPriority w:val="99"/>
-    <w:semiHidden/>
-    <w:unhideWhenUsed/>
-  </w:style>
-  <w:style w:type="character" w:styleId="PlaceholderText">
-    <w:name w:val="Placeholder Text"/>
-    <w:basedOn w:val="DefaultParagraphFont"/>
-    <w:uiPriority w:val="99"/>
-    <w:semiHidden/>
-    <w:rsid w:val="00E61A49"/>
-    <w:rPr>
-      <w:color w:val="808080"/>
-    </w:rPr>
-  </w:style>
-</w:styles>
-</file>
-
-<file path=word/glossary/webSettings.xml><?xml version="1.0" encoding="utf-8"?>
-<w:webSettings xmlns:mc="http://schemas.openxmlformats.org/markup-compatibility/2006" xmlns:r="http://schemas.openxmlformats.org/officeDocument/2006/relationships" xmlns:w="http://schemas.openxmlformats.org/wordprocessingml/2006/main" xmlns:w14="http://schemas.microsoft.com/office/word/2010/wordml" mc:Ignorable="w14">
-  <w:optimizeForBrowser/>
-  <w:allowPNG/>
-</w:webSettings>
 </file>
 
 <file path=word/theme/theme1.xml><?xml version="1.0" encoding="utf-8"?>
@@ -5851,7 +6504,7 @@
 
 <file path=customXml/item1.xml><?xml version="1.0" encoding="utf-8"?>
 <CoverPageProperties xmlns="http://schemas.microsoft.com/office/2006/coverPageProps">
-  <PublishDate>2011-02-12T00:00:00</PublishDate>
+  <PublishDate>2011-05-07T00:00:00</PublishDate>
   <Abstract>This document provides a basic how-to for a reasonably technically proficient user to create a system image compatible with BTDeploy, and how to actually deploy machines using the software.</Abstract>
   <CompanyAddress/>
   <CompanyPhone/>
@@ -5873,7 +6526,7 @@
 </file>
 
 <file path=customXml/itemProps2.xml><?xml version="1.0" encoding="utf-8"?>
-<ds:datastoreItem xmlns:ds="http://schemas.openxmlformats.org/officeDocument/2006/customXml" ds:itemID="{D36EBDA5-4445-4787-A23B-92443B74ADE1}">
+<ds:datastoreItem xmlns:ds="http://schemas.openxmlformats.org/officeDocument/2006/customXml" ds:itemID="{240C6CDC-B1D9-624B-8D20-7C16ADEB2474}">
   <ds:schemaRefs>
     <ds:schemaRef ds:uri="http://schemas.openxmlformats.org/officeDocument/2006/bibliography"/>
   </ds:schemaRefs>

</xml_diff>